<commit_message>
Cleaning python procedure & word-text
Latest version of the module: text and python reviewed 27/08/2021
</commit_message>
<xml_diff>
--- a/NAVIGATE_Aviation_Module/AIM_NAVIGATE_Modelling_text.docx
+++ b/NAVIGATE_Aviation_Module/AIM_NAVIGATE_Modelling_text.docx
@@ -1,6 +1,6 @@
 
 <file path=word/document.xml><?xml version="1.0" encoding="utf-8"?>
-<w:document xmlns:wpc="http://schemas.microsoft.com/office/word/2010/wordprocessingCanvas" xmlns:cx="http://schemas.microsoft.com/office/drawing/2014/chartex" xmlns:cx1="http://schemas.microsoft.com/office/drawing/2015/9/8/chartex" xmlns:cx2="http://schemas.microsoft.com/office/drawing/2015/10/21/chartex" xmlns:cx3="http://schemas.microsoft.com/office/drawing/2016/5/9/chartex" xmlns:cx4="http://schemas.microsoft.com/office/drawing/2016/5/10/chartex" xmlns:cx5="http://schemas.microsoft.com/office/drawing/2016/5/11/chartex" xmlns:cx6="http://schemas.microsoft.com/office/drawing/2016/5/12/chartex" xmlns:cx7="http://schemas.microsoft.com/office/drawing/2016/5/13/chartex" xmlns:cx8="http://schemas.microsoft.com/office/drawing/2016/5/14/chartex" xmlns:mc="http://schemas.openxmlformats.org/markup-compatibility/2006" xmlns:aink="http://schemas.microsoft.com/office/drawing/2016/ink" xmlns:am3d="http://schemas.microsoft.com/office/drawing/2017/model3d" xmlns:o="urn:schemas-microsoft-com:office:office" xmlns:r="http://schemas.openxmlformats.org/officeDocument/2006/relationships" xmlns:m="http://schemas.openxmlformats.org/officeDocument/2006/math" xmlns:v="urn:schemas-microsoft-com:vml" xmlns:wp14="http://schemas.microsoft.com/office/word/2010/wordprocessingDrawing" xmlns:wp="http://schemas.openxmlformats.org/drawingml/2006/wordprocessingDrawing" xmlns:w10="urn:schemas-microsoft-com:office:word" xmlns:w="http://schemas.openxmlformats.org/wordprocessingml/2006/main" xmlns:w14="http://schemas.microsoft.com/office/word/2010/wordml" xmlns:w15="http://schemas.microsoft.com/office/word/2012/wordml" xmlns:w16cex="http://schemas.microsoft.com/office/word/2018/wordml/cex" xmlns:w16cid="http://schemas.microsoft.com/office/word/2016/wordml/cid" xmlns:w16="http://schemas.microsoft.com/office/word/2018/wordml" xmlns:w16se="http://schemas.microsoft.com/office/word/2015/wordml/symex" xmlns:wpg="http://schemas.microsoft.com/office/word/2010/wordprocessingGroup" xmlns:wpi="http://schemas.microsoft.com/office/word/2010/wordprocessingInk" xmlns:wne="http://schemas.microsoft.com/office/word/2006/wordml" xmlns:wps="http://schemas.microsoft.com/office/word/2010/wordprocessingShape" mc:Ignorable="w14 w15 w16se w16cid w16 w16cex wp14">
+<w:document xmlns:wpc="http://schemas.microsoft.com/office/word/2010/wordprocessingCanvas" xmlns:mc="http://schemas.openxmlformats.org/markup-compatibility/2006" xmlns:o="urn:schemas-microsoft-com:office:office" xmlns:r="http://schemas.openxmlformats.org/officeDocument/2006/relationships" xmlns:m="http://schemas.openxmlformats.org/officeDocument/2006/math" xmlns:v="urn:schemas-microsoft-com:vml" xmlns:wp14="http://schemas.microsoft.com/office/word/2010/wordprocessingDrawing" xmlns:wp="http://schemas.openxmlformats.org/drawingml/2006/wordprocessingDrawing" xmlns:w10="urn:schemas-microsoft-com:office:word" xmlns:w="http://schemas.openxmlformats.org/wordprocessingml/2006/main" xmlns:w14="http://schemas.microsoft.com/office/word/2010/wordml" xmlns:w15="http://schemas.microsoft.com/office/word/2012/wordml" xmlns:wpg="http://schemas.microsoft.com/office/word/2010/wordprocessingGroup" xmlns:wpi="http://schemas.microsoft.com/office/word/2010/wordprocessingInk" xmlns:wne="http://schemas.microsoft.com/office/word/2006/wordml" xmlns:wps="http://schemas.microsoft.com/office/word/2010/wordprocessingShape" mc:Ignorable="w14 w15 wp14">
   <w:body>
     <w:p>
       <w:pPr>
@@ -603,7 +603,309 @@
           <w:lang w:val="en-US"/>
         </w:rPr>
         <w:lastRenderedPageBreak/>
-        <w:t xml:space="preserve">Given typical aircraft utilization, the aircraft technology and cost module </w:t>
+        <w:t>Given typical aircraft utilization, the aircraft technology and cost module assesses the size, composition, age and technology use of the aircraft fleet, and the resulting costs for airlines and emissions implications. First, aircraft movements by size class including routing inefficiency from the Aircraft Movement Module are input to a performance model (estimated from outputs of the PIANO-X</w:t>
+      </w:r>
+      <w:r>
+        <w:rPr>
+          <w:rStyle w:val="FootnoteReference"/>
+          <w:rFonts w:ascii="Times New Roman" w:hAnsi="Times New Roman" w:cs="Times New Roman"/>
+          <w:sz w:val="24"/>
+          <w:szCs w:val="24"/>
+          <w:lang w:val="en-US"/>
+        </w:rPr>
+        <w:footnoteReference w:id="14"/>
+      </w:r>
+      <w:r>
+        <w:rPr>
+          <w:rFonts w:ascii="Times New Roman" w:hAnsi="Times New Roman" w:cs="Times New Roman"/>
+          <w:sz w:val="24"/>
+          <w:szCs w:val="24"/>
+          <w:lang w:val="en-US"/>
+        </w:rPr>
+        <w:t xml:space="preserve"> model with reference aircraft types and missions for CO</w:t>
+      </w:r>
+      <w:r>
+        <w:rPr>
+          <w:rFonts w:ascii="Times New Roman" w:hAnsi="Times New Roman" w:cs="Times New Roman"/>
+          <w:sz w:val="24"/>
+          <w:szCs w:val="24"/>
+          <w:vertAlign w:val="subscript"/>
+          <w:lang w:val="en-US"/>
+        </w:rPr>
+        <w:t>2</w:t>
+      </w:r>
+      <w:r>
+        <w:rPr>
+          <w:rFonts w:ascii="Times New Roman" w:hAnsi="Times New Roman" w:cs="Times New Roman"/>
+          <w:sz w:val="24"/>
+          <w:szCs w:val="24"/>
+          <w:lang w:val="en-US"/>
+        </w:rPr>
+        <w:t xml:space="preserve"> and NOx, the FOX methodology (Stettler et al. 2013)</w:t>
+      </w:r>
+      <w:r>
+        <w:rPr>
+          <w:rStyle w:val="FootnoteReference"/>
+          <w:rFonts w:ascii="Times New Roman" w:hAnsi="Times New Roman" w:cs="Times New Roman"/>
+          <w:sz w:val="24"/>
+          <w:szCs w:val="24"/>
+          <w:lang w:val="en-US"/>
+        </w:rPr>
+        <w:footnoteReference w:id="15"/>
+      </w:r>
+      <w:r>
+        <w:rPr>
+          <w:rFonts w:ascii="Times New Roman" w:hAnsi="Times New Roman" w:cs="Times New Roman"/>
+          <w:sz w:val="24"/>
+          <w:szCs w:val="24"/>
+          <w:lang w:val="en-US"/>
+        </w:rPr>
+        <w:t xml:space="preserve"> for PM2.5, and Wood et al. (2008)</w:t>
+      </w:r>
+      <w:r>
+        <w:rPr>
+          <w:rStyle w:val="FootnoteReference"/>
+          <w:rFonts w:ascii="Times New Roman" w:hAnsi="Times New Roman" w:cs="Times New Roman"/>
+          <w:sz w:val="24"/>
+          <w:szCs w:val="24"/>
+          <w:lang w:val="en-US"/>
+        </w:rPr>
+        <w:footnoteReference w:id="16"/>
+      </w:r>
+      <w:r>
+        <w:rPr>
+          <w:rFonts w:ascii="Times New Roman" w:hAnsi="Times New Roman" w:cs="Times New Roman"/>
+          <w:sz w:val="24"/>
+          <w:szCs w:val="24"/>
+          <w:lang w:val="en-US"/>
+        </w:rPr>
+        <w:t xml:space="preserve"> for NO</w:t>
+      </w:r>
+      <w:r>
+        <w:rPr>
+          <w:rFonts w:ascii="Times New Roman" w:hAnsi="Times New Roman" w:cs="Times New Roman"/>
+          <w:sz w:val="24"/>
+          <w:szCs w:val="24"/>
+          <w:vertAlign w:val="subscript"/>
+          <w:lang w:val="en-US"/>
+        </w:rPr>
+        <w:t>2</w:t>
+      </w:r>
+      <w:r>
+        <w:rPr>
+          <w:rFonts w:ascii="Times New Roman" w:hAnsi="Times New Roman" w:cs="Times New Roman"/>
+          <w:sz w:val="24"/>
+          <w:szCs w:val="24"/>
+          <w:lang w:val="en-US"/>
+        </w:rPr>
+        <w:t xml:space="preserve">). Second, the costs of operating this fleet for the given schedule are estimated based on historical cost data by category and aircraft type (Al </w:t>
+      </w:r>
+      <w:proofErr w:type="spellStart"/>
+      <w:r>
+        <w:rPr>
+          <w:rFonts w:ascii="Times New Roman" w:hAnsi="Times New Roman" w:cs="Times New Roman"/>
+          <w:sz w:val="24"/>
+          <w:szCs w:val="24"/>
+          <w:lang w:val="en-US"/>
+        </w:rPr>
+        <w:t>Zayat</w:t>
+      </w:r>
+      <w:proofErr w:type="spellEnd"/>
+      <w:r>
+        <w:rPr>
+          <w:rFonts w:ascii="Times New Roman" w:hAnsi="Times New Roman" w:cs="Times New Roman"/>
+          <w:sz w:val="24"/>
+          <w:szCs w:val="24"/>
+          <w:lang w:val="en-US"/>
+        </w:rPr>
+        <w:t xml:space="preserve"> et al, 2017</w:t>
+      </w:r>
+      <w:r>
+        <w:rPr>
+          <w:rStyle w:val="FootnoteReference"/>
+          <w:rFonts w:ascii="Times New Roman" w:hAnsi="Times New Roman" w:cs="Times New Roman"/>
+          <w:sz w:val="24"/>
+          <w:szCs w:val="24"/>
+          <w:lang w:val="en-US"/>
+        </w:rPr>
+        <w:footnoteReference w:id="17"/>
+      </w:r>
+      <w:r>
+        <w:rPr>
+          <w:rFonts w:ascii="Times New Roman" w:hAnsi="Times New Roman" w:cs="Times New Roman"/>
+          <w:sz w:val="24"/>
+          <w:szCs w:val="24"/>
+          <w:lang w:val="en-US"/>
+        </w:rPr>
+        <w:t>). Third, emissions and costs are adjusted to account for the current age distribution and technology utilization of the fleet, including typical retirement and freighter conversion behavior (e.g. Dray, 2013)</w:t>
+      </w:r>
+      <w:r>
+        <w:rPr>
+          <w:rStyle w:val="FootnoteReference"/>
+          <w:rFonts w:ascii="Times New Roman" w:hAnsi="Times New Roman" w:cs="Times New Roman"/>
+          <w:sz w:val="24"/>
+          <w:szCs w:val="24"/>
+          <w:lang w:val="en-US"/>
+        </w:rPr>
+        <w:footnoteReference w:id="18"/>
+      </w:r>
+      <w:r>
+        <w:rPr>
+          <w:rFonts w:ascii="Times New Roman" w:hAnsi="Times New Roman" w:cs="Times New Roman"/>
+          <w:sz w:val="24"/>
+          <w:szCs w:val="24"/>
+          <w:lang w:val="en-US"/>
+        </w:rPr>
+        <w:t>. Finally, any shortfall in aircraft required to perform the given schedule is assumed made up by new purchases, and the uptake of technology and emissions mitigation measures by both new aircraft and existing ones is assessed on a net present value basis, as described in Dray et al. (2018)</w:t>
+      </w:r>
+      <w:r>
+        <w:rPr>
+          <w:rStyle w:val="FootnoteReference"/>
+          <w:rFonts w:ascii="Times New Roman" w:hAnsi="Times New Roman" w:cs="Times New Roman"/>
+          <w:sz w:val="24"/>
+          <w:szCs w:val="24"/>
+          <w:lang w:val="en-US"/>
+        </w:rPr>
+        <w:footnoteReference w:id="19"/>
+      </w:r>
+      <w:r>
+        <w:rPr>
+          <w:rFonts w:ascii="Times New Roman" w:hAnsi="Times New Roman" w:cs="Times New Roman"/>
+          <w:sz w:val="24"/>
+          <w:szCs w:val="24"/>
+          <w:lang w:val="en-US"/>
+        </w:rPr>
+        <w:t xml:space="preserve">, and the impact of this on costs and emissions is assessed. </w:t>
+      </w:r>
+    </w:p>
+    <w:p>
+      <w:pPr>
+        <w:jc w:val="both"/>
+        <w:rPr>
+          <w:rFonts w:ascii="Times New Roman" w:hAnsi="Times New Roman" w:cs="Times New Roman"/>
+          <w:sz w:val="24"/>
+          <w:szCs w:val="24"/>
+          <w:lang w:val="en-US"/>
+        </w:rPr>
+      </w:pPr>
+      <w:r>
+        <w:rPr>
+          <w:rFonts w:ascii="Times New Roman" w:hAnsi="Times New Roman" w:cs="Times New Roman"/>
+          <w:sz w:val="24"/>
+          <w:szCs w:val="24"/>
+          <w:lang w:val="en-US"/>
+        </w:rPr>
+        <w:t xml:space="preserve">These four modules are run iteratively until a stable solution is reached. Data is then output which can be used in the impacts modules, shown on the right of </w:t>
+      </w:r>
+      <w:r>
+        <w:rPr>
+          <w:rFonts w:ascii="Times New Roman" w:hAnsi="Times New Roman" w:cs="Times New Roman"/>
+          <w:sz w:val="24"/>
+          <w:szCs w:val="24"/>
+          <w:lang w:val="en-US"/>
+        </w:rPr>
+        <w:fldChar w:fldCharType="begin"/>
+      </w:r>
+      <w:r>
+        <w:rPr>
+          <w:rFonts w:ascii="Times New Roman" w:hAnsi="Times New Roman" w:cs="Times New Roman"/>
+          <w:sz w:val="24"/>
+          <w:szCs w:val="24"/>
+          <w:lang w:val="en-US"/>
+        </w:rPr>
+        <w:instrText xml:space="preserve"> REF _Ref47700297 \r \h </w:instrText>
+      </w:r>
+      <w:r>
+        <w:rPr>
+          <w:rFonts w:ascii="Times New Roman" w:hAnsi="Times New Roman" w:cs="Times New Roman"/>
+          <w:sz w:val="24"/>
+          <w:szCs w:val="24"/>
+          <w:lang w:val="en-US"/>
+        </w:rPr>
+        <w:instrText xml:space="preserve"> \* MERGEFORMAT </w:instrText>
+      </w:r>
+      <w:r>
+        <w:rPr>
+          <w:rFonts w:ascii="Times New Roman" w:hAnsi="Times New Roman" w:cs="Times New Roman"/>
+          <w:sz w:val="24"/>
+          <w:szCs w:val="24"/>
+          <w:lang w:val="en-US"/>
+        </w:rPr>
+      </w:r>
+      <w:r>
+        <w:rPr>
+          <w:rFonts w:ascii="Times New Roman" w:hAnsi="Times New Roman" w:cs="Times New Roman"/>
+          <w:sz w:val="24"/>
+          <w:szCs w:val="24"/>
+          <w:lang w:val="en-US"/>
+        </w:rPr>
+        <w:fldChar w:fldCharType="separate"/>
+      </w:r>
+      <w:r>
+        <w:rPr>
+          <w:rFonts w:ascii="Times New Roman" w:hAnsi="Times New Roman" w:cs="Times New Roman"/>
+          <w:sz w:val="24"/>
+          <w:szCs w:val="24"/>
+          <w:lang w:val="en-US"/>
+        </w:rPr>
+        <w:t>Figure 1</w:t>
+      </w:r>
+      <w:r>
+        <w:rPr>
+          <w:rFonts w:ascii="Times New Roman" w:hAnsi="Times New Roman" w:cs="Times New Roman"/>
+          <w:sz w:val="24"/>
+          <w:szCs w:val="24"/>
+          <w:lang w:val="en-US"/>
+        </w:rPr>
+        <w:fldChar w:fldCharType="end"/>
+      </w:r>
+      <w:r>
+        <w:rPr>
+          <w:rFonts w:ascii="Times New Roman" w:hAnsi="Times New Roman" w:cs="Times New Roman"/>
+          <w:sz w:val="24"/>
+          <w:szCs w:val="24"/>
+          <w:lang w:val="en-US"/>
+        </w:rPr>
+        <w:t>. The global climate module is a rapid, reduced-form climate model which calculates the resulting climate metrics (e.g. CO</w:t>
+      </w:r>
+      <w:r>
+        <w:rPr>
+          <w:rFonts w:ascii="Times New Roman" w:hAnsi="Times New Roman" w:cs="Times New Roman"/>
+          <w:sz w:val="24"/>
+          <w:szCs w:val="24"/>
+          <w:vertAlign w:val="subscript"/>
+          <w:lang w:val="en-US"/>
+        </w:rPr>
+        <w:t>2</w:t>
+      </w:r>
+      <w:r>
+        <w:rPr>
+          <w:rFonts w:ascii="Times New Roman" w:hAnsi="Times New Roman" w:cs="Times New Roman"/>
+          <w:sz w:val="24"/>
+          <w:szCs w:val="24"/>
+          <w:lang w:val="en-US"/>
+        </w:rPr>
+        <w:t xml:space="preserve">e in terms of global temperature potential (GTP) and global warming potential (GWP) at different time horizons; see </w:t>
+      </w:r>
+      <w:proofErr w:type="spellStart"/>
+      <w:r>
+        <w:rPr>
+          <w:rFonts w:ascii="Times New Roman" w:hAnsi="Times New Roman" w:cs="Times New Roman"/>
+          <w:sz w:val="24"/>
+          <w:szCs w:val="24"/>
+          <w:lang w:val="en-US"/>
+        </w:rPr>
+        <w:t>Krammer</w:t>
+      </w:r>
+      <w:proofErr w:type="spellEnd"/>
+      <w:r>
+        <w:rPr>
+          <w:rFonts w:ascii="Times New Roman" w:hAnsi="Times New Roman" w:cs="Times New Roman"/>
+          <w:sz w:val="24"/>
+          <w:szCs w:val="24"/>
+          <w:lang w:val="en-US"/>
+        </w:rPr>
+        <w:t xml:space="preserve"> et al.</w:t>
       </w:r>
       <w:proofErr w:type="gramStart"/>
       <w:r>
@@ -613,55 +915,47 @@
           <w:szCs w:val="24"/>
           <w:lang w:val="en-US"/>
         </w:rPr>
-        <w:t>assesses</w:t>
+        <w:t>,  2013</w:t>
       </w:r>
       <w:proofErr w:type="gramEnd"/>
       <w:r>
         <w:rPr>
-          <w:rFonts w:ascii="Times New Roman" w:hAnsi="Times New Roman" w:cs="Times New Roman"/>
-          <w:sz w:val="24"/>
-          <w:szCs w:val="24"/>
-          <w:lang w:val="en-US"/>
-        </w:rPr>
-        <w:t xml:space="preserve"> the size, composition, age and technology use of the aircraft fleet, and the resulting costs for airlines and emissions implications. First, aircraft movements by size class including routing inefficiency from the Aircraft Movement Module are input to a performance model (estimated from outputs of the PIANO-X</w:t>
-      </w:r>
-      <w:r>
-        <w:rPr>
           <w:rStyle w:val="FootnoteReference"/>
           <w:rFonts w:ascii="Times New Roman" w:hAnsi="Times New Roman" w:cs="Times New Roman"/>
           <w:sz w:val="24"/>
           <w:szCs w:val="24"/>
           <w:lang w:val="en-US"/>
         </w:rPr>
-        <w:footnoteReference w:id="14"/>
-      </w:r>
-      <w:r>
-        <w:rPr>
-          <w:rFonts w:ascii="Times New Roman" w:hAnsi="Times New Roman" w:cs="Times New Roman"/>
-          <w:sz w:val="24"/>
-          <w:szCs w:val="24"/>
-          <w:lang w:val="en-US"/>
-        </w:rPr>
-        <w:t xml:space="preserve"> model with reference aircraft types and missions for CO</w:t>
-      </w:r>
-      <w:r>
-        <w:rPr>
-          <w:rFonts w:ascii="Times New Roman" w:hAnsi="Times New Roman" w:cs="Times New Roman"/>
-          <w:sz w:val="24"/>
-          <w:szCs w:val="24"/>
-          <w:vertAlign w:val="subscript"/>
-          <w:lang w:val="en-US"/>
-        </w:rPr>
-        <w:t>2</w:t>
-      </w:r>
-      <w:r>
-        <w:rPr>
-          <w:rFonts w:ascii="Times New Roman" w:hAnsi="Times New Roman" w:cs="Times New Roman"/>
-          <w:sz w:val="24"/>
-          <w:szCs w:val="24"/>
-          <w:lang w:val="en-US"/>
-        </w:rPr>
-        <w:t xml:space="preserve"> and NOx, the FOX methodology (Stettler et al. 2013)</w:t>
+        <w:footnoteReference w:id="20"/>
+      </w:r>
+      <w:r>
+        <w:rPr>
+          <w:rFonts w:ascii="Times New Roman" w:hAnsi="Times New Roman" w:cs="Times New Roman"/>
+          <w:sz w:val="24"/>
+          <w:szCs w:val="24"/>
+          <w:lang w:val="en-US"/>
+        </w:rPr>
+        <w:t xml:space="preserve">). The air quality and noise module are similarly rapid, reduced-form models which provide metrics by airport for the noise and local/regional air quality impacts of the projected aviation system. In the case of air quality, dispersion modelling for primary pollutants uses a version of the RDC code (e.g. </w:t>
+      </w:r>
+      <w:proofErr w:type="spellStart"/>
+      <w:r>
+        <w:rPr>
+          <w:rFonts w:ascii="Times New Roman" w:hAnsi="Times New Roman" w:cs="Times New Roman"/>
+          <w:sz w:val="24"/>
+          <w:szCs w:val="24"/>
+          <w:lang w:val="en-US"/>
+        </w:rPr>
+        <w:t>Yim</w:t>
+      </w:r>
+      <w:proofErr w:type="spellEnd"/>
+      <w:r>
+        <w:rPr>
+          <w:rFonts w:ascii="Times New Roman" w:hAnsi="Times New Roman" w:cs="Times New Roman"/>
+          <w:sz w:val="24"/>
+          <w:szCs w:val="24"/>
+          <w:lang w:val="en-US"/>
+        </w:rPr>
+        <w:t xml:space="preserve"> et al., 2015)</w:t>
       </w:r>
       <w:r>
         <w:rPr>
@@ -671,16 +965,36 @@
           <w:szCs w:val="24"/>
           <w:lang w:val="en-US"/>
         </w:rPr>
-        <w:footnoteReference w:id="15"/>
-      </w:r>
-      <w:r>
-        <w:rPr>
-          <w:rFonts w:ascii="Times New Roman" w:hAnsi="Times New Roman" w:cs="Times New Roman"/>
-          <w:sz w:val="24"/>
-          <w:szCs w:val="24"/>
-          <w:lang w:val="en-US"/>
-        </w:rPr>
-        <w:t xml:space="preserve"> for PM2.5, and Wood et al. (2008)</w:t>
+        <w:footnoteReference w:id="21"/>
+      </w:r>
+      <w:r>
+        <w:rPr>
+          <w:rFonts w:ascii="Times New Roman" w:hAnsi="Times New Roman" w:cs="Times New Roman"/>
+          <w:sz w:val="24"/>
+          <w:szCs w:val="24"/>
+          <w:lang w:val="en-US"/>
+        </w:rPr>
+        <w:t>. The type of noise modelling carried out depends on whether data on standard flight routes per airport is available, but for all airports noise modelling based on total noise energy is carried out (</w:t>
+      </w:r>
+      <w:proofErr w:type="spellStart"/>
+      <w:r>
+        <w:rPr>
+          <w:rFonts w:ascii="Times New Roman" w:hAnsi="Times New Roman" w:cs="Times New Roman"/>
+          <w:sz w:val="24"/>
+          <w:szCs w:val="24"/>
+          <w:lang w:val="en-US"/>
+        </w:rPr>
+        <w:t>Torija</w:t>
+      </w:r>
+      <w:proofErr w:type="spellEnd"/>
+      <w:r>
+        <w:rPr>
+          <w:rFonts w:ascii="Times New Roman" w:hAnsi="Times New Roman" w:cs="Times New Roman"/>
+          <w:sz w:val="24"/>
+          <w:szCs w:val="24"/>
+          <w:lang w:val="en-US"/>
+        </w:rPr>
+        <w:t xml:space="preserve"> et al. 2016, 2017)</w:t>
       </w:r>
       <w:r>
         <w:rPr>
@@ -690,360 +1004,6 @@
           <w:szCs w:val="24"/>
           <w:lang w:val="en-US"/>
         </w:rPr>
-        <w:footnoteReference w:id="16"/>
-      </w:r>
-      <w:r>
-        <w:rPr>
-          <w:rFonts w:ascii="Times New Roman" w:hAnsi="Times New Roman" w:cs="Times New Roman"/>
-          <w:sz w:val="24"/>
-          <w:szCs w:val="24"/>
-          <w:lang w:val="en-US"/>
-        </w:rPr>
-        <w:t xml:space="preserve"> for NO</w:t>
-      </w:r>
-      <w:r>
-        <w:rPr>
-          <w:rFonts w:ascii="Times New Roman" w:hAnsi="Times New Roman" w:cs="Times New Roman"/>
-          <w:sz w:val="24"/>
-          <w:szCs w:val="24"/>
-          <w:vertAlign w:val="subscript"/>
-          <w:lang w:val="en-US"/>
-        </w:rPr>
-        <w:t>2</w:t>
-      </w:r>
-      <w:r>
-        <w:rPr>
-          <w:rFonts w:ascii="Times New Roman" w:hAnsi="Times New Roman" w:cs="Times New Roman"/>
-          <w:sz w:val="24"/>
-          <w:szCs w:val="24"/>
-          <w:lang w:val="en-US"/>
-        </w:rPr>
-        <w:t xml:space="preserve">). Second, the costs of operating this fleet for the given schedule are estimated based on historical cost data by category and aircraft type (Al </w:t>
-      </w:r>
-      <w:proofErr w:type="spellStart"/>
-      <w:r>
-        <w:rPr>
-          <w:rFonts w:ascii="Times New Roman" w:hAnsi="Times New Roman" w:cs="Times New Roman"/>
-          <w:sz w:val="24"/>
-          <w:szCs w:val="24"/>
-          <w:lang w:val="en-US"/>
-        </w:rPr>
-        <w:t>Zayat</w:t>
-      </w:r>
-      <w:proofErr w:type="spellEnd"/>
-      <w:r>
-        <w:rPr>
-          <w:rFonts w:ascii="Times New Roman" w:hAnsi="Times New Roman" w:cs="Times New Roman"/>
-          <w:sz w:val="24"/>
-          <w:szCs w:val="24"/>
-          <w:lang w:val="en-US"/>
-        </w:rPr>
-        <w:t xml:space="preserve"> et al, 2017</w:t>
-      </w:r>
-      <w:r>
-        <w:rPr>
-          <w:rStyle w:val="FootnoteReference"/>
-          <w:rFonts w:ascii="Times New Roman" w:hAnsi="Times New Roman" w:cs="Times New Roman"/>
-          <w:sz w:val="24"/>
-          <w:szCs w:val="24"/>
-          <w:lang w:val="en-US"/>
-        </w:rPr>
-        <w:footnoteReference w:id="17"/>
-      </w:r>
-      <w:r>
-        <w:rPr>
-          <w:rFonts w:ascii="Times New Roman" w:hAnsi="Times New Roman" w:cs="Times New Roman"/>
-          <w:sz w:val="24"/>
-          <w:szCs w:val="24"/>
-          <w:lang w:val="en-US"/>
-        </w:rPr>
-        <w:t>). Third, emissions and costs are adjusted to account for the current age distribution and technology utilization of the fleet, including typical retirement and freighter conversion behavior (e.g. Dray, 2013)</w:t>
-      </w:r>
-      <w:r>
-        <w:rPr>
-          <w:rStyle w:val="FootnoteReference"/>
-          <w:rFonts w:ascii="Times New Roman" w:hAnsi="Times New Roman" w:cs="Times New Roman"/>
-          <w:sz w:val="24"/>
-          <w:szCs w:val="24"/>
-          <w:lang w:val="en-US"/>
-        </w:rPr>
-        <w:footnoteReference w:id="18"/>
-      </w:r>
-      <w:r>
-        <w:rPr>
-          <w:rFonts w:ascii="Times New Roman" w:hAnsi="Times New Roman" w:cs="Times New Roman"/>
-          <w:sz w:val="24"/>
-          <w:szCs w:val="24"/>
-          <w:lang w:val="en-US"/>
-        </w:rPr>
-        <w:t>. Finally, any shortfall in aircraft required to perform the given schedule is assumed made up by new purchases, and the uptake of technology and emissions mitigation measures by both new aircraft and existing ones is assessed on a net present value basis, as described in Dray et al. (2018)</w:t>
-      </w:r>
-      <w:r>
-        <w:rPr>
-          <w:rStyle w:val="FootnoteReference"/>
-          <w:rFonts w:ascii="Times New Roman" w:hAnsi="Times New Roman" w:cs="Times New Roman"/>
-          <w:sz w:val="24"/>
-          <w:szCs w:val="24"/>
-          <w:lang w:val="en-US"/>
-        </w:rPr>
-        <w:footnoteReference w:id="19"/>
-      </w:r>
-      <w:r>
-        <w:rPr>
-          <w:rFonts w:ascii="Times New Roman" w:hAnsi="Times New Roman" w:cs="Times New Roman"/>
-          <w:sz w:val="24"/>
-          <w:szCs w:val="24"/>
-          <w:lang w:val="en-US"/>
-        </w:rPr>
-        <w:t xml:space="preserve">, and the impact of this on costs and emissions is assessed. </w:t>
-      </w:r>
-    </w:p>
-    <w:p>
-      <w:pPr>
-        <w:jc w:val="both"/>
-        <w:rPr>
-          <w:rFonts w:ascii="Times New Roman" w:hAnsi="Times New Roman" w:cs="Times New Roman"/>
-          <w:sz w:val="24"/>
-          <w:szCs w:val="24"/>
-          <w:lang w:val="en-US"/>
-        </w:rPr>
-      </w:pPr>
-      <w:r>
-        <w:rPr>
-          <w:rFonts w:ascii="Times New Roman" w:hAnsi="Times New Roman" w:cs="Times New Roman"/>
-          <w:sz w:val="24"/>
-          <w:szCs w:val="24"/>
-          <w:lang w:val="en-US"/>
-        </w:rPr>
-        <w:t xml:space="preserve">These four modules are run iteratively until a stable solution is reached. Data is then output which can be used in the </w:t>
-      </w:r>
-      <w:proofErr w:type="gramStart"/>
-      <w:r>
-        <w:rPr>
-          <w:rFonts w:ascii="Times New Roman" w:hAnsi="Times New Roman" w:cs="Times New Roman"/>
-          <w:sz w:val="24"/>
-          <w:szCs w:val="24"/>
-          <w:lang w:val="en-US"/>
-        </w:rPr>
-        <w:t>impacts</w:t>
-      </w:r>
-      <w:proofErr w:type="gramEnd"/>
-      <w:r>
-        <w:rPr>
-          <w:rFonts w:ascii="Times New Roman" w:hAnsi="Times New Roman" w:cs="Times New Roman"/>
-          <w:sz w:val="24"/>
-          <w:szCs w:val="24"/>
-          <w:lang w:val="en-US"/>
-        </w:rPr>
-        <w:t xml:space="preserve"> modules, shown on the right of </w:t>
-      </w:r>
-      <w:r>
-        <w:rPr>
-          <w:rFonts w:ascii="Times New Roman" w:hAnsi="Times New Roman" w:cs="Times New Roman"/>
-          <w:sz w:val="24"/>
-          <w:szCs w:val="24"/>
-          <w:lang w:val="en-US"/>
-        </w:rPr>
-        <w:fldChar w:fldCharType="begin"/>
-      </w:r>
-      <w:r>
-        <w:rPr>
-          <w:rFonts w:ascii="Times New Roman" w:hAnsi="Times New Roman" w:cs="Times New Roman"/>
-          <w:sz w:val="24"/>
-          <w:szCs w:val="24"/>
-          <w:lang w:val="en-US"/>
-        </w:rPr>
-        <w:instrText xml:space="preserve"> REF _Ref47700297 \r \h </w:instrText>
-      </w:r>
-      <w:r>
-        <w:rPr>
-          <w:rFonts w:ascii="Times New Roman" w:hAnsi="Times New Roman" w:cs="Times New Roman"/>
-          <w:sz w:val="24"/>
-          <w:szCs w:val="24"/>
-          <w:lang w:val="en-US"/>
-        </w:rPr>
-        <w:instrText xml:space="preserve"> \* MERGEFORMAT </w:instrText>
-      </w:r>
-      <w:r>
-        <w:rPr>
-          <w:rFonts w:ascii="Times New Roman" w:hAnsi="Times New Roman" w:cs="Times New Roman"/>
-          <w:sz w:val="24"/>
-          <w:szCs w:val="24"/>
-          <w:lang w:val="en-US"/>
-        </w:rPr>
-      </w:r>
-      <w:r>
-        <w:rPr>
-          <w:rFonts w:ascii="Times New Roman" w:hAnsi="Times New Roman" w:cs="Times New Roman"/>
-          <w:sz w:val="24"/>
-          <w:szCs w:val="24"/>
-          <w:lang w:val="en-US"/>
-        </w:rPr>
-        <w:fldChar w:fldCharType="separate"/>
-      </w:r>
-      <w:r>
-        <w:rPr>
-          <w:rFonts w:ascii="Times New Roman" w:hAnsi="Times New Roman" w:cs="Times New Roman"/>
-          <w:sz w:val="24"/>
-          <w:szCs w:val="24"/>
-          <w:lang w:val="en-US"/>
-        </w:rPr>
-        <w:t>Figure 1</w:t>
-      </w:r>
-      <w:r>
-        <w:rPr>
-          <w:rFonts w:ascii="Times New Roman" w:hAnsi="Times New Roman" w:cs="Times New Roman"/>
-          <w:sz w:val="24"/>
-          <w:szCs w:val="24"/>
-          <w:lang w:val="en-US"/>
-        </w:rPr>
-        <w:fldChar w:fldCharType="end"/>
-      </w:r>
-      <w:r>
-        <w:rPr>
-          <w:rFonts w:ascii="Times New Roman" w:hAnsi="Times New Roman" w:cs="Times New Roman"/>
-          <w:sz w:val="24"/>
-          <w:szCs w:val="24"/>
-          <w:lang w:val="en-US"/>
-        </w:rPr>
-        <w:t>. The global climate module is a rapid, reduced-form climate model which calculates the resulting climate metrics (e.g. CO</w:t>
-      </w:r>
-      <w:r>
-        <w:rPr>
-          <w:rFonts w:ascii="Times New Roman" w:hAnsi="Times New Roman" w:cs="Times New Roman"/>
-          <w:sz w:val="24"/>
-          <w:szCs w:val="24"/>
-          <w:vertAlign w:val="subscript"/>
-          <w:lang w:val="en-US"/>
-        </w:rPr>
-        <w:t>2</w:t>
-      </w:r>
-      <w:r>
-        <w:rPr>
-          <w:rFonts w:ascii="Times New Roman" w:hAnsi="Times New Roman" w:cs="Times New Roman"/>
-          <w:sz w:val="24"/>
-          <w:szCs w:val="24"/>
-          <w:lang w:val="en-US"/>
-        </w:rPr>
-        <w:t xml:space="preserve">e in terms of global temperature potential (GTP) and global warming potential (GWP) at different time horizons; see </w:t>
-      </w:r>
-      <w:proofErr w:type="spellStart"/>
-      <w:r>
-        <w:rPr>
-          <w:rFonts w:ascii="Times New Roman" w:hAnsi="Times New Roman" w:cs="Times New Roman"/>
-          <w:sz w:val="24"/>
-          <w:szCs w:val="24"/>
-          <w:lang w:val="en-US"/>
-        </w:rPr>
-        <w:t>Krammer</w:t>
-      </w:r>
-      <w:proofErr w:type="spellEnd"/>
-      <w:r>
-        <w:rPr>
-          <w:rFonts w:ascii="Times New Roman" w:hAnsi="Times New Roman" w:cs="Times New Roman"/>
-          <w:sz w:val="24"/>
-          <w:szCs w:val="24"/>
-          <w:lang w:val="en-US"/>
-        </w:rPr>
-        <w:t xml:space="preserve"> et al.</w:t>
-      </w:r>
-      <w:proofErr w:type="gramStart"/>
-      <w:r>
-        <w:rPr>
-          <w:rFonts w:ascii="Times New Roman" w:hAnsi="Times New Roman" w:cs="Times New Roman"/>
-          <w:sz w:val="24"/>
-          <w:szCs w:val="24"/>
-          <w:lang w:val="en-US"/>
-        </w:rPr>
-        <w:t>,  2013</w:t>
-      </w:r>
-      <w:proofErr w:type="gramEnd"/>
-      <w:r>
-        <w:rPr>
-          <w:rStyle w:val="FootnoteReference"/>
-          <w:rFonts w:ascii="Times New Roman" w:hAnsi="Times New Roman" w:cs="Times New Roman"/>
-          <w:sz w:val="24"/>
-          <w:szCs w:val="24"/>
-          <w:lang w:val="en-US"/>
-        </w:rPr>
-        <w:footnoteReference w:id="20"/>
-      </w:r>
-      <w:r>
-        <w:rPr>
-          <w:rFonts w:ascii="Times New Roman" w:hAnsi="Times New Roman" w:cs="Times New Roman"/>
-          <w:sz w:val="24"/>
-          <w:szCs w:val="24"/>
-          <w:lang w:val="en-US"/>
-        </w:rPr>
-        <w:t xml:space="preserve">). The air quality and noise module are similarly rapid, reduced-form models which provide metrics by airport for the noise and local/regional air quality impacts of the projected aviation system. In the case of air quality, dispersion modelling for primary pollutants uses a version of the RDC code (e.g. </w:t>
-      </w:r>
-      <w:proofErr w:type="spellStart"/>
-      <w:r>
-        <w:rPr>
-          <w:rFonts w:ascii="Times New Roman" w:hAnsi="Times New Roman" w:cs="Times New Roman"/>
-          <w:sz w:val="24"/>
-          <w:szCs w:val="24"/>
-          <w:lang w:val="en-US"/>
-        </w:rPr>
-        <w:t>Yim</w:t>
-      </w:r>
-      <w:proofErr w:type="spellEnd"/>
-      <w:r>
-        <w:rPr>
-          <w:rFonts w:ascii="Times New Roman" w:hAnsi="Times New Roman" w:cs="Times New Roman"/>
-          <w:sz w:val="24"/>
-          <w:szCs w:val="24"/>
-          <w:lang w:val="en-US"/>
-        </w:rPr>
-        <w:t xml:space="preserve"> et al., 2015)</w:t>
-      </w:r>
-      <w:r>
-        <w:rPr>
-          <w:rStyle w:val="FootnoteReference"/>
-          <w:rFonts w:ascii="Times New Roman" w:hAnsi="Times New Roman" w:cs="Times New Roman"/>
-          <w:sz w:val="24"/>
-          <w:szCs w:val="24"/>
-          <w:lang w:val="en-US"/>
-        </w:rPr>
-        <w:footnoteReference w:id="21"/>
-      </w:r>
-      <w:r>
-        <w:rPr>
-          <w:rFonts w:ascii="Times New Roman" w:hAnsi="Times New Roman" w:cs="Times New Roman"/>
-          <w:sz w:val="24"/>
-          <w:szCs w:val="24"/>
-          <w:lang w:val="en-US"/>
-        </w:rPr>
-        <w:t>. The type of noise modelling carried out depends on whether data on standard flight routes per airport is available, but for all airports noise modelling based on total noise energy is carried out (</w:t>
-      </w:r>
-      <w:proofErr w:type="spellStart"/>
-      <w:r>
-        <w:rPr>
-          <w:rFonts w:ascii="Times New Roman" w:hAnsi="Times New Roman" w:cs="Times New Roman"/>
-          <w:sz w:val="24"/>
-          <w:szCs w:val="24"/>
-          <w:lang w:val="en-US"/>
-        </w:rPr>
-        <w:t>Torija</w:t>
-      </w:r>
-      <w:proofErr w:type="spellEnd"/>
-      <w:r>
-        <w:rPr>
-          <w:rFonts w:ascii="Times New Roman" w:hAnsi="Times New Roman" w:cs="Times New Roman"/>
-          <w:sz w:val="24"/>
-          <w:szCs w:val="24"/>
-          <w:lang w:val="en-US"/>
-        </w:rPr>
-        <w:t xml:space="preserve"> et al. 2016, 2017)</w:t>
-      </w:r>
-      <w:r>
-        <w:rPr>
-          <w:rStyle w:val="FootnoteReference"/>
-          <w:rFonts w:ascii="Times New Roman" w:hAnsi="Times New Roman" w:cs="Times New Roman"/>
-          <w:sz w:val="24"/>
-          <w:szCs w:val="24"/>
-          <w:lang w:val="en-US"/>
-        </w:rPr>
         <w:footnoteReference w:id="22"/>
       </w:r>
       <w:r>
@@ -1082,27 +1042,7 @@
           <w:lang w:val="en-US"/>
         </w:rPr>
         <w:lastRenderedPageBreak/>
-        <w:t xml:space="preserve">individual sub-models, on model validation, and on typical model inputs and outputs can be found in the papers cited above </w:t>
-      </w:r>
-      <w:proofErr w:type="gramStart"/>
-      <w:r>
-        <w:rPr>
-          <w:rFonts w:ascii="Times New Roman" w:hAnsi="Times New Roman" w:cs="Times New Roman"/>
-          <w:sz w:val="24"/>
-          <w:szCs w:val="24"/>
-          <w:lang w:val="en-US"/>
-        </w:rPr>
-        <w:t>and in the model</w:t>
-      </w:r>
-      <w:proofErr w:type="gramEnd"/>
-      <w:r>
-        <w:rPr>
-          <w:rFonts w:ascii="Times New Roman" w:hAnsi="Times New Roman" w:cs="Times New Roman"/>
-          <w:sz w:val="24"/>
-          <w:szCs w:val="24"/>
-          <w:lang w:val="en-US"/>
-        </w:rPr>
-        <w:t xml:space="preserve"> </w:t>
+        <w:t xml:space="preserve">individual sub-models, on model validation, and on typical model inputs and outputs can be found in the papers cited above and in the model </w:t>
       </w:r>
       <w:proofErr w:type="spellStart"/>
       <w:r>
@@ -1732,27 +1672,7 @@
           <w:szCs w:val="24"/>
           <w:lang w:val="en-US"/>
         </w:rPr>
-        <w:t xml:space="preserve"> above a baseline threshold and/or for a limited range of countries or type of flights. In this case the effective carbon price is much </w:t>
-      </w:r>
-      <w:proofErr w:type="gramStart"/>
-      <w:r>
-        <w:rPr>
-          <w:rFonts w:ascii="Times New Roman" w:hAnsi="Times New Roman" w:cs="Times New Roman"/>
-          <w:sz w:val="24"/>
-          <w:szCs w:val="24"/>
-          <w:lang w:val="en-US"/>
-        </w:rPr>
-        <w:t>lower, but</w:t>
-      </w:r>
-      <w:proofErr w:type="gramEnd"/>
-      <w:r>
-        <w:rPr>
-          <w:rFonts w:ascii="Times New Roman" w:hAnsi="Times New Roman" w:cs="Times New Roman"/>
-          <w:sz w:val="24"/>
-          <w:szCs w:val="24"/>
-          <w:lang w:val="en-US"/>
-        </w:rPr>
-        <w:t xml:space="preserve"> can be found straightforwardly using the metamodel by calculating the amount of emissions above the baseline and reducing the carbon price supplied to the metamodel per country and/or type of flight accordingly.  </w:t>
+        <w:t xml:space="preserve"> above a baseline threshold and/or for a limited range of countries or type of flights. In this case the effective carbon price is much lower, but can be found straightforwardly using the metamodel by calculating the amount of emissions above the baseline and reducing the carbon price supplied to the metamodel per country and/or type of flight accordingly.  </w:t>
       </w:r>
     </w:p>
     <w:p>
@@ -1858,17 +1778,15 @@
         </w:rPr>
         <w:t>, a hydrogen-</w:t>
       </w:r>
-      <w:proofErr w:type="spellStart"/>
-      <w:r>
-        <w:rPr>
-          <w:rFonts w:ascii="Times New Roman" w:hAnsi="Times New Roman" w:cs="Times New Roman"/>
-          <w:sz w:val="24"/>
-          <w:szCs w:val="24"/>
-          <w:lang w:val="en-US"/>
-        </w:rPr>
-        <w:t>fuelled</w:t>
-      </w:r>
-      <w:proofErr w:type="spellEnd"/>
+      <w:r>
+        <w:rPr>
+          <w:rFonts w:ascii="Times New Roman" w:hAnsi="Times New Roman" w:cs="Times New Roman"/>
+          <w:sz w:val="24"/>
+          <w:szCs w:val="24"/>
+          <w:lang w:val="en-US"/>
+        </w:rPr>
+        <w:t>fueled</w:t>
+      </w:r>
       <w:r>
         <w:rPr>
           <w:rFonts w:ascii="Times New Roman" w:hAnsi="Times New Roman" w:cs="Times New Roman"/>
@@ -2256,56 +2174,43 @@
         <w:lastRenderedPageBreak/>
         <w:t xml:space="preserve">Table </w:t>
       </w:r>
-      <w:r>
-        <w:fldChar w:fldCharType="begin"/>
-      </w:r>
-      <w:r>
-        <w:instrText xml:space="preserve"> SEQ Table \* ARABIC </w:instrText>
-      </w:r>
-      <w:r>
-        <w:fldChar w:fldCharType="separate"/>
-      </w:r>
-      <w:r>
-        <w:rPr>
+      <w:fldSimple w:instr=" SEQ Table \* ARABIC ">
+        <w:r>
+          <w:rPr>
+            <w:noProof/>
+          </w:rPr>
+          <w:t>1</w:t>
+        </w:r>
+      </w:fldSimple>
+      <w:bookmarkEnd w:id="5"/>
+      <w:r>
+        <w:t xml:space="preserve">. Airframe and engine technology potential on the next two generations of aircraft, from ATA &amp; </w:t>
+      </w:r>
+      <w:proofErr w:type="spellStart"/>
+      <w:r>
+        <w:t>Ellondee</w:t>
+      </w:r>
+      <w:proofErr w:type="spellEnd"/>
+      <w:r>
+        <w:t xml:space="preserve"> (2018). </w:t>
+      </w:r>
+    </w:p>
+    <w:p>
+      <w:pPr>
+        <w:rPr>
+          <w:rFonts w:ascii="Times New Roman" w:hAnsi="Times New Roman" w:cs="Times New Roman"/>
+          <w:sz w:val="24"/>
+          <w:szCs w:val="24"/>
+          <w:lang w:val="en-US"/>
+        </w:rPr>
+      </w:pPr>
+      <w:r>
+        <w:rPr>
+          <w:rFonts w:ascii="Times New Roman" w:hAnsi="Times New Roman" w:cs="Times New Roman"/>
           <w:noProof/>
-        </w:rPr>
-        <w:t>1</w:t>
-      </w:r>
-      <w:r>
-        <w:rPr>
-          <w:noProof/>
-        </w:rPr>
-        <w:fldChar w:fldCharType="end"/>
-      </w:r>
-      <w:bookmarkEnd w:id="5"/>
-      <w:r>
-        <w:t xml:space="preserve">. Airframe and engine technology potential on the next two generations of aircraft, from ATA &amp; </w:t>
-      </w:r>
-      <w:proofErr w:type="spellStart"/>
-      <w:r>
-        <w:t>Ellondee</w:t>
-      </w:r>
-      <w:proofErr w:type="spellEnd"/>
-      <w:r>
-        <w:t xml:space="preserve"> (2018). </w:t>
-      </w:r>
-    </w:p>
-    <w:p>
-      <w:pPr>
-        <w:rPr>
-          <w:rFonts w:ascii="Times New Roman" w:hAnsi="Times New Roman" w:cs="Times New Roman"/>
-          <w:sz w:val="24"/>
-          <w:szCs w:val="24"/>
-          <w:lang w:val="en-US"/>
-        </w:rPr>
-      </w:pPr>
-      <w:r>
-        <w:rPr>
-          <w:rFonts w:ascii="Times New Roman" w:hAnsi="Times New Roman" w:cs="Times New Roman"/>
-          <w:noProof/>
-          <w:sz w:val="24"/>
-          <w:szCs w:val="24"/>
-          <w:lang w:val="en-US"/>
+          <w:sz w:val="24"/>
+          <w:szCs w:val="24"/>
+          <w:lang w:eastAsia="en-GB"/>
         </w:rPr>
         <w:drawing>
           <wp:inline distT="0" distB="0" distL="0" distR="0" wp14:anchorId="7DA03680" wp14:editId="481614C2">
@@ -2428,27 +2333,7 @@
           <w:szCs w:val="24"/>
           <w:lang w:val="en-US"/>
         </w:rPr>
-        <w:t>how these technology potentials combine for the 2045-2050 generation of aircraft, in comparison to present-day aircraft (</w:t>
-      </w:r>
-      <w:proofErr w:type="gramStart"/>
-      <w:r>
-        <w:rPr>
-          <w:rFonts w:ascii="Times New Roman" w:hAnsi="Times New Roman" w:cs="Times New Roman"/>
-          <w:sz w:val="24"/>
-          <w:szCs w:val="24"/>
-          <w:lang w:val="en-US"/>
-        </w:rPr>
-        <w:t>e.g.</w:t>
-      </w:r>
-      <w:proofErr w:type="gramEnd"/>
-      <w:r>
-        <w:rPr>
-          <w:rFonts w:ascii="Times New Roman" w:hAnsi="Times New Roman" w:cs="Times New Roman"/>
-          <w:sz w:val="24"/>
-          <w:szCs w:val="24"/>
-          <w:lang w:val="en-US"/>
-        </w:rPr>
-        <w:t xml:space="preserve"> the Airbus A320ceo or Boeing 777). For these technology characteristics, we include three different technology scenarios (1, 2 and 3) based on the given uncertainty range across technology availability and potential. Technology scenario 2 represents the ‘most likely’ judgement of how technology potential and costs will develop. Technology scenario 1 represents the case where technologies are available on the early end of the time range expected, with benefits on the high end of those anticipated, and costs on the low end, i.e. am ‘optimistic’ technology case. Conversely, technology scenario 3 represents a ‘pessimistic’ case in which </w:t>
+        <w:t xml:space="preserve">how these technology potentials combine for the 2045-2050 generation of aircraft, in comparison to present-day aircraft (e.g. the Airbus A320ceo or Boeing 777). For these technology characteristics, we include three different technology scenarios (1, 2 and 3) based on the given uncertainty range across technology availability and potential. Technology scenario 2 represents the ‘most likely’ judgement of how technology potential and costs will develop. Technology scenario 1 represents the case where technologies are available on the early end of the time range expected, with benefits on the high end of those anticipated, and costs on the low end, i.e. am ‘optimistic’ technology case. Conversely, technology scenario 3 represents a ‘pessimistic’ case in which </w:t>
       </w:r>
       <w:proofErr w:type="spellStart"/>
       <w:r>
@@ -2501,67 +2386,51 @@
         <w:lastRenderedPageBreak/>
         <w:t xml:space="preserve">Table </w:t>
       </w:r>
-      <w:r>
-        <w:fldChar w:fldCharType="begin"/>
-      </w:r>
-      <w:r>
-        <w:instrText xml:space="preserve"> SEQ Table \* ARABI</w:instrText>
-      </w:r>
-      <w:r>
-        <w:instrText xml:space="preserve">C </w:instrText>
-      </w:r>
-      <w:r>
-        <w:fldChar w:fldCharType="separate"/>
-      </w:r>
-      <w:r>
-        <w:rPr>
+      <w:fldSimple w:instr=" SEQ Table \* ARABIC ">
+        <w:r>
+          <w:rPr>
+            <w:noProof/>
+          </w:rPr>
+          <w:t>2</w:t>
+        </w:r>
+      </w:fldSimple>
+      <w:bookmarkEnd w:id="6"/>
+      <w:r>
+        <w:t xml:space="preserve">. Operational measure potential for current and future </w:t>
+      </w:r>
+      <w:proofErr w:type="spellStart"/>
+      <w:r>
+        <w:t>aurcraft</w:t>
+      </w:r>
+      <w:proofErr w:type="spellEnd"/>
+      <w:r>
+        <w:t xml:space="preserve">, from ATA &amp; </w:t>
+      </w:r>
+      <w:proofErr w:type="spellStart"/>
+      <w:r>
+        <w:t>Ellondee</w:t>
+      </w:r>
+      <w:proofErr w:type="spellEnd"/>
+      <w:r>
+        <w:t xml:space="preserve"> (2018).</w:t>
+      </w:r>
+    </w:p>
+    <w:p>
+      <w:pPr>
+        <w:rPr>
+          <w:rFonts w:ascii="Times New Roman" w:hAnsi="Times New Roman" w:cs="Times New Roman"/>
+          <w:sz w:val="24"/>
+          <w:szCs w:val="24"/>
+          <w:lang w:val="en-US"/>
+        </w:rPr>
+      </w:pPr>
+      <w:r>
+        <w:rPr>
+          <w:rFonts w:ascii="Times New Roman" w:hAnsi="Times New Roman" w:cs="Times New Roman"/>
           <w:noProof/>
-        </w:rPr>
-        <w:t>2</w:t>
-      </w:r>
-      <w:r>
-        <w:rPr>
-          <w:noProof/>
-        </w:rPr>
-        <w:fldChar w:fldCharType="end"/>
-      </w:r>
-      <w:bookmarkEnd w:id="6"/>
-      <w:r>
-        <w:t xml:space="preserve">. Operational measure potential for current and future </w:t>
-      </w:r>
-      <w:proofErr w:type="spellStart"/>
-      <w:r>
-        <w:t>aurcraft</w:t>
-      </w:r>
-      <w:proofErr w:type="spellEnd"/>
-      <w:r>
-        <w:t xml:space="preserve">, from ATA &amp; </w:t>
-      </w:r>
-      <w:proofErr w:type="spellStart"/>
-      <w:r>
-        <w:t>Ellondee</w:t>
-      </w:r>
-      <w:proofErr w:type="spellEnd"/>
-      <w:r>
-        <w:t xml:space="preserve"> (2018).</w:t>
-      </w:r>
-    </w:p>
-    <w:p>
-      <w:pPr>
-        <w:rPr>
-          <w:rFonts w:ascii="Times New Roman" w:hAnsi="Times New Roman" w:cs="Times New Roman"/>
-          <w:sz w:val="24"/>
-          <w:szCs w:val="24"/>
-          <w:lang w:val="en-US"/>
-        </w:rPr>
-      </w:pPr>
-      <w:r>
-        <w:rPr>
-          <w:rFonts w:ascii="Times New Roman" w:hAnsi="Times New Roman" w:cs="Times New Roman"/>
-          <w:noProof/>
-          <w:sz w:val="24"/>
-          <w:szCs w:val="24"/>
-          <w:lang w:val="en-US"/>
+          <w:sz w:val="24"/>
+          <w:szCs w:val="24"/>
+          <w:lang w:eastAsia="en-GB"/>
         </w:rPr>
         <w:drawing>
           <wp:inline distT="0" distB="0" distL="0" distR="0" wp14:anchorId="3BB56561" wp14:editId="2B4DA4FA">
@@ -2615,56 +2484,43 @@
       <w:r>
         <w:t xml:space="preserve">Table </w:t>
       </w:r>
-      <w:r>
-        <w:fldChar w:fldCharType="begin"/>
-      </w:r>
-      <w:r>
-        <w:instrText xml:space="preserve"> SEQ Table \* ARABIC </w:instrText>
-      </w:r>
-      <w:r>
-        <w:fldChar w:fldCharType="separate"/>
-      </w:r>
-      <w:r>
-        <w:rPr>
+      <w:fldSimple w:instr=" SEQ Table \* ARABIC ">
+        <w:r>
+          <w:rPr>
+            <w:noProof/>
+          </w:rPr>
+          <w:t>3</w:t>
+        </w:r>
+      </w:fldSimple>
+      <w:bookmarkEnd w:id="7"/>
+      <w:r>
+        <w:t xml:space="preserve">. Potential for reductions in fuel use via improved air traffic control, from ATA and </w:t>
+      </w:r>
+      <w:proofErr w:type="spellStart"/>
+      <w:r>
+        <w:t>Ellondee</w:t>
+      </w:r>
+      <w:proofErr w:type="spellEnd"/>
+      <w:r>
+        <w:t xml:space="preserve"> (2018). </w:t>
+      </w:r>
+    </w:p>
+    <w:p>
+      <w:pPr>
+        <w:rPr>
+          <w:rFonts w:ascii="Times New Roman" w:hAnsi="Times New Roman" w:cs="Times New Roman"/>
+          <w:sz w:val="24"/>
+          <w:szCs w:val="24"/>
+          <w:lang w:val="en-US"/>
+        </w:rPr>
+      </w:pPr>
+      <w:r>
+        <w:rPr>
+          <w:rFonts w:ascii="Times New Roman" w:hAnsi="Times New Roman" w:cs="Times New Roman"/>
           <w:noProof/>
-        </w:rPr>
-        <w:t>3</w:t>
-      </w:r>
-      <w:r>
-        <w:rPr>
-          <w:noProof/>
-        </w:rPr>
-        <w:fldChar w:fldCharType="end"/>
-      </w:r>
-      <w:bookmarkEnd w:id="7"/>
-      <w:r>
-        <w:t xml:space="preserve">. Potential for reductions in fuel use via improved air traffic control, from ATA and </w:t>
-      </w:r>
-      <w:proofErr w:type="spellStart"/>
-      <w:r>
-        <w:t>Ellondee</w:t>
-      </w:r>
-      <w:proofErr w:type="spellEnd"/>
-      <w:r>
-        <w:t xml:space="preserve"> (2018). </w:t>
-      </w:r>
-    </w:p>
-    <w:p>
-      <w:pPr>
-        <w:rPr>
-          <w:rFonts w:ascii="Times New Roman" w:hAnsi="Times New Roman" w:cs="Times New Roman"/>
-          <w:sz w:val="24"/>
-          <w:szCs w:val="24"/>
-          <w:lang w:val="en-US"/>
-        </w:rPr>
-      </w:pPr>
-      <w:r>
-        <w:rPr>
-          <w:rFonts w:ascii="Times New Roman" w:hAnsi="Times New Roman" w:cs="Times New Roman"/>
-          <w:noProof/>
-          <w:sz w:val="24"/>
-          <w:szCs w:val="24"/>
-          <w:lang w:val="en-US"/>
+          <w:sz w:val="24"/>
+          <w:szCs w:val="24"/>
+          <w:lang w:eastAsia="en-GB"/>
         </w:rPr>
         <w:drawing>
           <wp:inline distT="0" distB="0" distL="0" distR="0" wp14:anchorId="42D910E8" wp14:editId="3B9C1B16">
@@ -2719,7 +2575,7 @@
           <w:noProof/>
           <w:sz w:val="24"/>
           <w:szCs w:val="24"/>
-          <w:lang w:val="en-US"/>
+          <w:lang w:eastAsia="en-GB"/>
         </w:rPr>
         <w:lastRenderedPageBreak/>
         <w:drawing>
@@ -2773,27 +2629,14 @@
       <w:r>
         <w:t xml:space="preserve">Figure </w:t>
       </w:r>
-      <w:r>
-        <w:fldChar w:fldCharType="begin"/>
-      </w:r>
-      <w:r>
-        <w:instrText xml:space="preserve"> SEQ Figure \* ARABIC </w:instrText>
-      </w:r>
-      <w:r>
-        <w:fldChar w:fldCharType="separate"/>
-      </w:r>
-      <w:r>
-        <w:rPr>
-          <w:noProof/>
-        </w:rPr>
-        <w:t>1</w:t>
-      </w:r>
-      <w:r>
-        <w:rPr>
-          <w:noProof/>
-        </w:rPr>
-        <w:fldChar w:fldCharType="end"/>
-      </w:r>
+      <w:fldSimple w:instr=" SEQ Figure \* ARABIC ">
+        <w:r>
+          <w:rPr>
+            <w:noProof/>
+          </w:rPr>
+          <w:t>1</w:t>
+        </w:r>
+      </w:fldSimple>
       <w:bookmarkEnd w:id="8"/>
       <w:r>
         <w:t xml:space="preserve">. Fuel burn change of the 2045-2050 aircraft generation in comparison to typical current aircraft, from ATA &amp; </w:t>
@@ -3064,6 +2907,7 @@
       <w:r>
         <w:rPr>
           <w:noProof/>
+          <w:lang w:eastAsia="en-GB"/>
         </w:rPr>
         <w:drawing>
           <wp:inline distT="0" distB="0" distL="0" distR="0" wp14:anchorId="1005AD5D" wp14:editId="6A49D39B">
@@ -3290,7 +3134,7 @@
           <w:noProof/>
           <w:sz w:val="24"/>
           <w:szCs w:val="24"/>
-          <w:lang w:val="en-US"/>
+          <w:lang w:eastAsia="en-GB"/>
         </w:rPr>
         <w:lastRenderedPageBreak/>
         <w:drawing>
@@ -3691,27 +3535,25 @@
           <w:szCs w:val="24"/>
           <w:lang w:val="en-US"/>
         </w:rPr>
-        <w:t>omic scenario (</w:t>
-      </w:r>
-      <w:proofErr w:type="gramStart"/>
-      <w:r>
-        <w:rPr>
-          <w:rFonts w:ascii="Times New Roman" w:hAnsi="Times New Roman" w:cs="Times New Roman"/>
-          <w:sz w:val="24"/>
-          <w:szCs w:val="24"/>
-          <w:lang w:val="en-US"/>
-        </w:rPr>
-        <w:t>e.g.</w:t>
-      </w:r>
-      <w:proofErr w:type="gramEnd"/>
-      <w:r>
-        <w:rPr>
-          <w:rFonts w:ascii="Times New Roman" w:hAnsi="Times New Roman" w:cs="Times New Roman"/>
-          <w:sz w:val="24"/>
-          <w:szCs w:val="24"/>
-          <w:lang w:val="en-US"/>
-        </w:rPr>
-        <w:t xml:space="preserve"> ‘SSP2’), technology scenario (e.g. ‘t2’), year (e.g. 2050), </w:t>
+        <w:t>omic scenario (e.g. ‘SSP2’), technology scenario (e.g. ‘t2’), year (e.g. 2</w:t>
+      </w:r>
+      <w:r>
+        <w:rPr>
+          <w:rFonts w:ascii="Times New Roman" w:hAnsi="Times New Roman" w:cs="Times New Roman"/>
+          <w:sz w:val="24"/>
+          <w:szCs w:val="24"/>
+          <w:lang w:val="en-US"/>
+        </w:rPr>
+        <w:t>10</w:t>
+      </w:r>
+      <w:r>
+        <w:rPr>
+          <w:rFonts w:ascii="Times New Roman" w:hAnsi="Times New Roman" w:cs="Times New Roman"/>
+          <w:sz w:val="24"/>
+          <w:szCs w:val="24"/>
+          <w:lang w:val="en-US"/>
+        </w:rPr>
+        <w:t xml:space="preserve">0), </w:t>
       </w:r>
       <w:r>
         <w:rPr>
@@ -3729,25 +3571,7 @@
           <w:szCs w:val="24"/>
           <w:lang w:val="en-US"/>
         </w:rPr>
-        <w:t xml:space="preserve"> price (e.g. $</w:t>
-      </w:r>
-      <w:r>
-        <w:rPr>
-          <w:rFonts w:ascii="Times New Roman" w:hAnsi="Times New Roman" w:cs="Times New Roman"/>
-          <w:sz w:val="24"/>
-          <w:szCs w:val="24"/>
-          <w:lang w:val="en-US"/>
-        </w:rPr>
-        <w:t>0.70</w:t>
-      </w:r>
-      <w:r>
-        <w:rPr>
-          <w:rFonts w:ascii="Times New Roman" w:hAnsi="Times New Roman" w:cs="Times New Roman"/>
-          <w:sz w:val="24"/>
-          <w:szCs w:val="24"/>
-          <w:lang w:val="en-US"/>
-        </w:rPr>
-        <w:t>/</w:t>
+        <w:t xml:space="preserve"> price (e.g. $/</w:t>
       </w:r>
       <w:r>
         <w:rPr>
@@ -3765,25 +3589,7 @@
           <w:szCs w:val="24"/>
           <w:lang w:val="en-US"/>
         </w:rPr>
-        <w:t>), carbon price (e.g. $</w:t>
-      </w:r>
-      <w:r>
-        <w:rPr>
-          <w:rFonts w:ascii="Times New Roman" w:hAnsi="Times New Roman" w:cs="Times New Roman"/>
-          <w:sz w:val="24"/>
-          <w:szCs w:val="24"/>
-          <w:lang w:val="en-US"/>
-        </w:rPr>
-        <w:t>0.1</w:t>
-      </w:r>
-      <w:r>
-        <w:rPr>
-          <w:rFonts w:ascii="Times New Roman" w:hAnsi="Times New Roman" w:cs="Times New Roman"/>
-          <w:sz w:val="24"/>
-          <w:szCs w:val="24"/>
-          <w:lang w:val="en-US"/>
-        </w:rPr>
-        <w:t>/</w:t>
+        <w:t>), carbon price (e.g. $/</w:t>
       </w:r>
       <w:r>
         <w:rPr>
@@ -3829,7 +3635,52 @@
           <w:szCs w:val="24"/>
           <w:lang w:val="en-US"/>
         </w:rPr>
-        <w:t xml:space="preserve"> and NAVIGATE region (e.g. ‘AFR’). </w:t>
+        <w:t>)</w:t>
+      </w:r>
+      <w:r>
+        <w:rPr>
+          <w:rFonts w:ascii="Times New Roman" w:hAnsi="Times New Roman" w:cs="Times New Roman"/>
+          <w:sz w:val="24"/>
+          <w:szCs w:val="24"/>
+          <w:lang w:val="en-US"/>
+        </w:rPr>
+        <w:t xml:space="preserve"> and </w:t>
+      </w:r>
+      <w:r>
+        <w:rPr>
+          <w:rFonts w:ascii="Times New Roman" w:hAnsi="Times New Roman" w:cs="Times New Roman"/>
+          <w:sz w:val="24"/>
+          <w:szCs w:val="24"/>
+          <w:lang w:val="en-US"/>
+        </w:rPr>
+        <w:t>TIAM</w:t>
+      </w:r>
+      <w:r>
+        <w:rPr>
+          <w:rFonts w:ascii="Times New Roman" w:hAnsi="Times New Roman" w:cs="Times New Roman"/>
+          <w:sz w:val="24"/>
+          <w:szCs w:val="24"/>
+          <w:lang w:val="en-US"/>
+        </w:rPr>
+        <w:t xml:space="preserve"> region (e.g. ‘AFR’</w:t>
+      </w:r>
+      <w:r>
+        <w:rPr>
+          <w:rFonts w:ascii="Times New Roman" w:hAnsi="Times New Roman" w:cs="Times New Roman"/>
+          <w:sz w:val="24"/>
+          <w:szCs w:val="24"/>
+          <w:lang w:val="en-US"/>
+        </w:rPr>
+        <w:t>……</w:t>
+      </w:r>
+      <w:r>
+        <w:rPr>
+          <w:rFonts w:ascii="Times New Roman" w:hAnsi="Times New Roman" w:cs="Times New Roman"/>
+          <w:sz w:val="24"/>
+          <w:szCs w:val="24"/>
+          <w:lang w:val="en-US"/>
+        </w:rPr>
+        <w:t xml:space="preserve">). </w:t>
       </w:r>
       <w:r>
         <w:rPr>
@@ -3848,27 +3699,7 @@
           <w:lang w:val="en-US"/>
         </w:rPr>
         <w:lastRenderedPageBreak/>
-        <w:t>cannot be used for historical counterfactual simulation). The interpolation model takes up to a minute to read in model data (anticipated to be done once at the start of each run</w:t>
-      </w:r>
-      <w:proofErr w:type="gramStart"/>
-      <w:r>
-        <w:rPr>
-          <w:rFonts w:ascii="Times New Roman" w:hAnsi="Times New Roman" w:cs="Times New Roman"/>
-          <w:sz w:val="24"/>
-          <w:szCs w:val="24"/>
-          <w:lang w:val="en-US"/>
-        </w:rPr>
-        <w:t>), but</w:t>
-      </w:r>
-      <w:proofErr w:type="gramEnd"/>
-      <w:r>
-        <w:rPr>
-          <w:rFonts w:ascii="Times New Roman" w:hAnsi="Times New Roman" w:cs="Times New Roman"/>
-          <w:sz w:val="24"/>
-          <w:szCs w:val="24"/>
-          <w:lang w:val="en-US"/>
-        </w:rPr>
-        <w:t xml:space="preserve"> can produce interpolated model outputs to 2100 in a few seconds. This is in comparison to a full AIM run to 2100, which can take several hours.  </w:t>
+        <w:t xml:space="preserve">cannot be used for historical counterfactual simulation). The interpolation model takes up to a minute to read in model data (anticipated to be done once at the start of each run), but can produce interpolated model outputs to 2100 in a few seconds. This is in comparison to a full AIM run to 2100, which can take several hours.  </w:t>
       </w:r>
     </w:p>
     <w:p>
@@ -3927,17 +3758,86 @@
         </w:rPr>
         <w:t xml:space="preserve">An example </w:t>
       </w:r>
-      <w:proofErr w:type="gramStart"/>
-      <w:r>
-        <w:rPr>
-          <w:rFonts w:ascii="Times New Roman" w:hAnsi="Times New Roman" w:cs="Times New Roman"/>
-          <w:sz w:val="24"/>
-          <w:szCs w:val="24"/>
-          <w:lang w:val="en-US"/>
-        </w:rPr>
-        <w:t>slice</w:t>
-      </w:r>
-      <w:proofErr w:type="gramEnd"/>
+      <w:r>
+        <w:rPr>
+          <w:rFonts w:ascii="Times New Roman" w:hAnsi="Times New Roman" w:cs="Times New Roman"/>
+          <w:sz w:val="24"/>
+          <w:szCs w:val="24"/>
+          <w:lang w:val="en-US"/>
+        </w:rPr>
+        <w:t xml:space="preserve">slice </w:t>
+      </w:r>
+      <w:r>
+        <w:rPr>
+          <w:rFonts w:ascii="Times New Roman" w:hAnsi="Times New Roman" w:cs="Times New Roman"/>
+          <w:sz w:val="24"/>
+          <w:szCs w:val="24"/>
+          <w:lang w:val="en-US"/>
+        </w:rPr>
+        <w:t xml:space="preserve">of the grid data which is interpolated over is given in </w:t>
+      </w:r>
+      <w:r>
+        <w:rPr>
+          <w:rFonts w:ascii="Times New Roman" w:hAnsi="Times New Roman" w:cs="Times New Roman"/>
+          <w:sz w:val="24"/>
+          <w:szCs w:val="24"/>
+          <w:lang w:val="en-US"/>
+        </w:rPr>
+        <w:fldChar w:fldCharType="begin"/>
+      </w:r>
+      <w:r>
+        <w:rPr>
+          <w:rFonts w:ascii="Times New Roman" w:hAnsi="Times New Roman" w:cs="Times New Roman"/>
+          <w:sz w:val="24"/>
+          <w:szCs w:val="24"/>
+          <w:lang w:val="en-US"/>
+        </w:rPr>
+        <w:instrText xml:space="preserve"> REF _Ref57639804 </w:instrText>
+      </w:r>
+      <w:r>
+        <w:rPr>
+          <w:rFonts w:ascii="Times New Roman" w:hAnsi="Times New Roman" w:cs="Times New Roman"/>
+          <w:sz w:val="24"/>
+          <w:szCs w:val="24"/>
+          <w:lang w:val="en-US"/>
+        </w:rPr>
+        <w:fldChar w:fldCharType="separate"/>
+      </w:r>
+      <w:r>
+        <w:rPr>
+          <w:rFonts w:ascii="Times New Roman" w:hAnsi="Times New Roman" w:cs="Times New Roman"/>
+          <w:sz w:val="24"/>
+          <w:szCs w:val="24"/>
+        </w:rPr>
+        <w:t xml:space="preserve">Figure </w:t>
+      </w:r>
+      <w:r>
+        <w:rPr>
+          <w:rFonts w:ascii="Times New Roman" w:hAnsi="Times New Roman" w:cs="Times New Roman"/>
+          <w:noProof/>
+          <w:sz w:val="24"/>
+          <w:szCs w:val="24"/>
+        </w:rPr>
+        <w:t>4</w:t>
+      </w:r>
+      <w:r>
+        <w:rPr>
+          <w:rFonts w:ascii="Times New Roman" w:hAnsi="Times New Roman" w:cs="Times New Roman"/>
+          <w:sz w:val="24"/>
+          <w:szCs w:val="24"/>
+          <w:lang w:val="en-US"/>
+        </w:rPr>
+        <w:fldChar w:fldCharType="end"/>
+      </w:r>
+      <w:r>
+        <w:rPr>
+          <w:rFonts w:ascii="Times New Roman" w:hAnsi="Times New Roman" w:cs="Times New Roman"/>
+          <w:sz w:val="24"/>
+          <w:szCs w:val="24"/>
+          <w:lang w:val="en-US"/>
+        </w:rPr>
+        <w:t>.</w:t>
+      </w:r>
       <w:r>
         <w:rPr>
           <w:rFonts w:ascii="Times New Roman" w:hAnsi="Times New Roman" w:cs="Times New Roman"/>
@@ -3947,106 +3847,27 @@
         </w:rPr>
         <w:t xml:space="preserve"> </w:t>
       </w:r>
-      <w:r>
-        <w:rPr>
-          <w:rFonts w:ascii="Times New Roman" w:hAnsi="Times New Roman" w:cs="Times New Roman"/>
-          <w:sz w:val="24"/>
-          <w:szCs w:val="24"/>
-          <w:lang w:val="en-US"/>
-        </w:rPr>
-        <w:t xml:space="preserve">of the grid data which is interpolated over is given in </w:t>
-      </w:r>
-      <w:r>
-        <w:rPr>
-          <w:rFonts w:ascii="Times New Roman" w:hAnsi="Times New Roman" w:cs="Times New Roman"/>
-          <w:sz w:val="24"/>
-          <w:szCs w:val="24"/>
-          <w:lang w:val="en-US"/>
-        </w:rPr>
-        <w:fldChar w:fldCharType="begin"/>
-      </w:r>
-      <w:r>
-        <w:rPr>
-          <w:rFonts w:ascii="Times New Roman" w:hAnsi="Times New Roman" w:cs="Times New Roman"/>
-          <w:sz w:val="24"/>
-          <w:szCs w:val="24"/>
-          <w:lang w:val="en-US"/>
-        </w:rPr>
-        <w:instrText xml:space="preserve"> REF _Ref57639804 </w:instrText>
-      </w:r>
-      <w:r>
-        <w:rPr>
-          <w:rFonts w:ascii="Times New Roman" w:hAnsi="Times New Roman" w:cs="Times New Roman"/>
-          <w:sz w:val="24"/>
-          <w:szCs w:val="24"/>
-          <w:lang w:val="en-US"/>
-        </w:rPr>
-        <w:fldChar w:fldCharType="separate"/>
-      </w:r>
-      <w:r>
-        <w:rPr>
-          <w:rFonts w:ascii="Times New Roman" w:hAnsi="Times New Roman" w:cs="Times New Roman"/>
-          <w:sz w:val="24"/>
-          <w:szCs w:val="24"/>
-        </w:rPr>
-        <w:t xml:space="preserve">Figure </w:t>
-      </w:r>
+    </w:p>
+    <w:p>
+      <w:pPr>
+        <w:rPr>
+          <w:rFonts w:ascii="Times New Roman" w:hAnsi="Times New Roman" w:cs="Times New Roman"/>
+          <w:sz w:val="24"/>
+          <w:szCs w:val="24"/>
+        </w:rPr>
+      </w:pPr>
+    </w:p>
+    <w:p>
+      <w:pPr>
+        <w:keepNext/>
+      </w:pPr>
       <w:r>
         <w:rPr>
           <w:rFonts w:ascii="Times New Roman" w:hAnsi="Times New Roman" w:cs="Times New Roman"/>
           <w:noProof/>
           <w:sz w:val="24"/>
           <w:szCs w:val="24"/>
-        </w:rPr>
-        <w:t>4</w:t>
-      </w:r>
-      <w:r>
-        <w:rPr>
-          <w:rFonts w:ascii="Times New Roman" w:hAnsi="Times New Roman" w:cs="Times New Roman"/>
-          <w:sz w:val="24"/>
-          <w:szCs w:val="24"/>
-          <w:lang w:val="en-US"/>
-        </w:rPr>
-        <w:fldChar w:fldCharType="end"/>
-      </w:r>
-      <w:r>
-        <w:rPr>
-          <w:rFonts w:ascii="Times New Roman" w:hAnsi="Times New Roman" w:cs="Times New Roman"/>
-          <w:sz w:val="24"/>
-          <w:szCs w:val="24"/>
-          <w:lang w:val="en-US"/>
-        </w:rPr>
-        <w:t>.</w:t>
-      </w:r>
-      <w:r>
-        <w:rPr>
-          <w:rFonts w:ascii="Times New Roman" w:hAnsi="Times New Roman" w:cs="Times New Roman"/>
-          <w:sz w:val="24"/>
-          <w:szCs w:val="24"/>
-          <w:lang w:val="en-US"/>
-        </w:rPr>
-        <w:t xml:space="preserve"> </w:t>
-      </w:r>
-    </w:p>
-    <w:p>
-      <w:pPr>
-        <w:rPr>
-          <w:rFonts w:ascii="Times New Roman" w:hAnsi="Times New Roman" w:cs="Times New Roman"/>
-          <w:sz w:val="24"/>
-          <w:szCs w:val="24"/>
-        </w:rPr>
-      </w:pPr>
-    </w:p>
-    <w:p>
-      <w:pPr>
-        <w:keepNext/>
-      </w:pPr>
-      <w:r>
-        <w:rPr>
-          <w:rFonts w:ascii="Times New Roman" w:hAnsi="Times New Roman" w:cs="Times New Roman"/>
-          <w:noProof/>
-          <w:sz w:val="24"/>
-          <w:szCs w:val="24"/>
+          <w:lang w:eastAsia="en-GB"/>
         </w:rPr>
         <w:drawing>
           <wp:inline distT="0" distB="0" distL="0" distR="0" wp14:anchorId="7278BFEE" wp14:editId="10590629">
@@ -4328,7 +4149,7 @@
           <w:noProof/>
           <w:sz w:val="24"/>
           <w:szCs w:val="24"/>
-          <w:lang w:val="en-US"/>
+          <w:lang w:eastAsia="en-GB"/>
         </w:rPr>
         <w:drawing>
           <wp:inline distT="0" distB="0" distL="0" distR="0" wp14:anchorId="6CFF2D78" wp14:editId="2DC8927E">
@@ -4346,7 +4167,7 @@
                     <pic:cNvPicPr/>
                   </pic:nvPicPr>
                   <pic:blipFill rotWithShape="1">
-                    <a:blip r:embed="rId15">
+                    <a:blip r:embed="rId15" cstate="print">
                       <a:extLst>
                         <a:ext uri="{28A0092B-C50C-407E-A947-70E740481C1C}">
                           <a14:useLocalDpi xmlns:a14="http://schemas.microsoft.com/office/drawing/2010/main" val="0"/>
@@ -4563,7 +4384,41 @@
           <w:sz w:val="24"/>
           <w:szCs w:val="24"/>
         </w:rPr>
-        <w:t xml:space="preserve"> two separate components. First, the data tables are read in. Second, each time the main IAM using the AIM metamodel requires aviation metrics, the interpolation model is run. </w:t>
+        <w:t xml:space="preserve"> two separate components. First, the data tables are read in. Second, each time the main IAM using the </w:t>
+      </w:r>
+      <w:r>
+        <w:rPr>
+          <w:rFonts w:ascii="Times New Roman" w:hAnsi="Times New Roman" w:cs="Times New Roman"/>
+          <w:sz w:val="24"/>
+          <w:szCs w:val="24"/>
+        </w:rPr>
+        <w:t>aviation</w:t>
+      </w:r>
+      <w:r>
+        <w:rPr>
+          <w:rFonts w:ascii="Times New Roman" w:hAnsi="Times New Roman" w:cs="Times New Roman"/>
+          <w:sz w:val="24"/>
+          <w:szCs w:val="24"/>
+        </w:rPr>
+        <w:t xml:space="preserve"> </w:t>
+      </w:r>
+      <w:proofErr w:type="spellStart"/>
+      <w:r>
+        <w:rPr>
+          <w:rFonts w:ascii="Times New Roman" w:hAnsi="Times New Roman" w:cs="Times New Roman"/>
+          <w:sz w:val="24"/>
+          <w:szCs w:val="24"/>
+        </w:rPr>
+        <w:t>metamodel</w:t>
+      </w:r>
+      <w:proofErr w:type="spellEnd"/>
+      <w:r>
+        <w:rPr>
+          <w:rFonts w:ascii="Times New Roman" w:hAnsi="Times New Roman" w:cs="Times New Roman"/>
+          <w:sz w:val="24"/>
+          <w:szCs w:val="24"/>
+        </w:rPr>
+        <w:t xml:space="preserve"> requires aviation metrics, the interpolation model is run. </w:t>
       </w:r>
     </w:p>
     <w:p>
@@ -4582,97 +4437,8 @@
           <w:sz w:val="24"/>
           <w:szCs w:val="24"/>
         </w:rPr>
-        <w:t>Aviation_Model_NAVIGATE.py</w:t>
-      </w:r>
-      <w:r>
-        <w:rPr>
-          <w:rFonts w:ascii="Times New Roman" w:hAnsi="Times New Roman" w:cs="Times New Roman"/>
-          <w:sz w:val="24"/>
-          <w:szCs w:val="24"/>
-        </w:rPr>
-        <w:t xml:space="preserve"> is a test routine which runs the aviation model in standalone mode, for a given set of parameters (socioeconomic scenario, technology scenario, oil price</w:t>
-      </w:r>
-      <w:r>
-        <w:rPr>
-          <w:rFonts w:ascii="Times New Roman" w:hAnsi="Times New Roman" w:cs="Times New Roman"/>
-          <w:sz w:val="24"/>
-          <w:szCs w:val="24"/>
-        </w:rPr>
-        <w:t xml:space="preserve"> trend</w:t>
-      </w:r>
-      <w:r>
-        <w:rPr>
-          <w:rFonts w:ascii="Times New Roman" w:hAnsi="Times New Roman" w:cs="Times New Roman"/>
-          <w:sz w:val="24"/>
-          <w:szCs w:val="24"/>
-        </w:rPr>
-        <w:t>, carbon price</w:t>
-      </w:r>
-      <w:r>
-        <w:rPr>
-          <w:rFonts w:ascii="Times New Roman" w:hAnsi="Times New Roman" w:cs="Times New Roman"/>
-          <w:sz w:val="24"/>
-          <w:szCs w:val="24"/>
-        </w:rPr>
-        <w:t xml:space="preserve"> trend</w:t>
-      </w:r>
-      <w:r>
-        <w:rPr>
-          <w:rFonts w:ascii="Times New Roman" w:hAnsi="Times New Roman" w:cs="Times New Roman"/>
-          <w:sz w:val="24"/>
-          <w:szCs w:val="24"/>
-        </w:rPr>
-        <w:t>)</w:t>
-      </w:r>
-      <w:r>
-        <w:rPr>
-          <w:rFonts w:ascii="Times New Roman" w:hAnsi="Times New Roman" w:cs="Times New Roman"/>
-          <w:sz w:val="24"/>
-          <w:szCs w:val="24"/>
-        </w:rPr>
-        <w:t>.</w:t>
-      </w:r>
-      <w:r>
-        <w:rPr>
-          <w:rFonts w:ascii="Times New Roman" w:hAnsi="Times New Roman" w:cs="Times New Roman"/>
-          <w:sz w:val="24"/>
-          <w:szCs w:val="24"/>
-        </w:rPr>
-        <w:t> </w:t>
-      </w:r>
-      <w:r>
-        <w:rPr>
-          <w:rFonts w:ascii="Times New Roman" w:hAnsi="Times New Roman" w:cs="Times New Roman"/>
-          <w:sz w:val="24"/>
-          <w:szCs w:val="24"/>
-        </w:rPr>
-        <w:t xml:space="preserve">This is intended both for testing and as an illustration of how the different functions should be called in typical use. </w:t>
-      </w:r>
-      <w:r>
-        <w:rPr>
-          <w:rFonts w:ascii="Times New Roman" w:hAnsi="Times New Roman" w:cs="Times New Roman"/>
-          <w:sz w:val="24"/>
-          <w:szCs w:val="24"/>
-        </w:rPr>
-        <w:t xml:space="preserve">When run on its own, Aviation_Model_NAVIGATE.py reads in the data file appropriate for the specified socioeconomic and technology scenarios, simulates global-level aviation metrics between 2005 and 2100 for the given oil and carbon price trends, and writes these metrics to a file.  </w:t>
-      </w:r>
-      <w:r>
-        <w:rPr>
-          <w:rFonts w:ascii="Times New Roman" w:hAnsi="Times New Roman" w:cs="Times New Roman"/>
-          <w:sz w:val="24"/>
-          <w:szCs w:val="24"/>
-        </w:rPr>
-        <w:t>It’s not intended that TIAM (or any other model) calls Aviation_Model_NAVIGATE.py directly – rather it should call individual functions as used in Aviation_Model_NAVIGATE.py.</w:t>
-      </w:r>
-    </w:p>
-    <w:p>
-      <w:pPr>
-        <w:rPr>
-          <w:rFonts w:ascii="Times New Roman" w:hAnsi="Times New Roman" w:cs="Times New Roman"/>
-          <w:sz w:val="24"/>
-          <w:szCs w:val="24"/>
-        </w:rPr>
-      </w:pPr>
+        <w:t>Model_Aviation_NAVIGATE.py</w:t>
+      </w:r>
       <w:r>
         <w:rPr>
           <w:rFonts w:ascii="Times New Roman" w:hAnsi="Times New Roman" w:cs="Times New Roman"/>
@@ -4681,8 +4447,158 @@
           <w:sz w:val="24"/>
           <w:szCs w:val="24"/>
         </w:rPr>
-        <w:t>Aviation_Model_NAVIGATE</w:t>
-      </w:r>
+        <w:t xml:space="preserve"> </w:t>
+      </w:r>
+      <w:r>
+        <w:rPr>
+          <w:rFonts w:ascii="Times New Roman" w:hAnsi="Times New Roman" w:cs="Times New Roman"/>
+          <w:sz w:val="24"/>
+          <w:szCs w:val="24"/>
+        </w:rPr>
+        <w:t xml:space="preserve">is a routine which runs the aviation model in standalone mode, for a given set of parameters (socioeconomic scenario, technology scenario, </w:t>
+      </w:r>
+      <w:r>
+        <w:rPr>
+          <w:rFonts w:ascii="Times New Roman" w:hAnsi="Times New Roman" w:cs="Times New Roman"/>
+          <w:sz w:val="24"/>
+          <w:szCs w:val="24"/>
+        </w:rPr>
+        <w:t>fuel</w:t>
+      </w:r>
+      <w:r>
+        <w:rPr>
+          <w:rFonts w:ascii="Times New Roman" w:hAnsi="Times New Roman" w:cs="Times New Roman"/>
+          <w:sz w:val="24"/>
+          <w:szCs w:val="24"/>
+        </w:rPr>
+        <w:t xml:space="preserve"> price, carbon price)</w:t>
+      </w:r>
+      <w:r>
+        <w:rPr>
+          <w:rFonts w:ascii="Times New Roman" w:hAnsi="Times New Roman" w:cs="Times New Roman"/>
+          <w:sz w:val="24"/>
+          <w:szCs w:val="24"/>
+        </w:rPr>
+        <w:t>.</w:t>
+      </w:r>
+      <w:r>
+        <w:rPr>
+          <w:rFonts w:ascii="Times New Roman" w:hAnsi="Times New Roman" w:cs="Times New Roman"/>
+          <w:sz w:val="24"/>
+          <w:szCs w:val="24"/>
+        </w:rPr>
+        <w:t> </w:t>
+      </w:r>
+      <w:r>
+        <w:rPr>
+          <w:rFonts w:ascii="Times New Roman" w:hAnsi="Times New Roman" w:cs="Times New Roman"/>
+          <w:sz w:val="24"/>
+          <w:szCs w:val="24"/>
+        </w:rPr>
+        <w:t xml:space="preserve"> </w:t>
+      </w:r>
+      <w:r>
+        <w:rPr>
+          <w:rFonts w:ascii="Times New Roman" w:hAnsi="Times New Roman" w:cs="Times New Roman"/>
+          <w:i/>
+          <w:sz w:val="24"/>
+          <w:szCs w:val="24"/>
+        </w:rPr>
+        <w:t>Model_Aviation_NAVIGATE.py</w:t>
+      </w:r>
+      <w:r>
+        <w:rPr>
+          <w:rFonts w:ascii="Times New Roman" w:hAnsi="Times New Roman" w:cs="Times New Roman"/>
+          <w:sz w:val="24"/>
+          <w:szCs w:val="24"/>
+        </w:rPr>
+        <w:t xml:space="preserve"> reads in the data file appropriate for the specified socioeconomic and technology scenarios, simulates global-level aviation metrics between 2005 and 2100 for the given </w:t>
+      </w:r>
+      <w:r>
+        <w:rPr>
+          <w:rFonts w:ascii="Times New Roman" w:hAnsi="Times New Roman" w:cs="Times New Roman"/>
+          <w:sz w:val="24"/>
+          <w:szCs w:val="24"/>
+        </w:rPr>
+        <w:t>fuel</w:t>
+      </w:r>
+      <w:r>
+        <w:rPr>
+          <w:rFonts w:ascii="Times New Roman" w:hAnsi="Times New Roman" w:cs="Times New Roman"/>
+          <w:sz w:val="24"/>
+          <w:szCs w:val="24"/>
+        </w:rPr>
+        <w:t xml:space="preserve"> and carbon price</w:t>
+      </w:r>
+      <w:r>
+        <w:rPr>
+          <w:rFonts w:ascii="Times New Roman" w:hAnsi="Times New Roman" w:cs="Times New Roman"/>
+          <w:sz w:val="24"/>
+          <w:szCs w:val="24"/>
+        </w:rPr>
+        <w:t xml:space="preserve"> given by the IAM</w:t>
+      </w:r>
+      <w:r>
+        <w:rPr>
+          <w:rFonts w:ascii="Times New Roman" w:hAnsi="Times New Roman" w:cs="Times New Roman"/>
+          <w:sz w:val="24"/>
+          <w:szCs w:val="24"/>
+        </w:rPr>
+        <w:t xml:space="preserve">, and writes these metrics to a </w:t>
+      </w:r>
+      <w:r>
+        <w:rPr>
+          <w:rFonts w:ascii="Times New Roman" w:hAnsi="Times New Roman" w:cs="Times New Roman"/>
+          <w:sz w:val="24"/>
+          <w:szCs w:val="24"/>
+        </w:rPr>
+        <w:t xml:space="preserve">CSV </w:t>
+      </w:r>
+      <w:r>
+        <w:rPr>
+          <w:rFonts w:ascii="Times New Roman" w:hAnsi="Times New Roman" w:cs="Times New Roman"/>
+          <w:sz w:val="24"/>
+          <w:szCs w:val="24"/>
+        </w:rPr>
+        <w:t xml:space="preserve">file.  </w:t>
+      </w:r>
+      <w:r>
+        <w:rPr>
+          <w:rFonts w:ascii="Times New Roman" w:hAnsi="Times New Roman" w:cs="Times New Roman"/>
+          <w:sz w:val="24"/>
+          <w:szCs w:val="24"/>
+        </w:rPr>
+        <w:t xml:space="preserve">Within this routine the user chooses the SSP and technology level chosen for the study as well as the number of outputs from the </w:t>
+      </w:r>
+      <w:proofErr w:type="spellStart"/>
+      <w:r>
+        <w:rPr>
+          <w:rFonts w:ascii="Times New Roman" w:hAnsi="Times New Roman" w:cs="Times New Roman"/>
+          <w:sz w:val="24"/>
+          <w:szCs w:val="24"/>
+        </w:rPr>
+        <w:t>metamodel</w:t>
+      </w:r>
+      <w:proofErr w:type="spellEnd"/>
+      <w:r>
+        <w:rPr>
+          <w:rFonts w:ascii="Times New Roman" w:hAnsi="Times New Roman" w:cs="Times New Roman"/>
+          <w:sz w:val="24"/>
+          <w:szCs w:val="24"/>
+        </w:rPr>
+        <w:t>: only fuel consumption or the full set of results (consumption, RPK, NOx…).</w:t>
+      </w:r>
+      <w:bookmarkStart w:id="13" w:name="_GoBack"/>
+      <w:bookmarkEnd w:id="13"/>
+    </w:p>
+    <w:p>
+      <w:pPr>
+        <w:rPr>
+          <w:rFonts w:ascii="Times New Roman" w:hAnsi="Times New Roman" w:cs="Times New Roman"/>
+          <w:sz w:val="24"/>
+          <w:szCs w:val="24"/>
+        </w:rPr>
+      </w:pPr>
       <w:r>
         <w:rPr>
           <w:rFonts w:ascii="Times New Roman" w:hAnsi="Times New Roman" w:cs="Times New Roman"/>
@@ -4691,7 +4607,7 @@
           <w:sz w:val="24"/>
           <w:szCs w:val="24"/>
         </w:rPr>
-        <w:t>_functions</w:t>
+        <w:t>Functions_Aviation_NAVIGATE.py</w:t>
       </w:r>
       <w:r>
         <w:rPr>
@@ -4701,14 +4617,6 @@
           <w:sz w:val="24"/>
           <w:szCs w:val="24"/>
         </w:rPr>
-        <w:t>.py</w:t>
-      </w:r>
-      <w:r>
-        <w:rPr>
-          <w:rFonts w:ascii="Times New Roman" w:hAnsi="Times New Roman" w:cs="Times New Roman"/>
-          <w:sz w:val="24"/>
-          <w:szCs w:val="24"/>
-        </w:rPr>
         <w:t xml:space="preserve"> </w:t>
       </w:r>
       <w:r>
@@ -4717,8 +4625,17 @@
           <w:sz w:val="24"/>
           <w:szCs w:val="24"/>
         </w:rPr>
-        <w:t xml:space="preserve">contains the functions necessary to run the model. There are two separate components: initial data read-in (as this is slow, the intention is that this is done once at the start of a model run and then the data tables are stored in </w:t>
-      </w:r>
+        <w:t xml:space="preserve">contains the functions necessary to run the model. There are two separate components: initial data read-in (as this is slow, the intention is that this is done once at the start of a model run and then the data tables are stored in memory and passed to the aviation model each time it is run) and the metamodel itself. </w:t>
+      </w:r>
+    </w:p>
+    <w:p>
+      <w:pPr>
+        <w:rPr>
+          <w:rFonts w:ascii="Times New Roman" w:hAnsi="Times New Roman" w:cs="Times New Roman"/>
+          <w:sz w:val="24"/>
+          <w:szCs w:val="24"/>
+        </w:rPr>
+      </w:pPr>
       <w:r>
         <w:rPr>
           <w:rFonts w:ascii="Times New Roman" w:hAnsi="Times New Roman" w:cs="Times New Roman"/>
@@ -4726,31 +4643,6 @@
           <w:szCs w:val="24"/>
         </w:rPr>
         <w:lastRenderedPageBreak/>
-        <w:t xml:space="preserve">memory and passed to the aviation model each time it is run) and the metamodel itself. </w:t>
-      </w:r>
-      <w:r>
-        <w:rPr>
-          <w:rFonts w:ascii="Times New Roman" w:hAnsi="Times New Roman" w:cs="Times New Roman"/>
-          <w:sz w:val="24"/>
-          <w:szCs w:val="24"/>
-        </w:rPr>
-        <w:t>Examples of these functions in use are given in Aviation_Model_NAVIGATE.py.</w:t>
-      </w:r>
-    </w:p>
-    <w:p>
-      <w:pPr>
-        <w:rPr>
-          <w:rFonts w:ascii="Times New Roman" w:hAnsi="Times New Roman" w:cs="Times New Roman"/>
-          <w:sz w:val="24"/>
-          <w:szCs w:val="24"/>
-        </w:rPr>
-      </w:pPr>
-      <w:r>
-        <w:rPr>
-          <w:rFonts w:ascii="Times New Roman" w:hAnsi="Times New Roman" w:cs="Times New Roman"/>
-          <w:sz w:val="24"/>
-          <w:szCs w:val="24"/>
-        </w:rPr>
         <w:t>The f</w:t>
       </w:r>
       <w:r>
@@ -4787,7 +4679,7 @@
           <w:sz w:val="24"/>
           <w:szCs w:val="24"/>
         </w:rPr>
-        <w:t xml:space="preserve"> and </w:t>
+        <w:t xml:space="preserve">, </w:t>
       </w:r>
       <w:proofErr w:type="spellStart"/>
       <w:r>
@@ -4798,7 +4690,7 @@
           <w:sz w:val="24"/>
           <w:szCs w:val="24"/>
         </w:rPr>
-        <w:t>Read_Country_Lookup</w:t>
+        <w:t>Read_Price</w:t>
       </w:r>
       <w:proofErr w:type="spellEnd"/>
       <w:r>
@@ -4815,100 +4707,7 @@
           <w:sz w:val="24"/>
           <w:szCs w:val="24"/>
         </w:rPr>
-        <w:t xml:space="preserve">are intended to be run </w:t>
-      </w:r>
-      <w:r>
-        <w:rPr>
-          <w:rFonts w:ascii="Times New Roman" w:hAnsi="Times New Roman" w:cs="Times New Roman"/>
-          <w:sz w:val="24"/>
-          <w:szCs w:val="24"/>
-        </w:rPr>
-        <w:t>at the start of a model run to read in the grid data</w:t>
-      </w:r>
-      <w:r>
-        <w:rPr>
-          <w:rFonts w:ascii="Times New Roman" w:hAnsi="Times New Roman" w:cs="Times New Roman"/>
-          <w:sz w:val="24"/>
-          <w:szCs w:val="24"/>
-        </w:rPr>
-        <w:t>.</w:t>
-      </w:r>
-      <w:r>
-        <w:rPr>
-          <w:rFonts w:ascii="Times New Roman" w:hAnsi="Times New Roman" w:cs="Times New Roman"/>
-          <w:sz w:val="24"/>
-          <w:szCs w:val="24"/>
-        </w:rPr>
-        <w:t xml:space="preserve"> </w:t>
-      </w:r>
-      <w:proofErr w:type="spellStart"/>
-      <w:r>
-        <w:rPr>
-          <w:rFonts w:ascii="Times New Roman" w:hAnsi="Times New Roman" w:cs="Times New Roman"/>
-          <w:sz w:val="24"/>
-          <w:szCs w:val="24"/>
-        </w:rPr>
-        <w:t>Read_Grid</w:t>
-      </w:r>
-      <w:proofErr w:type="spellEnd"/>
-      <w:r>
-        <w:rPr>
-          <w:rFonts w:ascii="Times New Roman" w:hAnsi="Times New Roman" w:cs="Times New Roman"/>
-          <w:sz w:val="24"/>
-          <w:szCs w:val="24"/>
-        </w:rPr>
-        <w:t xml:space="preserve"> reads in interpolation data for a given filename (associated with a given socioeconomic and technology scenario) and run mode (i.e., basic or full). </w:t>
-      </w:r>
-      <w:proofErr w:type="spellStart"/>
-      <w:r>
-        <w:rPr>
-          <w:rFonts w:ascii="Times New Roman" w:hAnsi="Times New Roman" w:cs="Times New Roman"/>
-          <w:sz w:val="24"/>
-          <w:szCs w:val="24"/>
-        </w:rPr>
-        <w:t>Read_Country_Lookup</w:t>
-      </w:r>
-      <w:proofErr w:type="spellEnd"/>
-      <w:r>
-        <w:rPr>
-          <w:rFonts w:ascii="Times New Roman" w:hAnsi="Times New Roman" w:cs="Times New Roman"/>
-          <w:sz w:val="24"/>
-          <w:szCs w:val="24"/>
-        </w:rPr>
-        <w:t xml:space="preserve"> reads a lookup file of country to region</w:t>
-      </w:r>
-      <w:r>
-        <w:rPr>
-          <w:rFonts w:ascii="Times New Roman" w:hAnsi="Times New Roman" w:cs="Times New Roman"/>
-          <w:sz w:val="24"/>
-          <w:szCs w:val="24"/>
-        </w:rPr>
-        <w:t>.</w:t>
-      </w:r>
-      <w:r>
-        <w:rPr>
-          <w:rFonts w:ascii="Times New Roman" w:hAnsi="Times New Roman" w:cs="Times New Roman"/>
-          <w:sz w:val="24"/>
-          <w:szCs w:val="24"/>
-        </w:rPr>
-        <w:t xml:space="preserve"> </w:t>
-      </w:r>
-    </w:p>
-    <w:p>
-      <w:pPr>
-        <w:rPr>
-          <w:rFonts w:ascii="Times New Roman" w:hAnsi="Times New Roman" w:cs="Times New Roman"/>
-          <w:sz w:val="24"/>
-          <w:szCs w:val="24"/>
-        </w:rPr>
-      </w:pPr>
-      <w:r>
-        <w:rPr>
-          <w:rFonts w:ascii="Times New Roman" w:hAnsi="Times New Roman" w:cs="Times New Roman"/>
-          <w:sz w:val="24"/>
-          <w:szCs w:val="24"/>
-        </w:rPr>
-        <w:t xml:space="preserve">The function </w:t>
+        <w:t xml:space="preserve">and </w:t>
       </w:r>
       <w:proofErr w:type="spellStart"/>
       <w:r>
@@ -4919,6 +4718,200 @@
           <w:sz w:val="24"/>
           <w:szCs w:val="24"/>
         </w:rPr>
+        <w:t>Read_Country_Lookup</w:t>
+      </w:r>
+      <w:proofErr w:type="spellEnd"/>
+      <w:r>
+        <w:rPr>
+          <w:rFonts w:ascii="Times New Roman" w:hAnsi="Times New Roman" w:cs="Times New Roman"/>
+          <w:sz w:val="24"/>
+          <w:szCs w:val="24"/>
+        </w:rPr>
+        <w:t xml:space="preserve"> </w:t>
+      </w:r>
+      <w:r>
+        <w:rPr>
+          <w:rFonts w:ascii="Times New Roman" w:hAnsi="Times New Roman" w:cs="Times New Roman"/>
+          <w:sz w:val="24"/>
+          <w:szCs w:val="24"/>
+        </w:rPr>
+        <w:t xml:space="preserve">are intended to be run </w:t>
+      </w:r>
+      <w:r>
+        <w:rPr>
+          <w:rFonts w:ascii="Times New Roman" w:hAnsi="Times New Roman" w:cs="Times New Roman"/>
+          <w:sz w:val="24"/>
+          <w:szCs w:val="24"/>
+        </w:rPr>
+        <w:t>at the start of a model run to read in the grid data</w:t>
+      </w:r>
+      <w:r>
+        <w:rPr>
+          <w:rFonts w:ascii="Times New Roman" w:hAnsi="Times New Roman" w:cs="Times New Roman"/>
+          <w:sz w:val="24"/>
+          <w:szCs w:val="24"/>
+        </w:rPr>
+        <w:t>, the fuel and carbon prices and the regional representation of the IAM</w:t>
+      </w:r>
+      <w:r>
+        <w:rPr>
+          <w:rFonts w:ascii="Times New Roman" w:hAnsi="Times New Roman" w:cs="Times New Roman"/>
+          <w:sz w:val="24"/>
+          <w:szCs w:val="24"/>
+        </w:rPr>
+        <w:t>.</w:t>
+      </w:r>
+      <w:r>
+        <w:rPr>
+          <w:rFonts w:ascii="Times New Roman" w:hAnsi="Times New Roman" w:cs="Times New Roman"/>
+          <w:sz w:val="24"/>
+          <w:szCs w:val="24"/>
+        </w:rPr>
+        <w:t xml:space="preserve"> </w:t>
+      </w:r>
+      <w:proofErr w:type="spellStart"/>
+      <w:r>
+        <w:rPr>
+          <w:rFonts w:ascii="Times New Roman" w:hAnsi="Times New Roman" w:cs="Times New Roman"/>
+          <w:i/>
+          <w:sz w:val="24"/>
+          <w:szCs w:val="24"/>
+        </w:rPr>
+        <w:t>Read_Grid</w:t>
+      </w:r>
+      <w:proofErr w:type="spellEnd"/>
+      <w:r>
+        <w:rPr>
+          <w:rFonts w:ascii="Times New Roman" w:hAnsi="Times New Roman" w:cs="Times New Roman"/>
+          <w:sz w:val="24"/>
+          <w:szCs w:val="24"/>
+        </w:rPr>
+        <w:t xml:space="preserve"> reads in interpolation data for a given filename (associated with a given socioeconomic and technology scenario) and run mode (i.e., basic or full). </w:t>
+      </w:r>
+      <w:proofErr w:type="spellStart"/>
+      <w:r>
+        <w:rPr>
+          <w:rFonts w:ascii="Times New Roman" w:hAnsi="Times New Roman" w:cs="Times New Roman"/>
+          <w:i/>
+          <w:sz w:val="24"/>
+          <w:szCs w:val="24"/>
+        </w:rPr>
+        <w:t>Read_Price</w:t>
+      </w:r>
+      <w:proofErr w:type="spellEnd"/>
+      <w:r>
+        <w:rPr>
+          <w:rFonts w:ascii="Times New Roman" w:hAnsi="Times New Roman" w:cs="Times New Roman"/>
+          <w:sz w:val="24"/>
+          <w:szCs w:val="24"/>
+        </w:rPr>
+        <w:t xml:space="preserve"> read the fuel and carbon price for each regions. </w:t>
+      </w:r>
+      <w:proofErr w:type="spellStart"/>
+      <w:r>
+        <w:rPr>
+          <w:rFonts w:ascii="Times New Roman" w:hAnsi="Times New Roman" w:cs="Times New Roman"/>
+          <w:i/>
+          <w:sz w:val="24"/>
+          <w:szCs w:val="24"/>
+        </w:rPr>
+        <w:t>Read_Country_Lookup</w:t>
+      </w:r>
+      <w:proofErr w:type="spellEnd"/>
+      <w:r>
+        <w:rPr>
+          <w:rFonts w:ascii="Times New Roman" w:hAnsi="Times New Roman" w:cs="Times New Roman"/>
+          <w:sz w:val="24"/>
+          <w:szCs w:val="24"/>
+        </w:rPr>
+        <w:t xml:space="preserve"> reads a lookup file of country to region</w:t>
+      </w:r>
+      <w:r>
+        <w:rPr>
+          <w:rFonts w:ascii="Times New Roman" w:hAnsi="Times New Roman" w:cs="Times New Roman"/>
+          <w:sz w:val="24"/>
+          <w:szCs w:val="24"/>
+        </w:rPr>
+        <w:t>.</w:t>
+      </w:r>
+      <w:r>
+        <w:rPr>
+          <w:rFonts w:ascii="Times New Roman" w:hAnsi="Times New Roman" w:cs="Times New Roman"/>
+          <w:sz w:val="24"/>
+          <w:szCs w:val="24"/>
+        </w:rPr>
+        <w:t xml:space="preserve"> </w:t>
+      </w:r>
+      <w:r>
+        <w:rPr>
+          <w:rFonts w:ascii="Times New Roman" w:hAnsi="Times New Roman" w:cs="Times New Roman"/>
+          <w:sz w:val="24"/>
+          <w:szCs w:val="24"/>
+        </w:rPr>
+        <w:t xml:space="preserve">The grid/price/region files are in the directory </w:t>
+      </w:r>
+      <w:proofErr w:type="spellStart"/>
+      <w:r>
+        <w:rPr>
+          <w:rFonts w:ascii="Times New Roman" w:hAnsi="Times New Roman" w:cs="Times New Roman"/>
+          <w:i/>
+          <w:sz w:val="24"/>
+          <w:szCs w:val="24"/>
+        </w:rPr>
+        <w:t>aviation_grid_data</w:t>
+      </w:r>
+      <w:proofErr w:type="spellEnd"/>
+      <w:r>
+        <w:rPr>
+          <w:rFonts w:ascii="Times New Roman" w:hAnsi="Times New Roman" w:cs="Times New Roman"/>
+          <w:sz w:val="24"/>
+          <w:szCs w:val="24"/>
+        </w:rPr>
+        <w:t xml:space="preserve">. Within this directory, the file </w:t>
+      </w:r>
+      <w:r>
+        <w:rPr>
+          <w:rFonts w:ascii="Times New Roman" w:hAnsi="Times New Roman" w:cs="Times New Roman"/>
+          <w:i/>
+          <w:sz w:val="24"/>
+          <w:szCs w:val="24"/>
+        </w:rPr>
+        <w:t>Prices_KerCO2.csv</w:t>
+      </w:r>
+      <w:r>
+        <w:rPr>
+          <w:rFonts w:ascii="Times New Roman" w:hAnsi="Times New Roman" w:cs="Times New Roman"/>
+          <w:sz w:val="24"/>
+          <w:szCs w:val="24"/>
+        </w:rPr>
+        <w:t xml:space="preserve"> contains the fuel and carbon prices resulting from the IAM results.</w:t>
+      </w:r>
+    </w:p>
+    <w:p>
+      <w:pPr>
+        <w:rPr>
+          <w:rFonts w:ascii="Times New Roman" w:hAnsi="Times New Roman" w:cs="Times New Roman"/>
+          <w:sz w:val="24"/>
+          <w:szCs w:val="24"/>
+        </w:rPr>
+      </w:pPr>
+      <w:r>
+        <w:rPr>
+          <w:rFonts w:ascii="Times New Roman" w:hAnsi="Times New Roman" w:cs="Times New Roman"/>
+          <w:sz w:val="24"/>
+          <w:szCs w:val="24"/>
+        </w:rPr>
+        <w:t xml:space="preserve">The function </w:t>
+      </w:r>
+      <w:proofErr w:type="spellStart"/>
+      <w:r>
+        <w:rPr>
+          <w:rFonts w:ascii="Times New Roman" w:hAnsi="Times New Roman" w:cs="Times New Roman"/>
+          <w:b/>
+          <w:i/>
+          <w:sz w:val="24"/>
+          <w:szCs w:val="24"/>
+        </w:rPr>
         <w:t>Interpolate_Outcomes</w:t>
       </w:r>
       <w:proofErr w:type="spellEnd"/>
@@ -5037,37 +5030,54 @@
       <w:r>
         <w:rPr>
           <w:rFonts w:ascii="Times New Roman" w:hAnsi="Times New Roman" w:cs="Times New Roman"/>
-          <w:sz w:val="24"/>
-          <w:szCs w:val="24"/>
-        </w:rPr>
-        <w:t>, the carbon price for that region (assumed to apply to all aviation direct CO</w:t>
-      </w:r>
-      <w:r>
-        <w:rPr>
-          <w:rFonts w:ascii="Times New Roman" w:hAnsi="Times New Roman" w:cs="Times New Roman"/>
-          <w:sz w:val="24"/>
-          <w:szCs w:val="24"/>
-          <w:vertAlign w:val="subscript"/>
-        </w:rPr>
-        <w:t>2</w:t>
-      </w:r>
-      <w:r>
-        <w:rPr>
-          <w:rFonts w:ascii="Times New Roman" w:hAnsi="Times New Roman" w:cs="Times New Roman"/>
-          <w:sz w:val="24"/>
-          <w:szCs w:val="24"/>
-        </w:rPr>
-        <w:t xml:space="preserve">, see below for how to use this to model different policies)  </w:t>
-      </w:r>
-      <w:r>
-        <w:rPr>
-          <w:rFonts w:ascii="Times New Roman" w:hAnsi="Times New Roman" w:cs="Times New Roman"/>
           <w:b/>
           <w:bCs/>
           <w:sz w:val="24"/>
           <w:szCs w:val="24"/>
         </w:rPr>
-        <w:t>in year 20</w:t>
+        <w:t xml:space="preserve"> </w:t>
+      </w:r>
+      <w:r>
+        <w:rPr>
+          <w:rFonts w:ascii="Times New Roman" w:hAnsi="Times New Roman" w:cs="Times New Roman"/>
+          <w:bCs/>
+          <w:sz w:val="24"/>
+          <w:szCs w:val="24"/>
+        </w:rPr>
+        <w:t>(</w:t>
+      </w:r>
+      <w:r>
+        <w:rPr>
+          <w:rFonts w:ascii="Times New Roman" w:hAnsi="Times New Roman" w:cs="Times New Roman"/>
+          <w:sz w:val="24"/>
+          <w:szCs w:val="24"/>
+        </w:rPr>
+        <w:t>can be oil based or blends of oil-based/bio/synthetic)</w:t>
+      </w:r>
+      <w:r>
+        <w:rPr>
+          <w:rFonts w:ascii="Times New Roman" w:hAnsi="Times New Roman" w:cs="Times New Roman"/>
+          <w:sz w:val="24"/>
+          <w:szCs w:val="24"/>
+        </w:rPr>
+        <w:t>, the carbon price for that region (assumed to apply to all aviation direct CO</w:t>
+      </w:r>
+      <w:r>
+        <w:rPr>
+          <w:rFonts w:ascii="Times New Roman" w:hAnsi="Times New Roman" w:cs="Times New Roman"/>
+          <w:sz w:val="24"/>
+          <w:szCs w:val="24"/>
+          <w:vertAlign w:val="subscript"/>
+        </w:rPr>
+        <w:t>2</w:t>
+      </w:r>
+      <w:r>
+        <w:rPr>
+          <w:rFonts w:ascii="Times New Roman" w:hAnsi="Times New Roman" w:cs="Times New Roman"/>
+          <w:sz w:val="24"/>
+          <w:szCs w:val="24"/>
+        </w:rPr>
+        <w:t xml:space="preserve">, see below for how to use this to model different policies)  </w:t>
       </w:r>
       <w:r>
         <w:rPr>
@@ -5077,7 +5087,7 @@
           <w:sz w:val="24"/>
           <w:szCs w:val="24"/>
         </w:rPr>
-        <w:t>0</w:t>
+        <w:t>in year 20</w:t>
       </w:r>
       <w:r>
         <w:rPr>
@@ -5087,7 +5097,7 @@
           <w:sz w:val="24"/>
           <w:szCs w:val="24"/>
         </w:rPr>
-        <w:t xml:space="preserve">5 dollars per </w:t>
+        <w:t>0</w:t>
       </w:r>
       <w:r>
         <w:rPr>
@@ -5097,7 +5107,7 @@
           <w:sz w:val="24"/>
           <w:szCs w:val="24"/>
         </w:rPr>
-        <w:t>kg</w:t>
+        <w:t xml:space="preserve">5 dollars per </w:t>
       </w:r>
       <w:r>
         <w:rPr>
@@ -5107,7 +5117,7 @@
           <w:sz w:val="24"/>
           <w:szCs w:val="24"/>
         </w:rPr>
-        <w:t xml:space="preserve"> CO</w:t>
+        <w:t>kg</w:t>
       </w:r>
       <w:r>
         <w:rPr>
@@ -5116,6 +5126,16 @@
           <w:bCs/>
           <w:sz w:val="24"/>
           <w:szCs w:val="24"/>
+        </w:rPr>
+        <w:t xml:space="preserve"> CO</w:t>
+      </w:r>
+      <w:r>
+        <w:rPr>
+          <w:rFonts w:ascii="Times New Roman" w:hAnsi="Times New Roman" w:cs="Times New Roman"/>
+          <w:b/>
+          <w:bCs/>
+          <w:sz w:val="24"/>
+          <w:szCs w:val="24"/>
           <w:vertAlign w:val="subscript"/>
         </w:rPr>
         <w:t>2</w:t>
@@ -5213,7 +5233,23 @@
           <w:sz w:val="24"/>
           <w:szCs w:val="24"/>
         </w:rPr>
-        <w:t xml:space="preserve"> and carbon price are input to it. These values are based on AIM output for historical GDP, population, </w:t>
+        <w:t xml:space="preserve"> and carbon price are input to it. These values are based on </w:t>
+      </w:r>
+      <w:r>
+        <w:rPr>
+          <w:rFonts w:ascii="Times New Roman" w:hAnsi="Times New Roman" w:cs="Times New Roman"/>
+          <w:sz w:val="24"/>
+          <w:szCs w:val="24"/>
+        </w:rPr>
+        <w:t>the aviation model</w:t>
+      </w:r>
+      <w:r>
+        <w:rPr>
+          <w:rFonts w:ascii="Times New Roman" w:hAnsi="Times New Roman" w:cs="Times New Roman"/>
+          <w:sz w:val="24"/>
+          <w:szCs w:val="24"/>
+        </w:rPr>
+        <w:t xml:space="preserve"> output for historical GDP, population, </w:t>
       </w:r>
       <w:r>
         <w:rPr>
@@ -5271,7 +5307,23 @@
           <w:sz w:val="24"/>
           <w:szCs w:val="24"/>
         </w:rPr>
-        <w:t xml:space="preserve"> interpolates output based on a grid of AIM model runs (extrapolating for values outside that range). </w:t>
+        <w:t xml:space="preserve"> interpolates output based on a grid of </w:t>
+      </w:r>
+      <w:r>
+        <w:rPr>
+          <w:rFonts w:ascii="Times New Roman" w:hAnsi="Times New Roman" w:cs="Times New Roman"/>
+          <w:sz w:val="24"/>
+          <w:szCs w:val="24"/>
+        </w:rPr>
+        <w:t>the aviation</w:t>
+      </w:r>
+      <w:r>
+        <w:rPr>
+          <w:rFonts w:ascii="Times New Roman" w:hAnsi="Times New Roman" w:cs="Times New Roman"/>
+          <w:sz w:val="24"/>
+          <w:szCs w:val="24"/>
+        </w:rPr>
+        <w:t xml:space="preserve"> model runs (extrapolating for values outside that range). </w:t>
       </w:r>
     </w:p>
     <w:p>
@@ -5324,7 +5376,6 @@
         </w:rPr>
         <w:t xml:space="preserve">, it outputs a two-element array per world region </w:t>
       </w:r>
-      <w:proofErr w:type="gramStart"/>
       <w:r>
         <w:rPr>
           <w:rFonts w:ascii="Times New Roman" w:hAnsi="Times New Roman" w:cs="Times New Roman"/>
@@ -5339,9 +5390,8 @@
           <w:sz w:val="24"/>
           <w:szCs w:val="24"/>
         </w:rPr>
-        <w:t xml:space="preserve"> domestic</w:t>
-      </w:r>
-      <w:proofErr w:type="gramEnd"/>
+        <w:t>domestic</w:t>
+      </w:r>
       <w:r>
         <w:rPr>
           <w:rFonts w:ascii="Times New Roman" w:hAnsi="Times New Roman" w:cs="Times New Roman"/>
@@ -5443,9 +5493,8 @@
           <w:sz w:val="24"/>
           <w:szCs w:val="24"/>
         </w:rPr>
-        <w:t xml:space="preserve">The AIM metamodel does not directly simulate fuel composition or associated </w:t>
-      </w:r>
-      <w:proofErr w:type="gramStart"/>
+        <w:t>The AIM metamodel does not directly simulate fuel composition or associated CO</w:t>
+      </w:r>
       <w:r>
         <w:rPr>
           <w:rStyle w:val="Heading3Char"/>
@@ -5453,8 +5502,9 @@
           <w:color w:val="000000" w:themeColor="text1"/>
           <w:sz w:val="24"/>
           <w:szCs w:val="24"/>
-        </w:rPr>
-        <w:t>CO</w:t>
+          <w:vertAlign w:val="subscript"/>
+        </w:rPr>
+        <w:t>2</w:t>
       </w:r>
       <w:r>
         <w:rPr>
@@ -5465,6 +5515,79 @@
           <w:szCs w:val="24"/>
           <w:vertAlign w:val="subscript"/>
         </w:rPr>
+        <w:t xml:space="preserve"> </w:t>
+      </w:r>
+      <w:r>
+        <w:rPr>
+          <w:rStyle w:val="Heading3Char"/>
+          <w:rFonts w:ascii="Times New Roman" w:hAnsi="Times New Roman" w:cs="Times New Roman"/>
+          <w:color w:val="000000" w:themeColor="text1"/>
+          <w:sz w:val="24"/>
+          <w:szCs w:val="24"/>
+        </w:rPr>
+        <w:t>emissions</w:t>
+      </w:r>
+      <w:r>
+        <w:rPr>
+          <w:rStyle w:val="Heading3Char"/>
+          <w:rFonts w:ascii="Times New Roman" w:hAnsi="Times New Roman" w:cs="Times New Roman"/>
+          <w:color w:val="000000" w:themeColor="text1"/>
+          <w:sz w:val="24"/>
+          <w:szCs w:val="24"/>
+        </w:rPr>
+        <w:t xml:space="preserve">, but assumes that this will be done by the </w:t>
+      </w:r>
+      <w:r>
+        <w:rPr>
+          <w:rStyle w:val="Heading3Char"/>
+          <w:rFonts w:ascii="Times New Roman" w:hAnsi="Times New Roman" w:cs="Times New Roman"/>
+          <w:color w:val="000000" w:themeColor="text1"/>
+          <w:sz w:val="24"/>
+          <w:szCs w:val="24"/>
+        </w:rPr>
+        <w:t>IAM</w:t>
+      </w:r>
+      <w:r>
+        <w:rPr>
+          <w:rStyle w:val="Heading3Char"/>
+          <w:rFonts w:ascii="Times New Roman" w:hAnsi="Times New Roman" w:cs="Times New Roman"/>
+          <w:color w:val="000000" w:themeColor="text1"/>
+          <w:sz w:val="24"/>
+          <w:szCs w:val="24"/>
+        </w:rPr>
+        <w:t xml:space="preserve"> calling the </w:t>
+      </w:r>
+      <w:proofErr w:type="spellStart"/>
+      <w:r>
+        <w:rPr>
+          <w:rStyle w:val="Heading3Char"/>
+          <w:rFonts w:ascii="Times New Roman" w:hAnsi="Times New Roman" w:cs="Times New Roman"/>
+          <w:color w:val="000000" w:themeColor="text1"/>
+          <w:sz w:val="24"/>
+          <w:szCs w:val="24"/>
+        </w:rPr>
+        <w:t>metamodel</w:t>
+      </w:r>
+      <w:proofErr w:type="spellEnd"/>
+      <w:r>
+        <w:rPr>
+          <w:rStyle w:val="Heading3Char"/>
+          <w:rFonts w:ascii="Times New Roman" w:hAnsi="Times New Roman" w:cs="Times New Roman"/>
+          <w:color w:val="000000" w:themeColor="text1"/>
+          <w:sz w:val="24"/>
+          <w:szCs w:val="24"/>
+        </w:rPr>
+        <w:t>, and the carbon and fuel prices used to call the metamodel adjusted accordingly. This allows emissions factors by fuel to be set centrally within the main IAM. Similarly, it assumes carbon prices are applied to all aviation CO</w:t>
+      </w:r>
+      <w:r>
+        <w:rPr>
+          <w:rStyle w:val="Heading3Char"/>
+          <w:rFonts w:ascii="Times New Roman" w:hAnsi="Times New Roman" w:cs="Times New Roman"/>
+          <w:color w:val="000000" w:themeColor="text1"/>
+          <w:sz w:val="24"/>
+          <w:szCs w:val="24"/>
+          <w:vertAlign w:val="subscript"/>
+        </w:rPr>
         <w:t>2</w:t>
       </w:r>
       <w:r>
@@ -5475,10 +5598,11 @@
           <w:sz w:val="24"/>
           <w:szCs w:val="24"/>
         </w:rPr>
-        <w:t>, but</w:t>
-      </w:r>
-      <w:proofErr w:type="gramEnd"/>
-      <w:r>
+        <w:t xml:space="preserve"> (within a given context) but these values can be adjusted to simulate policies, like CORSIA, that use a baseline to assess which emissions will be subject to a carbon price and which will not. Some examples of how this could be done are given below. </w:t>
+      </w:r>
+    </w:p>
+    <w:p>
+      <w:pPr>
         <w:rPr>
           <w:rStyle w:val="Heading3Char"/>
           <w:rFonts w:ascii="Times New Roman" w:hAnsi="Times New Roman" w:cs="Times New Roman"/>
@@ -5486,12 +5610,337 @@
           <w:sz w:val="24"/>
           <w:szCs w:val="24"/>
         </w:rPr>
-        <w:t xml:space="preserve"> assumes that this will be done by the program calling the metamodel, and the carbon and fuel prices used to call the metamodel adjusted accordingly. This allows emissions factors by fuel to be set centrally within the main IAM. Similarly, it assumes carbon prices are applied to all aviation CO</w:t>
-      </w:r>
+      </w:pPr>
       <w:r>
         <w:rPr>
           <w:rStyle w:val="Heading3Char"/>
           <w:rFonts w:ascii="Times New Roman" w:hAnsi="Times New Roman" w:cs="Times New Roman"/>
+          <w:i/>
+          <w:color w:val="000000" w:themeColor="text1"/>
+          <w:sz w:val="24"/>
+          <w:szCs w:val="24"/>
+        </w:rPr>
+        <w:t xml:space="preserve">Biofuel or </w:t>
+      </w:r>
+      <w:r>
+        <w:rPr>
+          <w:rStyle w:val="Heading3Char"/>
+          <w:rFonts w:ascii="Times New Roman" w:hAnsi="Times New Roman" w:cs="Times New Roman"/>
+          <w:i/>
+          <w:color w:val="000000" w:themeColor="text1"/>
+          <w:sz w:val="24"/>
+          <w:szCs w:val="24"/>
+        </w:rPr>
+        <w:t>Synthetic-fuel</w:t>
+      </w:r>
+      <w:r>
+        <w:rPr>
+          <w:rStyle w:val="Heading3Char"/>
+          <w:rFonts w:ascii="Times New Roman" w:hAnsi="Times New Roman" w:cs="Times New Roman"/>
+          <w:i/>
+          <w:color w:val="000000" w:themeColor="text1"/>
+          <w:sz w:val="24"/>
+          <w:szCs w:val="24"/>
+        </w:rPr>
+        <w:t xml:space="preserve"> adoption: </w:t>
+      </w:r>
+      <w:r>
+        <w:rPr>
+          <w:rStyle w:val="Heading3Char"/>
+          <w:rFonts w:ascii="Times New Roman" w:hAnsi="Times New Roman" w:cs="Times New Roman"/>
+          <w:color w:val="000000" w:themeColor="text1"/>
+          <w:sz w:val="24"/>
+          <w:szCs w:val="24"/>
+        </w:rPr>
+        <w:t xml:space="preserve">Biofuels and/or </w:t>
+      </w:r>
+      <w:proofErr w:type="spellStart"/>
+      <w:r>
+        <w:rPr>
+          <w:rStyle w:val="Heading3Char"/>
+          <w:rFonts w:ascii="Times New Roman" w:hAnsi="Times New Roman" w:cs="Times New Roman"/>
+          <w:color w:val="000000" w:themeColor="text1"/>
+          <w:sz w:val="24"/>
+          <w:szCs w:val="24"/>
+        </w:rPr>
+        <w:t>Sythetic</w:t>
+      </w:r>
+      <w:proofErr w:type="spellEnd"/>
+      <w:r>
+        <w:rPr>
+          <w:rStyle w:val="Heading3Char"/>
+          <w:rFonts w:ascii="Times New Roman" w:hAnsi="Times New Roman" w:cs="Times New Roman"/>
+          <w:color w:val="000000" w:themeColor="text1"/>
+          <w:sz w:val="24"/>
+          <w:szCs w:val="24"/>
+        </w:rPr>
+        <w:t>-fuel</w:t>
+      </w:r>
+      <w:r>
+        <w:rPr>
+          <w:rStyle w:val="Heading3Char"/>
+          <w:rFonts w:ascii="Times New Roman" w:hAnsi="Times New Roman" w:cs="Times New Roman"/>
+          <w:color w:val="000000" w:themeColor="text1"/>
+          <w:sz w:val="24"/>
+          <w:szCs w:val="24"/>
+        </w:rPr>
+        <w:t xml:space="preserve"> are likely to either be adopted because the combined cost of fuel + carbon is lower than that of operating using fossil Jet A, because a fuel blending mandate is applied, or because individual airlines have made the decision that the public relations benefit of reducing emissions is greater than the cost of using alternative fuels. In each case, adoption of alternative fuel will change effective model fuel and carbon prices. It is assumed that the initial calculation of relative alternative and conventional fuel costs is done outside the metamodel</w:t>
+      </w:r>
+      <w:r>
+        <w:rPr>
+          <w:rStyle w:val="Heading3Char"/>
+          <w:rFonts w:ascii="Times New Roman" w:hAnsi="Times New Roman" w:cs="Times New Roman"/>
+          <w:color w:val="000000" w:themeColor="text1"/>
+          <w:sz w:val="24"/>
+          <w:szCs w:val="24"/>
+        </w:rPr>
+        <w:t>, using the</w:t>
+      </w:r>
+      <w:r>
+        <w:rPr>
+          <w:rStyle w:val="Heading3Char"/>
+          <w:rFonts w:ascii="Times New Roman" w:hAnsi="Times New Roman" w:cs="Times New Roman"/>
+          <w:color w:val="000000" w:themeColor="text1"/>
+          <w:sz w:val="24"/>
+          <w:szCs w:val="24"/>
+        </w:rPr>
+        <w:t xml:space="preserve"> IAM’s assessment of Jet fuel prices for a given oil price</w:t>
+      </w:r>
+      <w:r>
+        <w:rPr>
+          <w:rStyle w:val="Heading3Char"/>
+          <w:rFonts w:ascii="Times New Roman" w:hAnsi="Times New Roman" w:cs="Times New Roman"/>
+          <w:color w:val="000000" w:themeColor="text1"/>
+          <w:sz w:val="24"/>
+          <w:szCs w:val="24"/>
+        </w:rPr>
+        <w:t>, biomass price or synthetic fuel production price</w:t>
+      </w:r>
+      <w:r>
+        <w:rPr>
+          <w:rStyle w:val="Heading3Char"/>
+          <w:rFonts w:ascii="Times New Roman" w:hAnsi="Times New Roman" w:cs="Times New Roman"/>
+          <w:color w:val="000000" w:themeColor="text1"/>
+          <w:sz w:val="24"/>
+          <w:szCs w:val="24"/>
+        </w:rPr>
+        <w:t xml:space="preserve">. </w:t>
+      </w:r>
+      <w:r>
+        <w:rPr>
+          <w:rStyle w:val="Heading3Char"/>
+          <w:rFonts w:ascii="Times New Roman" w:hAnsi="Times New Roman" w:cs="Times New Roman"/>
+          <w:color w:val="000000" w:themeColor="text1"/>
+          <w:sz w:val="24"/>
+          <w:szCs w:val="24"/>
+        </w:rPr>
+        <w:t xml:space="preserve"> </w:t>
+      </w:r>
+      <w:r>
+        <w:rPr>
+          <w:rStyle w:val="Heading3Char"/>
+          <w:rFonts w:ascii="Times New Roman" w:hAnsi="Times New Roman" w:cs="Times New Roman"/>
+          <w:color w:val="000000" w:themeColor="text1"/>
+          <w:sz w:val="24"/>
+          <w:szCs w:val="24"/>
+        </w:rPr>
+        <w:t xml:space="preserve">Jet price and carbon price should be passed to the </w:t>
+      </w:r>
+      <w:proofErr w:type="spellStart"/>
+      <w:r>
+        <w:rPr>
+          <w:rStyle w:val="Heading3Char"/>
+          <w:rFonts w:ascii="Times New Roman" w:hAnsi="Times New Roman" w:cs="Times New Roman"/>
+          <w:color w:val="000000" w:themeColor="text1"/>
+          <w:sz w:val="24"/>
+          <w:szCs w:val="24"/>
+        </w:rPr>
+        <w:t>metamodel</w:t>
+      </w:r>
+      <w:proofErr w:type="spellEnd"/>
+      <w:r>
+        <w:rPr>
+          <w:rStyle w:val="Heading3Char"/>
+          <w:rFonts w:ascii="Times New Roman" w:hAnsi="Times New Roman" w:cs="Times New Roman"/>
+          <w:color w:val="000000" w:themeColor="text1"/>
+          <w:sz w:val="24"/>
+          <w:szCs w:val="24"/>
+        </w:rPr>
+        <w:t xml:space="preserve"> taking into consideration</w:t>
+      </w:r>
+      <w:r>
+        <w:rPr>
+          <w:rStyle w:val="Heading3Char"/>
+          <w:rFonts w:ascii="Times New Roman" w:hAnsi="Times New Roman" w:cs="Times New Roman"/>
+          <w:color w:val="000000" w:themeColor="text1"/>
+          <w:sz w:val="24"/>
+          <w:szCs w:val="24"/>
+        </w:rPr>
+        <w:t xml:space="preserve"> </w:t>
+      </w:r>
+      <w:r>
+        <w:rPr>
+          <w:rStyle w:val="Heading3Char"/>
+          <w:rFonts w:ascii="Times New Roman" w:hAnsi="Times New Roman" w:cs="Times New Roman"/>
+          <w:color w:val="000000" w:themeColor="text1"/>
+          <w:sz w:val="24"/>
+          <w:szCs w:val="24"/>
+        </w:rPr>
+        <w:t>the level of</w:t>
+      </w:r>
+      <w:r>
+        <w:rPr>
+          <w:rStyle w:val="Heading3Char"/>
+          <w:rFonts w:ascii="Times New Roman" w:hAnsi="Times New Roman" w:cs="Times New Roman"/>
+          <w:color w:val="000000" w:themeColor="text1"/>
+          <w:sz w:val="24"/>
+          <w:szCs w:val="24"/>
+        </w:rPr>
+        <w:t xml:space="preserve"> </w:t>
+      </w:r>
+      <w:r>
+        <w:rPr>
+          <w:rStyle w:val="Heading3Char"/>
+          <w:rFonts w:ascii="Times New Roman" w:hAnsi="Times New Roman" w:cs="Times New Roman"/>
+          <w:color w:val="000000" w:themeColor="text1"/>
+          <w:sz w:val="24"/>
+          <w:szCs w:val="24"/>
+        </w:rPr>
+        <w:lastRenderedPageBreak/>
+        <w:t>fuel blend</w:t>
+      </w:r>
+      <w:r>
+        <w:rPr>
+          <w:rStyle w:val="Heading3Char"/>
+          <w:rFonts w:ascii="Times New Roman" w:hAnsi="Times New Roman" w:cs="Times New Roman"/>
+          <w:color w:val="000000" w:themeColor="text1"/>
+          <w:sz w:val="24"/>
+          <w:szCs w:val="24"/>
+        </w:rPr>
+        <w:t>. A jet and carbon “blended” prices are calculated from the results of the IAM</w:t>
+      </w:r>
+      <w:r>
+        <w:rPr>
+          <w:rStyle w:val="Heading3Char"/>
+          <w:rFonts w:ascii="Times New Roman" w:hAnsi="Times New Roman" w:cs="Times New Roman"/>
+          <w:color w:val="000000" w:themeColor="text1"/>
+          <w:sz w:val="24"/>
+          <w:szCs w:val="24"/>
+        </w:rPr>
+        <w:t xml:space="preserve"> weighted by the ratio of each type of fuel in the blend.</w:t>
+      </w:r>
+    </w:p>
+    <w:p>
+      <w:pPr>
+        <w:rPr>
+          <w:rStyle w:val="Heading3Char"/>
+          <w:rFonts w:ascii="Times New Roman" w:hAnsi="Times New Roman" w:cs="Times New Roman"/>
+          <w:color w:val="000000" w:themeColor="text1"/>
+          <w:sz w:val="24"/>
+          <w:szCs w:val="24"/>
+        </w:rPr>
+      </w:pPr>
+      <w:r>
+        <w:rPr>
+          <w:rStyle w:val="Heading3Char"/>
+          <w:rFonts w:ascii="Times New Roman" w:hAnsi="Times New Roman" w:cs="Times New Roman"/>
+          <w:i/>
+          <w:color w:val="000000" w:themeColor="text1"/>
+          <w:sz w:val="24"/>
+          <w:szCs w:val="24"/>
+        </w:rPr>
+        <w:t>Efficiencies and technical changes:</w:t>
+      </w:r>
+      <w:r>
+        <w:rPr>
+          <w:rStyle w:val="Heading3Char"/>
+          <w:rFonts w:ascii="Times New Roman" w:hAnsi="Times New Roman" w:cs="Times New Roman"/>
+          <w:color w:val="000000" w:themeColor="text1"/>
+          <w:sz w:val="24"/>
+          <w:szCs w:val="24"/>
+        </w:rPr>
+        <w:t xml:space="preserve"> Note that the </w:t>
+      </w:r>
+      <w:proofErr w:type="spellStart"/>
+      <w:r>
+        <w:rPr>
+          <w:rStyle w:val="Heading3Char"/>
+          <w:rFonts w:ascii="Times New Roman" w:hAnsi="Times New Roman" w:cs="Times New Roman"/>
+          <w:color w:val="000000" w:themeColor="text1"/>
+          <w:sz w:val="24"/>
+          <w:szCs w:val="24"/>
+        </w:rPr>
+        <w:t>metamodel</w:t>
+      </w:r>
+      <w:proofErr w:type="spellEnd"/>
+      <w:r>
+        <w:rPr>
+          <w:rStyle w:val="Heading3Char"/>
+          <w:rFonts w:ascii="Times New Roman" w:hAnsi="Times New Roman" w:cs="Times New Roman"/>
+          <w:color w:val="000000" w:themeColor="text1"/>
+          <w:sz w:val="24"/>
+          <w:szCs w:val="24"/>
+        </w:rPr>
+        <w:t xml:space="preserve"> includes in its option three different levels of efficiency improvements applied to the aviation sector. This implies that efficiencies from plane technologies or operational measures are out of the scope of the IAM and taken care in the </w:t>
+      </w:r>
+      <w:proofErr w:type="spellStart"/>
+      <w:r>
+        <w:rPr>
+          <w:rStyle w:val="Heading3Char"/>
+          <w:rFonts w:ascii="Times New Roman" w:hAnsi="Times New Roman" w:cs="Times New Roman"/>
+          <w:color w:val="000000" w:themeColor="text1"/>
+          <w:sz w:val="24"/>
+          <w:szCs w:val="24"/>
+        </w:rPr>
+        <w:t>metamodel</w:t>
+      </w:r>
+      <w:proofErr w:type="spellEnd"/>
+      <w:r>
+        <w:rPr>
+          <w:rStyle w:val="Heading3Char"/>
+          <w:rFonts w:ascii="Times New Roman" w:hAnsi="Times New Roman" w:cs="Times New Roman"/>
+          <w:color w:val="000000" w:themeColor="text1"/>
+          <w:sz w:val="24"/>
+          <w:szCs w:val="24"/>
+        </w:rPr>
+        <w:t xml:space="preserve"> results (fuel consumption).</w:t>
+      </w:r>
+    </w:p>
+    <w:p>
+      <w:pPr>
+        <w:rPr>
+          <w:rStyle w:val="Heading3Char"/>
+          <w:rFonts w:ascii="Times New Roman" w:hAnsi="Times New Roman" w:cs="Times New Roman"/>
+          <w:color w:val="000000" w:themeColor="text1"/>
+          <w:sz w:val="24"/>
+          <w:szCs w:val="24"/>
+        </w:rPr>
+      </w:pPr>
+      <w:r>
+        <w:rPr>
+          <w:rStyle w:val="Heading3Char"/>
+          <w:rFonts w:ascii="Times New Roman" w:hAnsi="Times New Roman" w:cs="Times New Roman"/>
+          <w:i/>
+          <w:color w:val="000000" w:themeColor="text1"/>
+          <w:sz w:val="24"/>
+          <w:szCs w:val="24"/>
+        </w:rPr>
+        <w:t>Carbon price policy with baseline</w:t>
+      </w:r>
+      <w:r>
+        <w:rPr>
+          <w:rStyle w:val="Heading3Char"/>
+          <w:rFonts w:ascii="Times New Roman" w:hAnsi="Times New Roman" w:cs="Times New Roman"/>
+          <w:color w:val="000000" w:themeColor="text1"/>
+          <w:sz w:val="24"/>
+          <w:szCs w:val="24"/>
+        </w:rPr>
+        <w:t>: For the region in which the carbon price is applied, the metamodel output fuel use can be used to calculate direct CO</w:t>
+      </w:r>
+      <w:r>
+        <w:rPr>
+          <w:rStyle w:val="Heading3Char"/>
+          <w:rFonts w:ascii="Times New Roman" w:hAnsi="Times New Roman" w:cs="Times New Roman"/>
           <w:color w:val="000000" w:themeColor="text1"/>
           <w:sz w:val="24"/>
           <w:szCs w:val="24"/>
@@ -5507,29 +5956,28 @@
           <w:sz w:val="24"/>
           <w:szCs w:val="24"/>
         </w:rPr>
-        <w:t xml:space="preserve"> (within a given context) but these values can be adjusted to simulate policies, like CORSIA, that use a baseline to assess which emissions will be subject to a carbon price and which will not. Some examples of how this could be done are given below. </w:t>
-      </w:r>
-    </w:p>
-    <w:p>
-      <w:pPr>
+        <w:t>. This can be compared to the associated baseline. For example, CORSIA applies to international aviation CO</w:t>
+      </w:r>
+      <w:r>
         <w:rPr>
           <w:rStyle w:val="Heading3Char"/>
           <w:rFonts w:ascii="Times New Roman" w:hAnsi="Times New Roman" w:cs="Times New Roman"/>
           <w:color w:val="000000" w:themeColor="text1"/>
           <w:sz w:val="24"/>
           <w:szCs w:val="24"/>
-        </w:rPr>
-      </w:pPr>
+          <w:vertAlign w:val="subscript"/>
+        </w:rPr>
+        <w:t>2</w:t>
+      </w:r>
       <w:r>
         <w:rPr>
           <w:rStyle w:val="Heading3Char"/>
           <w:rFonts w:ascii="Times New Roman" w:hAnsi="Times New Roman" w:cs="Times New Roman"/>
-          <w:i/>
-          <w:color w:val="000000" w:themeColor="text1"/>
-          <w:sz w:val="24"/>
-          <w:szCs w:val="24"/>
-        </w:rPr>
-        <w:t>Carbon price policy with baseline</w:t>
+          <w:color w:val="000000" w:themeColor="text1"/>
+          <w:sz w:val="24"/>
+          <w:szCs w:val="24"/>
+        </w:rPr>
+        <w:t xml:space="preserve"> and the baseline is specified as international aviation CO</w:t>
       </w:r>
       <w:r>
         <w:rPr>
@@ -5538,8 +5986,9 @@
           <w:color w:val="000000" w:themeColor="text1"/>
           <w:sz w:val="24"/>
           <w:szCs w:val="24"/>
-        </w:rPr>
-        <w:t>: For the region in which the carbon price is applied, the metamodel output fuel use can be used to calculate direct CO</w:t>
+          <w:vertAlign w:val="subscript"/>
+        </w:rPr>
+        <w:t>2</w:t>
       </w:r>
       <w:r>
         <w:rPr>
@@ -5548,6 +5997,16 @@
           <w:color w:val="000000" w:themeColor="text1"/>
           <w:sz w:val="24"/>
           <w:szCs w:val="24"/>
+        </w:rPr>
+        <w:t xml:space="preserve"> (between participating countries) in 2019. The fraction of international aviation CO</w:t>
+      </w:r>
+      <w:r>
+        <w:rPr>
+          <w:rStyle w:val="Heading3Char"/>
+          <w:rFonts w:ascii="Times New Roman" w:hAnsi="Times New Roman" w:cs="Times New Roman"/>
+          <w:color w:val="000000" w:themeColor="text1"/>
+          <w:sz w:val="24"/>
+          <w:szCs w:val="24"/>
           <w:vertAlign w:val="subscript"/>
         </w:rPr>
         <w:t>2</w:t>
@@ -5560,175 +6019,7 @@
           <w:sz w:val="24"/>
           <w:szCs w:val="24"/>
         </w:rPr>
-        <w:t>. This can be compared to the associated baseline. For example, CORSIA applies to international aviation CO</w:t>
-      </w:r>
-      <w:r>
-        <w:rPr>
-          <w:rStyle w:val="Heading3Char"/>
-          <w:rFonts w:ascii="Times New Roman" w:hAnsi="Times New Roman" w:cs="Times New Roman"/>
-          <w:color w:val="000000" w:themeColor="text1"/>
-          <w:sz w:val="24"/>
-          <w:szCs w:val="24"/>
-          <w:vertAlign w:val="subscript"/>
-        </w:rPr>
-        <w:t>2</w:t>
-      </w:r>
-      <w:r>
-        <w:rPr>
-          <w:rStyle w:val="Heading3Char"/>
-          <w:rFonts w:ascii="Times New Roman" w:hAnsi="Times New Roman" w:cs="Times New Roman"/>
-          <w:color w:val="000000" w:themeColor="text1"/>
-          <w:sz w:val="24"/>
-          <w:szCs w:val="24"/>
-        </w:rPr>
-        <w:t xml:space="preserve"> and the baseline is specified as international aviation CO</w:t>
-      </w:r>
-      <w:r>
-        <w:rPr>
-          <w:rStyle w:val="Heading3Char"/>
-          <w:rFonts w:ascii="Times New Roman" w:hAnsi="Times New Roman" w:cs="Times New Roman"/>
-          <w:color w:val="000000" w:themeColor="text1"/>
-          <w:sz w:val="24"/>
-          <w:szCs w:val="24"/>
-          <w:vertAlign w:val="subscript"/>
-        </w:rPr>
-        <w:t>2</w:t>
-      </w:r>
-      <w:r>
-        <w:rPr>
-          <w:rStyle w:val="Heading3Char"/>
-          <w:rFonts w:ascii="Times New Roman" w:hAnsi="Times New Roman" w:cs="Times New Roman"/>
-          <w:color w:val="000000" w:themeColor="text1"/>
-          <w:sz w:val="24"/>
-          <w:szCs w:val="24"/>
-        </w:rPr>
-        <w:t xml:space="preserve"> (between participating countries) in 2019. The fraction of international aviation CO</w:t>
-      </w:r>
-      <w:r>
-        <w:rPr>
-          <w:rStyle w:val="Heading3Char"/>
-          <w:rFonts w:ascii="Times New Roman" w:hAnsi="Times New Roman" w:cs="Times New Roman"/>
-          <w:color w:val="000000" w:themeColor="text1"/>
-          <w:sz w:val="24"/>
-          <w:szCs w:val="24"/>
-          <w:vertAlign w:val="subscript"/>
-        </w:rPr>
-        <w:t>2</w:t>
-      </w:r>
-      <w:r>
-        <w:rPr>
-          <w:rStyle w:val="Heading3Char"/>
-          <w:rFonts w:ascii="Times New Roman" w:hAnsi="Times New Roman" w:cs="Times New Roman"/>
-          <w:color w:val="000000" w:themeColor="text1"/>
-          <w:sz w:val="24"/>
-          <w:szCs w:val="24"/>
-        </w:rPr>
         <w:t xml:space="preserve"> which is above the year-2019 baseline can be used to adjust the model carbon price downwards to get the effective carbon price applying to all international flights.</w:t>
-      </w:r>
-    </w:p>
-    <w:p>
-      <w:pPr>
-        <w:rPr>
-          <w:rStyle w:val="Heading3Char"/>
-          <w:rFonts w:ascii="Times New Roman" w:hAnsi="Times New Roman" w:cs="Times New Roman"/>
-          <w:color w:val="000000" w:themeColor="text1"/>
-          <w:sz w:val="24"/>
-          <w:szCs w:val="24"/>
-        </w:rPr>
-      </w:pPr>
-      <w:r>
-        <w:rPr>
-          <w:rStyle w:val="Heading3Char"/>
-          <w:rFonts w:ascii="Times New Roman" w:hAnsi="Times New Roman" w:cs="Times New Roman"/>
-          <w:i/>
-          <w:color w:val="000000" w:themeColor="text1"/>
-          <w:sz w:val="24"/>
-          <w:szCs w:val="24"/>
-        </w:rPr>
-        <w:t xml:space="preserve">Biofuel or PTL adoption: </w:t>
-      </w:r>
-      <w:r>
-        <w:rPr>
-          <w:rStyle w:val="Heading3Char"/>
-          <w:rFonts w:ascii="Times New Roman" w:hAnsi="Times New Roman" w:cs="Times New Roman"/>
-          <w:color w:val="000000" w:themeColor="text1"/>
-          <w:sz w:val="24"/>
-          <w:szCs w:val="24"/>
-        </w:rPr>
-        <w:t xml:space="preserve">Biofuels and/or PTL are likely to either be adopted because the combined cost of fuel + carbon is lower than that of operating using fossil Jet A, because a fuel blending mandate is applied, or because individual airlines have made the decision that the public relations benefit of reducing emissions is greater than the cost of using alternative fuels. In each case, adoption of alternative fuel will change effective model fuel and carbon </w:t>
-      </w:r>
-      <w:r>
-        <w:rPr>
-          <w:rStyle w:val="Heading3Char"/>
-          <w:rFonts w:ascii="Times New Roman" w:hAnsi="Times New Roman" w:cs="Times New Roman"/>
-          <w:color w:val="000000" w:themeColor="text1"/>
-          <w:sz w:val="24"/>
-          <w:szCs w:val="24"/>
-        </w:rPr>
-        <w:lastRenderedPageBreak/>
-        <w:t>prices. It is assumed that the initial calculation of relative alternative and conventional fuel costs is done outside the metamodel</w:t>
-      </w:r>
-      <w:r>
-        <w:rPr>
-          <w:rStyle w:val="Heading3Char"/>
-          <w:rFonts w:ascii="Times New Roman" w:hAnsi="Times New Roman" w:cs="Times New Roman"/>
-          <w:color w:val="000000" w:themeColor="text1"/>
-          <w:sz w:val="24"/>
-          <w:szCs w:val="24"/>
-        </w:rPr>
-        <w:t>, using the</w:t>
-      </w:r>
-      <w:r>
-        <w:rPr>
-          <w:rStyle w:val="Heading3Char"/>
-          <w:rFonts w:ascii="Times New Roman" w:hAnsi="Times New Roman" w:cs="Times New Roman"/>
-          <w:color w:val="000000" w:themeColor="text1"/>
-          <w:sz w:val="24"/>
-          <w:szCs w:val="24"/>
-        </w:rPr>
-        <w:t xml:space="preserve"> IAM’s assessment of Jet fuel prices for a given oil price</w:t>
-      </w:r>
-      <w:r>
-        <w:rPr>
-          <w:rStyle w:val="Heading3Char"/>
-          <w:rFonts w:ascii="Times New Roman" w:hAnsi="Times New Roman" w:cs="Times New Roman"/>
-          <w:color w:val="000000" w:themeColor="text1"/>
-          <w:sz w:val="24"/>
-          <w:szCs w:val="24"/>
-        </w:rPr>
-        <w:t xml:space="preserve">. </w:t>
-      </w:r>
-      <w:r>
-        <w:rPr>
-          <w:rStyle w:val="Heading3Char"/>
-          <w:rFonts w:ascii="Times New Roman" w:hAnsi="Times New Roman" w:cs="Times New Roman"/>
-          <w:color w:val="000000" w:themeColor="text1"/>
-          <w:sz w:val="24"/>
-          <w:szCs w:val="24"/>
-        </w:rPr>
-        <w:t xml:space="preserve"> For example, in the case of a fuel blending mandate with alternative fuel prices higher than conventional jet A prices, the metamodel can be run with an upwards adjustment in input oil price and a downwards adjustment in input carbon price to account for this, depending on the way that it is assumed the carbon price treats alternative fuel (</w:t>
-      </w:r>
-      <w:proofErr w:type="gramStart"/>
-      <w:r>
-        <w:rPr>
-          <w:rStyle w:val="Heading3Char"/>
-          <w:rFonts w:ascii="Times New Roman" w:hAnsi="Times New Roman" w:cs="Times New Roman"/>
-          <w:color w:val="000000" w:themeColor="text1"/>
-          <w:sz w:val="24"/>
-          <w:szCs w:val="24"/>
-        </w:rPr>
-        <w:t>e.g.</w:t>
-      </w:r>
-      <w:proofErr w:type="gramEnd"/>
-      <w:r>
-        <w:rPr>
-          <w:rStyle w:val="Heading3Char"/>
-          <w:rFonts w:ascii="Times New Roman" w:hAnsi="Times New Roman" w:cs="Times New Roman"/>
-          <w:color w:val="000000" w:themeColor="text1"/>
-          <w:sz w:val="24"/>
-          <w:szCs w:val="24"/>
-        </w:rPr>
-        <w:t xml:space="preserve"> is it zero-rated or not?). Emission factors appropriate for the new fuel blend can then be applied to the output fuel use. </w:t>
       </w:r>
     </w:p>
     <w:p>
@@ -5753,7 +6044,7 @@
 </file>
 
 <file path=word/endnotes.xml><?xml version="1.0" encoding="utf-8"?>
-<w:endnotes xmlns:wpc="http://schemas.microsoft.com/office/word/2010/wordprocessingCanvas" xmlns:cx="http://schemas.microsoft.com/office/drawing/2014/chartex" xmlns:cx1="http://schemas.microsoft.com/office/drawing/2015/9/8/chartex" xmlns:cx2="http://schemas.microsoft.com/office/drawing/2015/10/21/chartex" xmlns:cx3="http://schemas.microsoft.com/office/drawing/2016/5/9/chartex" xmlns:cx4="http://schemas.microsoft.com/office/drawing/2016/5/10/chartex" xmlns:cx5="http://schemas.microsoft.com/office/drawing/2016/5/11/chartex" xmlns:cx6="http://schemas.microsoft.com/office/drawing/2016/5/12/chartex" xmlns:cx7="http://schemas.microsoft.com/office/drawing/2016/5/13/chartex" xmlns:cx8="http://schemas.microsoft.com/office/drawing/2016/5/14/chartex" xmlns:mc="http://schemas.openxmlformats.org/markup-compatibility/2006" xmlns:aink="http://schemas.microsoft.com/office/drawing/2016/ink" xmlns:am3d="http://schemas.microsoft.com/office/drawing/2017/model3d" xmlns:o="urn:schemas-microsoft-com:office:office" xmlns:r="http://schemas.openxmlformats.org/officeDocument/2006/relationships" xmlns:m="http://schemas.openxmlformats.org/officeDocument/2006/math" xmlns:v="urn:schemas-microsoft-com:vml" xmlns:wp14="http://schemas.microsoft.com/office/word/2010/wordprocessingDrawing" xmlns:wp="http://schemas.openxmlformats.org/drawingml/2006/wordprocessingDrawing" xmlns:w10="urn:schemas-microsoft-com:office:word" xmlns:w="http://schemas.openxmlformats.org/wordprocessingml/2006/main" xmlns:w14="http://schemas.microsoft.com/office/word/2010/wordml" xmlns:w15="http://schemas.microsoft.com/office/word/2012/wordml" xmlns:w16cex="http://schemas.microsoft.com/office/word/2018/wordml/cex" xmlns:w16cid="http://schemas.microsoft.com/office/word/2016/wordml/cid" xmlns:w16="http://schemas.microsoft.com/office/word/2018/wordml" xmlns:w16se="http://schemas.microsoft.com/office/word/2015/wordml/symex" xmlns:wpg="http://schemas.microsoft.com/office/word/2010/wordprocessingGroup" xmlns:wpi="http://schemas.microsoft.com/office/word/2010/wordprocessingInk" xmlns:wne="http://schemas.microsoft.com/office/word/2006/wordml" xmlns:wps="http://schemas.microsoft.com/office/word/2010/wordprocessingShape" mc:Ignorable="w14 w15 w16se w16cid w16 w16cex wp14">
+<w:endnotes xmlns:wpc="http://schemas.microsoft.com/office/word/2010/wordprocessingCanvas" xmlns:mc="http://schemas.openxmlformats.org/markup-compatibility/2006" xmlns:o="urn:schemas-microsoft-com:office:office" xmlns:r="http://schemas.openxmlformats.org/officeDocument/2006/relationships" xmlns:m="http://schemas.openxmlformats.org/officeDocument/2006/math" xmlns:v="urn:schemas-microsoft-com:vml" xmlns:wp14="http://schemas.microsoft.com/office/word/2010/wordprocessingDrawing" xmlns:wp="http://schemas.openxmlformats.org/drawingml/2006/wordprocessingDrawing" xmlns:w10="urn:schemas-microsoft-com:office:word" xmlns:w="http://schemas.openxmlformats.org/wordprocessingml/2006/main" xmlns:w14="http://schemas.microsoft.com/office/word/2010/wordml" xmlns:w15="http://schemas.microsoft.com/office/word/2012/wordml" xmlns:wpg="http://schemas.microsoft.com/office/word/2010/wordprocessingGroup" xmlns:wpi="http://schemas.microsoft.com/office/word/2010/wordprocessingInk" xmlns:wne="http://schemas.microsoft.com/office/word/2006/wordml" xmlns:wps="http://schemas.microsoft.com/office/word/2010/wordprocessingShape" mc:Ignorable="w14 w15 wp14">
   <w:endnote w:type="separator" w:id="-1">
     <w:p>
       <w:pPr>
@@ -5778,7 +6069,7 @@
 </file>
 
 <file path=word/footnotes.xml><?xml version="1.0" encoding="utf-8"?>
-<w:footnotes xmlns:wpc="http://schemas.microsoft.com/office/word/2010/wordprocessingCanvas" xmlns:cx="http://schemas.microsoft.com/office/drawing/2014/chartex" xmlns:cx1="http://schemas.microsoft.com/office/drawing/2015/9/8/chartex" xmlns:cx2="http://schemas.microsoft.com/office/drawing/2015/10/21/chartex" xmlns:cx3="http://schemas.microsoft.com/office/drawing/2016/5/9/chartex" xmlns:cx4="http://schemas.microsoft.com/office/drawing/2016/5/10/chartex" xmlns:cx5="http://schemas.microsoft.com/office/drawing/2016/5/11/chartex" xmlns:cx6="http://schemas.microsoft.com/office/drawing/2016/5/12/chartex" xmlns:cx7="http://schemas.microsoft.com/office/drawing/2016/5/13/chartex" xmlns:cx8="http://schemas.microsoft.com/office/drawing/2016/5/14/chartex" xmlns:mc="http://schemas.openxmlformats.org/markup-compatibility/2006" xmlns:aink="http://schemas.microsoft.com/office/drawing/2016/ink" xmlns:am3d="http://schemas.microsoft.com/office/drawing/2017/model3d" xmlns:o="urn:schemas-microsoft-com:office:office" xmlns:r="http://schemas.openxmlformats.org/officeDocument/2006/relationships" xmlns:m="http://schemas.openxmlformats.org/officeDocument/2006/math" xmlns:v="urn:schemas-microsoft-com:vml" xmlns:wp14="http://schemas.microsoft.com/office/word/2010/wordprocessingDrawing" xmlns:wp="http://schemas.openxmlformats.org/drawingml/2006/wordprocessingDrawing" xmlns:w10="urn:schemas-microsoft-com:office:word" xmlns:w="http://schemas.openxmlformats.org/wordprocessingml/2006/main" xmlns:w14="http://schemas.microsoft.com/office/word/2010/wordml" xmlns:w15="http://schemas.microsoft.com/office/word/2012/wordml" xmlns:w16cex="http://schemas.microsoft.com/office/word/2018/wordml/cex" xmlns:w16cid="http://schemas.microsoft.com/office/word/2016/wordml/cid" xmlns:w16="http://schemas.microsoft.com/office/word/2018/wordml" xmlns:w16se="http://schemas.microsoft.com/office/word/2015/wordml/symex" xmlns:wpg="http://schemas.microsoft.com/office/word/2010/wordprocessingGroup" xmlns:wpi="http://schemas.microsoft.com/office/word/2010/wordprocessingInk" xmlns:wne="http://schemas.microsoft.com/office/word/2006/wordml" xmlns:wps="http://schemas.microsoft.com/office/word/2010/wordprocessingShape" mc:Ignorable="w14 w15 w16se w16cid w16 w16cex wp14">
+<w:footnotes xmlns:wpc="http://schemas.microsoft.com/office/word/2010/wordprocessingCanvas" xmlns:mc="http://schemas.openxmlformats.org/markup-compatibility/2006" xmlns:o="urn:schemas-microsoft-com:office:office" xmlns:r="http://schemas.openxmlformats.org/officeDocument/2006/relationships" xmlns:m="http://schemas.openxmlformats.org/officeDocument/2006/math" xmlns:v="urn:schemas-microsoft-com:vml" xmlns:wp14="http://schemas.microsoft.com/office/word/2010/wordprocessingDrawing" xmlns:wp="http://schemas.openxmlformats.org/drawingml/2006/wordprocessingDrawing" xmlns:w10="urn:schemas-microsoft-com:office:word" xmlns:w="http://schemas.openxmlformats.org/wordprocessingml/2006/main" xmlns:w14="http://schemas.microsoft.com/office/word/2010/wordml" xmlns:w15="http://schemas.microsoft.com/office/word/2012/wordml" xmlns:wpg="http://schemas.microsoft.com/office/word/2010/wordprocessingGroup" xmlns:wpi="http://schemas.microsoft.com/office/word/2010/wordprocessingInk" xmlns:wne="http://schemas.microsoft.com/office/word/2006/wordml" xmlns:wps="http://schemas.microsoft.com/office/word/2010/wordprocessingShape" mc:Ignorable="w14 w15 wp14">
   <w:footnote w:type="separator" w:id="-1">
     <w:p>
       <w:pPr>
@@ -5819,71 +6110,7 @@
           <w:rFonts w:ascii="Times New Roman" w:hAnsi="Times New Roman" w:cs="Times New Roman"/>
           <w:lang w:val="sv-SE"/>
         </w:rPr>
-        <w:t xml:space="preserve"> Reynolds, T., Barrett, S., Dray, L., Evans, A., Köhler, M., Vera-Morales, M., Schäfer, A., </w:t>
-      </w:r>
-      <w:proofErr w:type="spellStart"/>
-      <w:r>
-        <w:rPr>
-          <w:rFonts w:ascii="Times New Roman" w:hAnsi="Times New Roman" w:cs="Times New Roman"/>
-          <w:lang w:val="sv-SE"/>
-        </w:rPr>
-        <w:t>Wadud</w:t>
-      </w:r>
-      <w:proofErr w:type="spellEnd"/>
-      <w:r>
-        <w:rPr>
-          <w:rFonts w:ascii="Times New Roman" w:hAnsi="Times New Roman" w:cs="Times New Roman"/>
-          <w:lang w:val="sv-SE"/>
-        </w:rPr>
-        <w:t xml:space="preserve">, Z., </w:t>
-      </w:r>
-      <w:proofErr w:type="gramStart"/>
-      <w:r>
-        <w:rPr>
-          <w:rFonts w:ascii="Times New Roman" w:hAnsi="Times New Roman" w:cs="Times New Roman"/>
-          <w:lang w:val="sv-SE"/>
-        </w:rPr>
-        <w:t>Britter</w:t>
-      </w:r>
-      <w:proofErr w:type="gramEnd"/>
-      <w:r>
-        <w:rPr>
-          <w:rFonts w:ascii="Times New Roman" w:hAnsi="Times New Roman" w:cs="Times New Roman"/>
-          <w:lang w:val="sv-SE"/>
-        </w:rPr>
-        <w:t xml:space="preserve">, R., </w:t>
-      </w:r>
-      <w:proofErr w:type="spellStart"/>
-      <w:r>
-        <w:rPr>
-          <w:rFonts w:ascii="Times New Roman" w:hAnsi="Times New Roman" w:cs="Times New Roman"/>
-          <w:lang w:val="sv-SE"/>
-        </w:rPr>
-        <w:t>Hallam</w:t>
-      </w:r>
-      <w:proofErr w:type="spellEnd"/>
-      <w:r>
-        <w:rPr>
-          <w:rFonts w:ascii="Times New Roman" w:hAnsi="Times New Roman" w:cs="Times New Roman"/>
-          <w:lang w:val="sv-SE"/>
-        </w:rPr>
-        <w:t xml:space="preserve">, H., </w:t>
-      </w:r>
-      <w:proofErr w:type="spellStart"/>
-      <w:r>
-        <w:rPr>
-          <w:rFonts w:ascii="Times New Roman" w:hAnsi="Times New Roman" w:cs="Times New Roman"/>
-          <w:lang w:val="sv-SE"/>
-        </w:rPr>
-        <w:t>Hunsley</w:t>
-      </w:r>
-      <w:proofErr w:type="spellEnd"/>
-      <w:r>
-        <w:rPr>
-          <w:rFonts w:ascii="Times New Roman" w:hAnsi="Times New Roman" w:cs="Times New Roman"/>
-          <w:lang w:val="sv-SE"/>
-        </w:rPr>
-        <w:t xml:space="preserve">, R., 2007. </w:t>
+        <w:t xml:space="preserve"> Reynolds, T., Barrett, S., Dray, L., Evans, A., Köhler, M., Vera-Morales, M., Schäfer, A., Wadud, Z., Britter, R., Hallam, H., Hunsley, R., 2007. </w:t>
       </w:r>
       <w:r>
         <w:rPr>
@@ -7102,25 +7329,7 @@
           <w:szCs w:val="18"/>
           <w:lang w:val="en-US"/>
         </w:rPr>
-        <w:t xml:space="preserve">, F., Eastham, S. D., Malina, R. and Barrett, S. R. H., 2015. Global, regional and local health impacts of civil aviation emissions. Environmental Research </w:t>
-      </w:r>
-      <w:proofErr w:type="gramStart"/>
-      <w:r>
-        <w:rPr>
-          <w:rFonts w:ascii="Times New Roman" w:hAnsi="Times New Roman" w:cs="Times New Roman"/>
-          <w:szCs w:val="18"/>
-          <w:lang w:val="en-US"/>
-        </w:rPr>
-        <w:t>Letters,  10</w:t>
-      </w:r>
-      <w:proofErr w:type="gramEnd"/>
-      <w:r>
-        <w:rPr>
-          <w:rFonts w:ascii="Times New Roman" w:hAnsi="Times New Roman" w:cs="Times New Roman"/>
-          <w:szCs w:val="18"/>
-          <w:lang w:val="en-US"/>
-        </w:rPr>
-        <w:t>(3), 034001</w:t>
+        <w:t>, F., Eastham, S. D., Malina, R. and Barrett, S. R. H., 2015. Global, regional and local health impacts of civil aviation emissions. Environmental Research Letters,  10(3), 034001</w:t>
       </w:r>
     </w:p>
   </w:footnote>
@@ -7203,6 +7412,41 @@
         <w:t xml:space="preserve"> and noise emissions forecast in future aviation scenarios in the UK. Proceedings of </w:t>
       </w:r>
       <w:proofErr w:type="spellStart"/>
+      <w:r>
+        <w:rPr>
+          <w:rFonts w:ascii="Times New Roman" w:hAnsi="Times New Roman" w:cs="Times New Roman"/>
+          <w:szCs w:val="18"/>
+          <w:lang w:val="en-US"/>
+        </w:rPr>
+        <w:t>inter.noise</w:t>
+      </w:r>
+      <w:proofErr w:type="spellEnd"/>
+      <w:r>
+        <w:rPr>
+          <w:rFonts w:ascii="Times New Roman" w:hAnsi="Times New Roman" w:cs="Times New Roman"/>
+          <w:szCs w:val="18"/>
+          <w:lang w:val="en-US"/>
+        </w:rPr>
+        <w:t xml:space="preserve"> 2016, Hamburg; </w:t>
+      </w:r>
+      <w:proofErr w:type="spellStart"/>
+      <w:r>
+        <w:rPr>
+          <w:rFonts w:ascii="Times New Roman" w:hAnsi="Times New Roman" w:cs="Times New Roman"/>
+          <w:szCs w:val="18"/>
+          <w:lang w:val="en-US"/>
+        </w:rPr>
+        <w:t>Torija</w:t>
+      </w:r>
+      <w:proofErr w:type="spellEnd"/>
+      <w:r>
+        <w:rPr>
+          <w:rFonts w:ascii="Times New Roman" w:hAnsi="Times New Roman" w:cs="Times New Roman"/>
+          <w:szCs w:val="18"/>
+          <w:lang w:val="en-US"/>
+        </w:rPr>
+        <w:t>, A. J</w:t>
+      </w:r>
       <w:proofErr w:type="gramStart"/>
       <w:r>
         <w:rPr>
@@ -7210,9 +7454,8 @@
           <w:szCs w:val="18"/>
           <w:lang w:val="en-US"/>
         </w:rPr>
-        <w:t>inter.noise</w:t>
-      </w:r>
-      <w:proofErr w:type="spellEnd"/>
+        <w:t>. ,</w:t>
+      </w:r>
       <w:proofErr w:type="gramEnd"/>
       <w:r>
         <w:rPr>
@@ -7220,25 +7463,7 @@
           <w:szCs w:val="18"/>
           <w:lang w:val="en-US"/>
         </w:rPr>
-        <w:t xml:space="preserve"> 2016, Hamburg; </w:t>
-      </w:r>
-      <w:proofErr w:type="spellStart"/>
-      <w:r>
-        <w:rPr>
-          <w:rFonts w:ascii="Times New Roman" w:hAnsi="Times New Roman" w:cs="Times New Roman"/>
-          <w:szCs w:val="18"/>
-          <w:lang w:val="en-US"/>
-        </w:rPr>
-        <w:t>Torija</w:t>
-      </w:r>
-      <w:proofErr w:type="spellEnd"/>
-      <w:r>
-        <w:rPr>
-          <w:rFonts w:ascii="Times New Roman" w:hAnsi="Times New Roman" w:cs="Times New Roman"/>
-          <w:szCs w:val="18"/>
-          <w:lang w:val="en-US"/>
-        </w:rPr>
-        <w:t xml:space="preserve">, A. J. , Self, R. H. and </w:t>
+        <w:t xml:space="preserve"> Self, R. H. and </w:t>
       </w:r>
       <w:proofErr w:type="spellStart"/>
       <w:r>
@@ -7736,7 +7961,7 @@
 </file>
 
 <file path=word/numbering.xml><?xml version="1.0" encoding="utf-8"?>
-<w:numbering xmlns:wpc="http://schemas.microsoft.com/office/word/2010/wordprocessingCanvas" xmlns:cx="http://schemas.microsoft.com/office/drawing/2014/chartex" xmlns:cx1="http://schemas.microsoft.com/office/drawing/2015/9/8/chartex" xmlns:cx2="http://schemas.microsoft.com/office/drawing/2015/10/21/chartex" xmlns:cx3="http://schemas.microsoft.com/office/drawing/2016/5/9/chartex" xmlns:cx4="http://schemas.microsoft.com/office/drawing/2016/5/10/chartex" xmlns:cx5="http://schemas.microsoft.com/office/drawing/2016/5/11/chartex" xmlns:cx6="http://schemas.microsoft.com/office/drawing/2016/5/12/chartex" xmlns:cx7="http://schemas.microsoft.com/office/drawing/2016/5/13/chartex" xmlns:cx8="http://schemas.microsoft.com/office/drawing/2016/5/14/chartex" xmlns:mc="http://schemas.openxmlformats.org/markup-compatibility/2006" xmlns:aink="http://schemas.microsoft.com/office/drawing/2016/ink" xmlns:am3d="http://schemas.microsoft.com/office/drawing/2017/model3d" xmlns:o="urn:schemas-microsoft-com:office:office" xmlns:r="http://schemas.openxmlformats.org/officeDocument/2006/relationships" xmlns:m="http://schemas.openxmlformats.org/officeDocument/2006/math" xmlns:v="urn:schemas-microsoft-com:vml" xmlns:wp14="http://schemas.microsoft.com/office/word/2010/wordprocessingDrawing" xmlns:wp="http://schemas.openxmlformats.org/drawingml/2006/wordprocessingDrawing" xmlns:w10="urn:schemas-microsoft-com:office:word" xmlns:w="http://schemas.openxmlformats.org/wordprocessingml/2006/main" xmlns:w14="http://schemas.microsoft.com/office/word/2010/wordml" xmlns:w15="http://schemas.microsoft.com/office/word/2012/wordml" xmlns:w16cex="http://schemas.microsoft.com/office/word/2018/wordml/cex" xmlns:w16cid="http://schemas.microsoft.com/office/word/2016/wordml/cid" xmlns:w16="http://schemas.microsoft.com/office/word/2018/wordml" xmlns:w16se="http://schemas.microsoft.com/office/word/2015/wordml/symex" xmlns:wpg="http://schemas.microsoft.com/office/word/2010/wordprocessingGroup" xmlns:wpi="http://schemas.microsoft.com/office/word/2010/wordprocessingInk" xmlns:wne="http://schemas.microsoft.com/office/word/2006/wordml" xmlns:wps="http://schemas.microsoft.com/office/word/2010/wordprocessingShape" mc:Ignorable="w14 w15 w16se w16cid w16 w16cex wp14">
+<w:numbering xmlns:wpc="http://schemas.microsoft.com/office/word/2010/wordprocessingCanvas" xmlns:mc="http://schemas.openxmlformats.org/markup-compatibility/2006" xmlns:o="urn:schemas-microsoft-com:office:office" xmlns:r="http://schemas.openxmlformats.org/officeDocument/2006/relationships" xmlns:m="http://schemas.openxmlformats.org/officeDocument/2006/math" xmlns:v="urn:schemas-microsoft-com:vml" xmlns:wp14="http://schemas.microsoft.com/office/word/2010/wordprocessingDrawing" xmlns:wp="http://schemas.openxmlformats.org/drawingml/2006/wordprocessingDrawing" xmlns:w10="urn:schemas-microsoft-com:office:word" xmlns:w="http://schemas.openxmlformats.org/wordprocessingml/2006/main" xmlns:w14="http://schemas.microsoft.com/office/word/2010/wordml" xmlns:w15="http://schemas.microsoft.com/office/word/2012/wordml" xmlns:wpg="http://schemas.microsoft.com/office/word/2010/wordprocessingGroup" xmlns:wpi="http://schemas.microsoft.com/office/word/2010/wordprocessingInk" xmlns:wne="http://schemas.microsoft.com/office/word/2006/wordml" xmlns:wps="http://schemas.microsoft.com/office/word/2010/wordprocessingShape" mc:Ignorable="w14 w15 wp14">
   <w:abstractNum w:abstractNumId="0" w15:restartNumberingAfterBreak="0">
     <w:nsid w:val="146808CB"/>
     <w:multiLevelType w:val="multilevel"/>
@@ -8447,7 +8672,7 @@
 </file>
 
 <file path=word/styles.xml><?xml version="1.0" encoding="utf-8"?>
-<w:styles xmlns:mc="http://schemas.openxmlformats.org/markup-compatibility/2006" xmlns:r="http://schemas.openxmlformats.org/officeDocument/2006/relationships" xmlns:w="http://schemas.openxmlformats.org/wordprocessingml/2006/main" xmlns:w14="http://schemas.microsoft.com/office/word/2010/wordml" xmlns:w15="http://schemas.microsoft.com/office/word/2012/wordml" xmlns:w16cex="http://schemas.microsoft.com/office/word/2018/wordml/cex" xmlns:w16cid="http://schemas.microsoft.com/office/word/2016/wordml/cid" xmlns:w16="http://schemas.microsoft.com/office/word/2018/wordml" xmlns:w16se="http://schemas.microsoft.com/office/word/2015/wordml/symex" mc:Ignorable="w14 w15 w16se w16cid w16 w16cex">
+<w:styles xmlns:mc="http://schemas.openxmlformats.org/markup-compatibility/2006" xmlns:r="http://schemas.openxmlformats.org/officeDocument/2006/relationships" xmlns:w="http://schemas.openxmlformats.org/wordprocessingml/2006/main" xmlns:w14="http://schemas.microsoft.com/office/word/2010/wordml" xmlns:w15="http://schemas.microsoft.com/office/word/2012/wordml" mc:Ignorable="w14 w15">
   <w:docDefaults>
     <w:rPrDefault>
       <w:rPr>
@@ -8459,7 +8684,7 @@
     </w:rPrDefault>
     <w:pPrDefault/>
   </w:docDefaults>
-  <w:latentStyles w:defLockedState="0" w:defUIPriority="99" w:defSemiHidden="0" w:defUnhideWhenUsed="0" w:defQFormat="0" w:count="376">
+  <w:latentStyles w:defLockedState="0" w:defUIPriority="99" w:defSemiHidden="0" w:defUnhideWhenUsed="0" w:defQFormat="0" w:count="371">
     <w:lsdException w:name="Normal" w:uiPriority="0" w:qFormat="1"/>
     <w:lsdException w:name="heading 1" w:uiPriority="9" w:qFormat="1"/>
     <w:lsdException w:name="heading 2" w:semiHidden="1" w:uiPriority="9" w:unhideWhenUsed="1" w:qFormat="1"/>
@@ -8565,6 +8790,7 @@
     <w:lsdException w:name="HTML Sample" w:semiHidden="1" w:unhideWhenUsed="1"/>
     <w:lsdException w:name="HTML Typewriter" w:semiHidden="1" w:unhideWhenUsed="1"/>
     <w:lsdException w:name="HTML Variable" w:semiHidden="1" w:unhideWhenUsed="1"/>
+    <w:lsdException w:name="Normal Table" w:semiHidden="1" w:unhideWhenUsed="1"/>
     <w:lsdException w:name="annotation subject" w:semiHidden="1" w:unhideWhenUsed="1"/>
     <w:lsdException w:name="No List" w:semiHidden="1" w:unhideWhenUsed="1"/>
     <w:lsdException w:name="Outline List 1" w:semiHidden="1" w:unhideWhenUsed="1"/>
@@ -8611,8 +8837,10 @@
     <w:lsdException w:name="Table Subtle 2" w:semiHidden="1" w:unhideWhenUsed="1"/>
     <w:lsdException w:name="Table Web 1" w:semiHidden="1" w:unhideWhenUsed="1"/>
     <w:lsdException w:name="Table Web 2" w:semiHidden="1" w:unhideWhenUsed="1"/>
+    <w:lsdException w:name="Table Web 3" w:semiHidden="1" w:unhideWhenUsed="1"/>
     <w:lsdException w:name="Balloon Text" w:semiHidden="1" w:unhideWhenUsed="1"/>
     <w:lsdException w:name="Table Grid" w:uiPriority="39"/>
+    <w:lsdException w:name="Table Theme" w:semiHidden="1" w:unhideWhenUsed="1"/>
     <w:lsdException w:name="Placeholder Text" w:semiHidden="1"/>
     <w:lsdException w:name="No Spacing" w:uiPriority="1" w:qFormat="1"/>
     <w:lsdException w:name="Light Shading" w:uiPriority="60"/>
@@ -8828,11 +9056,6 @@
     <w:lsdException w:name="List Table 5 Dark Accent 6" w:uiPriority="50"/>
     <w:lsdException w:name="List Table 6 Colorful Accent 6" w:uiPriority="51"/>
     <w:lsdException w:name="List Table 7 Colorful Accent 6" w:uiPriority="52"/>
-    <w:lsdException w:name="Mention" w:semiHidden="1" w:unhideWhenUsed="1"/>
-    <w:lsdException w:name="Smart Hyperlink" w:semiHidden="1" w:unhideWhenUsed="1"/>
-    <w:lsdException w:name="Hashtag" w:semiHidden="1" w:unhideWhenUsed="1"/>
-    <w:lsdException w:name="Unresolved Mention" w:semiHidden="1" w:unhideWhenUsed="1"/>
-    <w:lsdException w:name="Smart Link" w:semiHidden="1" w:unhideWhenUsed="1"/>
   </w:latentStyles>
   <w:style w:type="paragraph" w:default="1" w:styleId="Normal">
     <w:name w:val="Normal"/>

</xml_diff>

<commit_message>
Change text in word
Nothing important
</commit_message>
<xml_diff>
--- a/NAVIGATE_Aviation_Module/AIM_NAVIGATE_Modelling_text.docx
+++ b/NAVIGATE_Aviation_Module/AIM_NAVIGATE_Modelling_text.docx
@@ -1,6 +1,6 @@
 
 <file path=word/document.xml><?xml version="1.0" encoding="utf-8"?>
-<w:document xmlns:wpc="http://schemas.microsoft.com/office/word/2010/wordprocessingCanvas" xmlns:mc="http://schemas.openxmlformats.org/markup-compatibility/2006" xmlns:o="urn:schemas-microsoft-com:office:office" xmlns:r="http://schemas.openxmlformats.org/officeDocument/2006/relationships" xmlns:m="http://schemas.openxmlformats.org/officeDocument/2006/math" xmlns:v="urn:schemas-microsoft-com:vml" xmlns:wp14="http://schemas.microsoft.com/office/word/2010/wordprocessingDrawing" xmlns:wp="http://schemas.openxmlformats.org/drawingml/2006/wordprocessingDrawing" xmlns:w10="urn:schemas-microsoft-com:office:word" xmlns:w="http://schemas.openxmlformats.org/wordprocessingml/2006/main" xmlns:w14="http://schemas.microsoft.com/office/word/2010/wordml" xmlns:w15="http://schemas.microsoft.com/office/word/2012/wordml" xmlns:wpg="http://schemas.microsoft.com/office/word/2010/wordprocessingGroup" xmlns:wpi="http://schemas.microsoft.com/office/word/2010/wordprocessingInk" xmlns:wne="http://schemas.microsoft.com/office/word/2006/wordml" xmlns:wps="http://schemas.microsoft.com/office/word/2010/wordprocessingShape" mc:Ignorable="w14 w15 wp14">
+<w:document xmlns:wpc="http://schemas.microsoft.com/office/word/2010/wordprocessingCanvas" xmlns:cx="http://schemas.microsoft.com/office/drawing/2014/chartex" xmlns:cx1="http://schemas.microsoft.com/office/drawing/2015/9/8/chartex" xmlns:cx2="http://schemas.microsoft.com/office/drawing/2015/10/21/chartex" xmlns:cx3="http://schemas.microsoft.com/office/drawing/2016/5/9/chartex" xmlns:cx4="http://schemas.microsoft.com/office/drawing/2016/5/10/chartex" xmlns:cx5="http://schemas.microsoft.com/office/drawing/2016/5/11/chartex" xmlns:cx6="http://schemas.microsoft.com/office/drawing/2016/5/12/chartex" xmlns:cx7="http://schemas.microsoft.com/office/drawing/2016/5/13/chartex" xmlns:cx8="http://schemas.microsoft.com/office/drawing/2016/5/14/chartex" xmlns:mc="http://schemas.openxmlformats.org/markup-compatibility/2006" xmlns:aink="http://schemas.microsoft.com/office/drawing/2016/ink" xmlns:am3d="http://schemas.microsoft.com/office/drawing/2017/model3d" xmlns:o="urn:schemas-microsoft-com:office:office" xmlns:r="http://schemas.openxmlformats.org/officeDocument/2006/relationships" xmlns:m="http://schemas.openxmlformats.org/officeDocument/2006/math" xmlns:v="urn:schemas-microsoft-com:vml" xmlns:wp14="http://schemas.microsoft.com/office/word/2010/wordprocessingDrawing" xmlns:wp="http://schemas.openxmlformats.org/drawingml/2006/wordprocessingDrawing" xmlns:w10="urn:schemas-microsoft-com:office:word" xmlns:w="http://schemas.openxmlformats.org/wordprocessingml/2006/main" xmlns:w14="http://schemas.microsoft.com/office/word/2010/wordml" xmlns:w15="http://schemas.microsoft.com/office/word/2012/wordml" xmlns:w16cid="http://schemas.microsoft.com/office/word/2016/wordml/cid" xmlns:w16se="http://schemas.microsoft.com/office/word/2015/wordml/symex" xmlns:wpg="http://schemas.microsoft.com/office/word/2010/wordprocessingGroup" xmlns:wpi="http://schemas.microsoft.com/office/word/2010/wordprocessingInk" xmlns:wne="http://schemas.microsoft.com/office/word/2006/wordml" xmlns:wps="http://schemas.microsoft.com/office/word/2010/wordprocessingShape" mc:Ignorable="w14 w15 w16se w16cid wp14">
   <w:body>
     <w:p>
       <w:pPr>
@@ -21,7 +21,27 @@
           <w:sz w:val="24"/>
           <w:szCs w:val="24"/>
         </w:rPr>
-        <w:t>AIM Modelling for NAVIGATE</w:t>
+        <w:t>A</w:t>
+      </w:r>
+      <w:r>
+        <w:rPr>
+          <w:rFonts w:ascii="Times New Roman" w:hAnsi="Times New Roman" w:cs="Times New Roman"/>
+          <w:color w:val="000000" w:themeColor="text1"/>
+          <w:sz w:val="24"/>
+          <w:szCs w:val="24"/>
+        </w:rPr>
+        <w:t>viation</w:t>
+      </w:r>
+      <w:bookmarkStart w:id="2" w:name="_GoBack"/>
+      <w:bookmarkEnd w:id="2"/>
+      <w:r>
+        <w:rPr>
+          <w:rFonts w:ascii="Times New Roman" w:hAnsi="Times New Roman" w:cs="Times New Roman"/>
+          <w:color w:val="000000" w:themeColor="text1"/>
+          <w:sz w:val="24"/>
+          <w:szCs w:val="24"/>
+        </w:rPr>
+        <w:t xml:space="preserve"> Modelling for NAVIGATE</w:t>
       </w:r>
     </w:p>
     <w:p>
@@ -411,8 +431,8 @@
           <w:lang w:val="en-US"/>
         </w:rPr>
       </w:pPr>
-      <w:bookmarkStart w:id="2" w:name="_Ref47700297"/>
-      <w:bookmarkStart w:id="3" w:name="_Ref46349505"/>
+      <w:bookmarkStart w:id="3" w:name="_Ref47700297"/>
+      <w:bookmarkStart w:id="4" w:name="_Ref46349505"/>
       <w:r>
         <w:rPr>
           <w:rFonts w:ascii="Times New Roman" w:hAnsi="Times New Roman" w:cs="Times New Roman"/>
@@ -422,9 +442,9 @@
         </w:rPr>
         <w:t>AIM model structure</w:t>
       </w:r>
-      <w:bookmarkEnd w:id="2"/>
-    </w:p>
-    <w:bookmarkEnd w:id="3"/>
+      <w:bookmarkEnd w:id="3"/>
+    </w:p>
+    <w:bookmarkEnd w:id="4"/>
     <w:p>
       <w:pPr>
         <w:keepNext/>
@@ -496,7 +516,7 @@
           <w:lang w:val="en-US"/>
         </w:rPr>
       </w:pPr>
-      <w:bookmarkStart w:id="4" w:name="_Ref38119713"/>
+      <w:bookmarkStart w:id="5" w:name="_Ref38119713"/>
       <w:r>
         <w:rPr>
           <w:rFonts w:ascii="Times New Roman" w:hAnsi="Times New Roman" w:cs="Times New Roman"/>
@@ -505,7 +525,7 @@
         </w:rPr>
         <w:t>AIM model structure.</w:t>
       </w:r>
-      <w:bookmarkEnd w:id="4"/>
+      <w:bookmarkEnd w:id="5"/>
     </w:p>
     <w:p>
       <w:pPr>
@@ -795,7 +815,27 @@
           <w:szCs w:val="24"/>
           <w:lang w:val="en-US"/>
         </w:rPr>
-        <w:t xml:space="preserve">These four modules are run iteratively until a stable solution is reached. Data is then output which can be used in the impacts modules, shown on the right of </w:t>
+        <w:t xml:space="preserve">These four modules are run iteratively until a stable solution is reached. Data is then output which can be used in the </w:t>
+      </w:r>
+      <w:proofErr w:type="gramStart"/>
+      <w:r>
+        <w:rPr>
+          <w:rFonts w:ascii="Times New Roman" w:hAnsi="Times New Roman" w:cs="Times New Roman"/>
+          <w:sz w:val="24"/>
+          <w:szCs w:val="24"/>
+          <w:lang w:val="en-US"/>
+        </w:rPr>
+        <w:t>impacts</w:t>
+      </w:r>
+      <w:proofErr w:type="gramEnd"/>
+      <w:r>
+        <w:rPr>
+          <w:rFonts w:ascii="Times New Roman" w:hAnsi="Times New Roman" w:cs="Times New Roman"/>
+          <w:sz w:val="24"/>
+          <w:szCs w:val="24"/>
+          <w:lang w:val="en-US"/>
+        </w:rPr>
+        <w:t xml:space="preserve"> modules, shown on the right of </w:t>
       </w:r>
       <w:r>
         <w:rPr>
@@ -2169,20 +2209,33 @@
         <w:pStyle w:val="Caption"/>
         <w:keepNext/>
       </w:pPr>
-      <w:bookmarkStart w:id="5" w:name="_Ref57627954"/>
+      <w:bookmarkStart w:id="6" w:name="_Ref57627954"/>
       <w:r>
         <w:lastRenderedPageBreak/>
         <w:t xml:space="preserve">Table </w:t>
       </w:r>
-      <w:fldSimple w:instr=" SEQ Table \* ARABIC ">
-        <w:r>
-          <w:rPr>
-            <w:noProof/>
-          </w:rPr>
-          <w:t>1</w:t>
-        </w:r>
-      </w:fldSimple>
-      <w:bookmarkEnd w:id="5"/>
+      <w:r>
+        <w:fldChar w:fldCharType="begin"/>
+      </w:r>
+      <w:r>
+        <w:instrText xml:space="preserve"> SEQ Table \* ARABIC </w:instrText>
+      </w:r>
+      <w:r>
+        <w:fldChar w:fldCharType="separate"/>
+      </w:r>
+      <w:r>
+        <w:rPr>
+          <w:noProof/>
+        </w:rPr>
+        <w:t>1</w:t>
+      </w:r>
+      <w:r>
+        <w:rPr>
+          <w:noProof/>
+        </w:rPr>
+        <w:fldChar w:fldCharType="end"/>
+      </w:r>
+      <w:bookmarkEnd w:id="6"/>
       <w:r>
         <w:t xml:space="preserve">. Airframe and engine technology potential on the next two generations of aircraft, from ATA &amp; </w:t>
       </w:r>
@@ -2381,20 +2434,36 @@
         <w:pStyle w:val="Caption"/>
         <w:keepNext/>
       </w:pPr>
-      <w:bookmarkStart w:id="6" w:name="_Ref57628553"/>
+      <w:bookmarkStart w:id="7" w:name="_Ref57628553"/>
       <w:r>
         <w:lastRenderedPageBreak/>
         <w:t xml:space="preserve">Table </w:t>
       </w:r>
-      <w:fldSimple w:instr=" SEQ Table \* ARABIC ">
-        <w:r>
-          <w:rPr>
-            <w:noProof/>
-          </w:rPr>
-          <w:t>2</w:t>
-        </w:r>
-      </w:fldSimple>
-      <w:bookmarkEnd w:id="6"/>
+      <w:r>
+        <w:fldChar w:fldCharType="begin"/>
+      </w:r>
+      <w:r>
+        <w:instrText xml:space="preserve"> SEQ Table \* ARABI</w:instrText>
+      </w:r>
+      <w:r>
+        <w:instrText xml:space="preserve">C </w:instrText>
+      </w:r>
+      <w:r>
+        <w:fldChar w:fldCharType="separate"/>
+      </w:r>
+      <w:r>
+        <w:rPr>
+          <w:noProof/>
+        </w:rPr>
+        <w:t>2</w:t>
+      </w:r>
+      <w:r>
+        <w:rPr>
+          <w:noProof/>
+        </w:rPr>
+        <w:fldChar w:fldCharType="end"/>
+      </w:r>
+      <w:bookmarkEnd w:id="7"/>
       <w:r>
         <w:t xml:space="preserve">. Operational measure potential for current and future </w:t>
       </w:r>
@@ -2480,19 +2549,32 @@
         <w:pStyle w:val="Caption"/>
         <w:keepNext/>
       </w:pPr>
-      <w:bookmarkStart w:id="7" w:name="_Ref57628555"/>
+      <w:bookmarkStart w:id="8" w:name="_Ref57628555"/>
       <w:r>
         <w:t xml:space="preserve">Table </w:t>
       </w:r>
-      <w:fldSimple w:instr=" SEQ Table \* ARABIC ">
-        <w:r>
-          <w:rPr>
-            <w:noProof/>
-          </w:rPr>
-          <w:t>3</w:t>
-        </w:r>
-      </w:fldSimple>
-      <w:bookmarkEnd w:id="7"/>
+      <w:r>
+        <w:fldChar w:fldCharType="begin"/>
+      </w:r>
+      <w:r>
+        <w:instrText xml:space="preserve"> SEQ Table \* ARABIC </w:instrText>
+      </w:r>
+      <w:r>
+        <w:fldChar w:fldCharType="separate"/>
+      </w:r>
+      <w:r>
+        <w:rPr>
+          <w:noProof/>
+        </w:rPr>
+        <w:t>3</w:t>
+      </w:r>
+      <w:r>
+        <w:rPr>
+          <w:noProof/>
+        </w:rPr>
+        <w:fldChar w:fldCharType="end"/>
+      </w:r>
+      <w:bookmarkEnd w:id="8"/>
       <w:r>
         <w:t xml:space="preserve">. Potential for reductions in fuel use via improved air traffic control, from ATA and </w:t>
       </w:r>
@@ -2625,19 +2707,32 @@
       <w:pPr>
         <w:pStyle w:val="Caption"/>
       </w:pPr>
-      <w:bookmarkStart w:id="8" w:name="_Ref57628651"/>
+      <w:bookmarkStart w:id="9" w:name="_Ref57628651"/>
       <w:r>
         <w:t xml:space="preserve">Figure </w:t>
       </w:r>
-      <w:fldSimple w:instr=" SEQ Figure \* ARABIC ">
-        <w:r>
-          <w:rPr>
-            <w:noProof/>
-          </w:rPr>
-          <w:t>1</w:t>
-        </w:r>
-      </w:fldSimple>
-      <w:bookmarkEnd w:id="8"/>
+      <w:r>
+        <w:fldChar w:fldCharType="begin"/>
+      </w:r>
+      <w:r>
+        <w:instrText xml:space="preserve"> SEQ Figure \* ARABIC </w:instrText>
+      </w:r>
+      <w:r>
+        <w:fldChar w:fldCharType="separate"/>
+      </w:r>
+      <w:r>
+        <w:rPr>
+          <w:noProof/>
+        </w:rPr>
+        <w:t>1</w:t>
+      </w:r>
+      <w:r>
+        <w:rPr>
+          <w:noProof/>
+        </w:rPr>
+        <w:fldChar w:fldCharType="end"/>
+      </w:r>
+      <w:bookmarkEnd w:id="9"/>
       <w:r>
         <w:t xml:space="preserve">. Fuel burn change of the 2045-2050 aircraft generation in comparison to typical current aircraft, from ATA &amp; </w:t>
       </w:r>
@@ -2968,7 +3063,7 @@
           <w:szCs w:val="24"/>
         </w:rPr>
       </w:pPr>
-      <w:bookmarkStart w:id="9" w:name="_Ref57635627"/>
+      <w:bookmarkStart w:id="10" w:name="_Ref57635627"/>
       <w:r>
         <w:rPr>
           <w:rFonts w:ascii="Times New Roman" w:hAnsi="Times New Roman" w:cs="Times New Roman"/>
@@ -3018,7 +3113,7 @@
         </w:rPr>
         <w:fldChar w:fldCharType="end"/>
       </w:r>
-      <w:bookmarkEnd w:id="9"/>
+      <w:bookmarkEnd w:id="10"/>
       <w:r>
         <w:rPr>
           <w:rFonts w:ascii="Times New Roman" w:hAnsi="Times New Roman" w:cs="Times New Roman"/>
@@ -3189,7 +3284,7 @@
           <w:szCs w:val="24"/>
         </w:rPr>
       </w:pPr>
-      <w:bookmarkStart w:id="10" w:name="_Ref57636888"/>
+      <w:bookmarkStart w:id="11" w:name="_Ref57636888"/>
       <w:r>
         <w:rPr>
           <w:rFonts w:ascii="Times New Roman" w:hAnsi="Times New Roman" w:cs="Times New Roman"/>
@@ -3239,7 +3334,7 @@
         </w:rPr>
         <w:fldChar w:fldCharType="end"/>
       </w:r>
-      <w:bookmarkEnd w:id="10"/>
+      <w:bookmarkEnd w:id="11"/>
       <w:r>
         <w:rPr>
           <w:rFonts w:ascii="Times New Roman" w:hAnsi="Times New Roman" w:cs="Times New Roman"/>
@@ -3758,14 +3853,25 @@
         </w:rPr>
         <w:t xml:space="preserve">An example </w:t>
       </w:r>
-      <w:r>
-        <w:rPr>
-          <w:rFonts w:ascii="Times New Roman" w:hAnsi="Times New Roman" w:cs="Times New Roman"/>
-          <w:sz w:val="24"/>
-          <w:szCs w:val="24"/>
-          <w:lang w:val="en-US"/>
-        </w:rPr>
-        <w:t xml:space="preserve">slice </w:t>
+      <w:proofErr w:type="gramStart"/>
+      <w:r>
+        <w:rPr>
+          <w:rFonts w:ascii="Times New Roman" w:hAnsi="Times New Roman" w:cs="Times New Roman"/>
+          <w:sz w:val="24"/>
+          <w:szCs w:val="24"/>
+          <w:lang w:val="en-US"/>
+        </w:rPr>
+        <w:t>slice</w:t>
+      </w:r>
+      <w:proofErr w:type="gramEnd"/>
+      <w:r>
+        <w:rPr>
+          <w:rFonts w:ascii="Times New Roman" w:hAnsi="Times New Roman" w:cs="Times New Roman"/>
+          <w:sz w:val="24"/>
+          <w:szCs w:val="24"/>
+          <w:lang w:val="en-US"/>
+        </w:rPr>
+        <w:t xml:space="preserve"> </w:t>
       </w:r>
       <w:r>
         <w:rPr>
@@ -3929,7 +4035,7 @@
           <w:szCs w:val="24"/>
         </w:rPr>
       </w:pPr>
-      <w:bookmarkStart w:id="11" w:name="_Ref57639804"/>
+      <w:bookmarkStart w:id="12" w:name="_Ref57639804"/>
       <w:r>
         <w:rPr>
           <w:rFonts w:ascii="Times New Roman" w:hAnsi="Times New Roman" w:cs="Times New Roman"/>
@@ -3985,7 +4091,7 @@
         </w:rPr>
         <w:fldChar w:fldCharType="end"/>
       </w:r>
-      <w:bookmarkEnd w:id="11"/>
+      <w:bookmarkEnd w:id="12"/>
       <w:r>
         <w:rPr>
           <w:rFonts w:ascii="Times New Roman" w:hAnsi="Times New Roman" w:cs="Times New Roman"/>
@@ -4212,7 +4318,7 @@
           <w:lang w:val="en-US"/>
         </w:rPr>
       </w:pPr>
-      <w:bookmarkStart w:id="12" w:name="_Ref57639918"/>
+      <w:bookmarkStart w:id="13" w:name="_Ref57639918"/>
       <w:r>
         <w:rPr>
           <w:rFonts w:ascii="Times New Roman" w:hAnsi="Times New Roman" w:cs="Times New Roman"/>
@@ -4268,7 +4374,7 @@
         </w:rPr>
         <w:fldChar w:fldCharType="end"/>
       </w:r>
-      <w:bookmarkEnd w:id="12"/>
+      <w:bookmarkEnd w:id="13"/>
       <w:r>
         <w:rPr>
           <w:rFonts w:ascii="Times New Roman" w:hAnsi="Times New Roman" w:cs="Times New Roman"/>
@@ -4400,25 +4506,7 @@
           <w:sz w:val="24"/>
           <w:szCs w:val="24"/>
         </w:rPr>
-        <w:t xml:space="preserve"> </w:t>
-      </w:r>
-      <w:proofErr w:type="spellStart"/>
-      <w:r>
-        <w:rPr>
-          <w:rFonts w:ascii="Times New Roman" w:hAnsi="Times New Roman" w:cs="Times New Roman"/>
-          <w:sz w:val="24"/>
-          <w:szCs w:val="24"/>
-        </w:rPr>
-        <w:t>metamodel</w:t>
-      </w:r>
-      <w:proofErr w:type="spellEnd"/>
-      <w:r>
-        <w:rPr>
-          <w:rFonts w:ascii="Times New Roman" w:hAnsi="Times New Roman" w:cs="Times New Roman"/>
-          <w:sz w:val="24"/>
-          <w:szCs w:val="24"/>
-        </w:rPr>
-        <w:t xml:space="preserve"> requires aviation metrics, the interpolation model is run. </w:t>
+        <w:t xml:space="preserve"> metamodel requires aviation metrics, the interpolation model is run. </w:t>
       </w:r>
     </w:p>
     <w:p>
@@ -4568,28 +4656,8 @@
           <w:sz w:val="24"/>
           <w:szCs w:val="24"/>
         </w:rPr>
-        <w:t xml:space="preserve">Within this routine the user chooses the SSP and technology level chosen for the study as well as the number of outputs from the </w:t>
-      </w:r>
-      <w:proofErr w:type="spellStart"/>
-      <w:r>
-        <w:rPr>
-          <w:rFonts w:ascii="Times New Roman" w:hAnsi="Times New Roman" w:cs="Times New Roman"/>
-          <w:sz w:val="24"/>
-          <w:szCs w:val="24"/>
-        </w:rPr>
-        <w:t>metamodel</w:t>
-      </w:r>
-      <w:proofErr w:type="spellEnd"/>
-      <w:r>
-        <w:rPr>
-          <w:rFonts w:ascii="Times New Roman" w:hAnsi="Times New Roman" w:cs="Times New Roman"/>
-          <w:sz w:val="24"/>
-          <w:szCs w:val="24"/>
-        </w:rPr>
-        <w:t>: only fuel consumption or the full set of results (consumption, RPK, NOx…).</w:t>
-      </w:r>
-      <w:bookmarkStart w:id="13" w:name="_GoBack"/>
-      <w:bookmarkEnd w:id="13"/>
+        <w:t>Within this routine the user chooses the SSP and technology level chosen for the study as well as the number of outputs from the metamodel: only fuel consumption or the full set of results (consumption, RPK, NOx…).</w:t>
+      </w:r>
     </w:p>
     <w:p>
       <w:pPr>
@@ -5555,29 +5623,7 @@
           <w:sz w:val="24"/>
           <w:szCs w:val="24"/>
         </w:rPr>
-        <w:t xml:space="preserve"> calling the </w:t>
-      </w:r>
-      <w:proofErr w:type="spellStart"/>
-      <w:r>
-        <w:rPr>
-          <w:rStyle w:val="Heading3Char"/>
-          <w:rFonts w:ascii="Times New Roman" w:hAnsi="Times New Roman" w:cs="Times New Roman"/>
-          <w:color w:val="000000" w:themeColor="text1"/>
-          <w:sz w:val="24"/>
-          <w:szCs w:val="24"/>
-        </w:rPr>
-        <w:t>metamodel</w:t>
-      </w:r>
-      <w:proofErr w:type="spellEnd"/>
-      <w:r>
-        <w:rPr>
-          <w:rStyle w:val="Heading3Char"/>
-          <w:rFonts w:ascii="Times New Roman" w:hAnsi="Times New Roman" w:cs="Times New Roman"/>
-          <w:color w:val="000000" w:themeColor="text1"/>
-          <w:sz w:val="24"/>
-          <w:szCs w:val="24"/>
-        </w:rPr>
-        <w:t>, and the carbon and fuel prices used to call the metamodel adjusted accordingly. This allows emissions factors by fuel to be set centrally within the main IAM. Similarly, it assumes carbon prices are applied to all aviation CO</w:t>
+        <w:t xml:space="preserve"> calling the metamodel, and the carbon and fuel prices used to call the metamodel adjusted accordingly. This allows emissions factors by fuel to be set centrally within the main IAM. Similarly, it assumes carbon prices are applied to all aviation CO</w:t>
       </w:r>
       <w:r>
         <w:rPr>
@@ -5744,29 +5790,7 @@
           <w:sz w:val="24"/>
           <w:szCs w:val="24"/>
         </w:rPr>
-        <w:t xml:space="preserve">Jet price and carbon price should be passed to the </w:t>
-      </w:r>
-      <w:proofErr w:type="spellStart"/>
-      <w:r>
-        <w:rPr>
-          <w:rStyle w:val="Heading3Char"/>
-          <w:rFonts w:ascii="Times New Roman" w:hAnsi="Times New Roman" w:cs="Times New Roman"/>
-          <w:color w:val="000000" w:themeColor="text1"/>
-          <w:sz w:val="24"/>
-          <w:szCs w:val="24"/>
-        </w:rPr>
-        <w:t>metamodel</w:t>
-      </w:r>
-      <w:proofErr w:type="spellEnd"/>
-      <w:r>
-        <w:rPr>
-          <w:rStyle w:val="Heading3Char"/>
-          <w:rFonts w:ascii="Times New Roman" w:hAnsi="Times New Roman" w:cs="Times New Roman"/>
-          <w:color w:val="000000" w:themeColor="text1"/>
-          <w:sz w:val="24"/>
-          <w:szCs w:val="24"/>
-        </w:rPr>
-        <w:t xml:space="preserve"> taking into consideration</w:t>
+        <w:t>Jet price and carbon price should be passed to the metamodel taking into consideration</w:t>
       </w:r>
       <w:r>
         <w:rPr>
@@ -5859,51 +5883,7 @@
           <w:sz w:val="24"/>
           <w:szCs w:val="24"/>
         </w:rPr>
-        <w:t xml:space="preserve"> Note that the </w:t>
-      </w:r>
-      <w:proofErr w:type="spellStart"/>
-      <w:r>
-        <w:rPr>
-          <w:rStyle w:val="Heading3Char"/>
-          <w:rFonts w:ascii="Times New Roman" w:hAnsi="Times New Roman" w:cs="Times New Roman"/>
-          <w:color w:val="000000" w:themeColor="text1"/>
-          <w:sz w:val="24"/>
-          <w:szCs w:val="24"/>
-        </w:rPr>
-        <w:t>metamodel</w:t>
-      </w:r>
-      <w:proofErr w:type="spellEnd"/>
-      <w:r>
-        <w:rPr>
-          <w:rStyle w:val="Heading3Char"/>
-          <w:rFonts w:ascii="Times New Roman" w:hAnsi="Times New Roman" w:cs="Times New Roman"/>
-          <w:color w:val="000000" w:themeColor="text1"/>
-          <w:sz w:val="24"/>
-          <w:szCs w:val="24"/>
-        </w:rPr>
-        <w:t xml:space="preserve"> includes in its option three different levels of efficiency improvements applied to the aviation sector. This implies that efficiencies from plane technologies or operational measures are out of the scope of the IAM and taken care in the </w:t>
-      </w:r>
-      <w:proofErr w:type="spellStart"/>
-      <w:r>
-        <w:rPr>
-          <w:rStyle w:val="Heading3Char"/>
-          <w:rFonts w:ascii="Times New Roman" w:hAnsi="Times New Roman" w:cs="Times New Roman"/>
-          <w:color w:val="000000" w:themeColor="text1"/>
-          <w:sz w:val="24"/>
-          <w:szCs w:val="24"/>
-        </w:rPr>
-        <w:t>metamodel</w:t>
-      </w:r>
-      <w:proofErr w:type="spellEnd"/>
-      <w:r>
-        <w:rPr>
-          <w:rStyle w:val="Heading3Char"/>
-          <w:rFonts w:ascii="Times New Roman" w:hAnsi="Times New Roman" w:cs="Times New Roman"/>
-          <w:color w:val="000000" w:themeColor="text1"/>
-          <w:sz w:val="24"/>
-          <w:szCs w:val="24"/>
-        </w:rPr>
-        <w:t xml:space="preserve"> results (fuel consumption).</w:t>
+        <w:t xml:space="preserve"> Note that the metamodel includes in its option three different levels of efficiency improvements applied to the aviation sector. This implies that efficiencies from plane technologies or operational measures are out of the scope of the IAM and taken care in the metamodel results (fuel consumption).</w:t>
       </w:r>
     </w:p>
     <w:p>
@@ -6044,7 +6024,7 @@
 </file>
 
 <file path=word/endnotes.xml><?xml version="1.0" encoding="utf-8"?>
-<w:endnotes xmlns:wpc="http://schemas.microsoft.com/office/word/2010/wordprocessingCanvas" xmlns:mc="http://schemas.openxmlformats.org/markup-compatibility/2006" xmlns:o="urn:schemas-microsoft-com:office:office" xmlns:r="http://schemas.openxmlformats.org/officeDocument/2006/relationships" xmlns:m="http://schemas.openxmlformats.org/officeDocument/2006/math" xmlns:v="urn:schemas-microsoft-com:vml" xmlns:wp14="http://schemas.microsoft.com/office/word/2010/wordprocessingDrawing" xmlns:wp="http://schemas.openxmlformats.org/drawingml/2006/wordprocessingDrawing" xmlns:w10="urn:schemas-microsoft-com:office:word" xmlns:w="http://schemas.openxmlformats.org/wordprocessingml/2006/main" xmlns:w14="http://schemas.microsoft.com/office/word/2010/wordml" xmlns:w15="http://schemas.microsoft.com/office/word/2012/wordml" xmlns:wpg="http://schemas.microsoft.com/office/word/2010/wordprocessingGroup" xmlns:wpi="http://schemas.microsoft.com/office/word/2010/wordprocessingInk" xmlns:wne="http://schemas.microsoft.com/office/word/2006/wordml" xmlns:wps="http://schemas.microsoft.com/office/word/2010/wordprocessingShape" mc:Ignorable="w14 w15 wp14">
+<w:endnotes xmlns:wpc="http://schemas.microsoft.com/office/word/2010/wordprocessingCanvas" xmlns:cx="http://schemas.microsoft.com/office/drawing/2014/chartex" xmlns:cx1="http://schemas.microsoft.com/office/drawing/2015/9/8/chartex" xmlns:cx2="http://schemas.microsoft.com/office/drawing/2015/10/21/chartex" xmlns:cx3="http://schemas.microsoft.com/office/drawing/2016/5/9/chartex" xmlns:cx4="http://schemas.microsoft.com/office/drawing/2016/5/10/chartex" xmlns:cx5="http://schemas.microsoft.com/office/drawing/2016/5/11/chartex" xmlns:cx6="http://schemas.microsoft.com/office/drawing/2016/5/12/chartex" xmlns:cx7="http://schemas.microsoft.com/office/drawing/2016/5/13/chartex" xmlns:cx8="http://schemas.microsoft.com/office/drawing/2016/5/14/chartex" xmlns:mc="http://schemas.openxmlformats.org/markup-compatibility/2006" xmlns:aink="http://schemas.microsoft.com/office/drawing/2016/ink" xmlns:am3d="http://schemas.microsoft.com/office/drawing/2017/model3d" xmlns:o="urn:schemas-microsoft-com:office:office" xmlns:r="http://schemas.openxmlformats.org/officeDocument/2006/relationships" xmlns:m="http://schemas.openxmlformats.org/officeDocument/2006/math" xmlns:v="urn:schemas-microsoft-com:vml" xmlns:wp14="http://schemas.microsoft.com/office/word/2010/wordprocessingDrawing" xmlns:wp="http://schemas.openxmlformats.org/drawingml/2006/wordprocessingDrawing" xmlns:w10="urn:schemas-microsoft-com:office:word" xmlns:w="http://schemas.openxmlformats.org/wordprocessingml/2006/main" xmlns:w14="http://schemas.microsoft.com/office/word/2010/wordml" xmlns:w15="http://schemas.microsoft.com/office/word/2012/wordml" xmlns:w16cid="http://schemas.microsoft.com/office/word/2016/wordml/cid" xmlns:w16se="http://schemas.microsoft.com/office/word/2015/wordml/symex" xmlns:wpg="http://schemas.microsoft.com/office/word/2010/wordprocessingGroup" xmlns:wpi="http://schemas.microsoft.com/office/word/2010/wordprocessingInk" xmlns:wne="http://schemas.microsoft.com/office/word/2006/wordml" xmlns:wps="http://schemas.microsoft.com/office/word/2010/wordprocessingShape" mc:Ignorable="w14 w15 w16se w16cid wp14">
   <w:endnote w:type="separator" w:id="-1">
     <w:p>
       <w:pPr>
@@ -6069,7 +6049,7 @@
 </file>
 
 <file path=word/footnotes.xml><?xml version="1.0" encoding="utf-8"?>
-<w:footnotes xmlns:wpc="http://schemas.microsoft.com/office/word/2010/wordprocessingCanvas" xmlns:mc="http://schemas.openxmlformats.org/markup-compatibility/2006" xmlns:o="urn:schemas-microsoft-com:office:office" xmlns:r="http://schemas.openxmlformats.org/officeDocument/2006/relationships" xmlns:m="http://schemas.openxmlformats.org/officeDocument/2006/math" xmlns:v="urn:schemas-microsoft-com:vml" xmlns:wp14="http://schemas.microsoft.com/office/word/2010/wordprocessingDrawing" xmlns:wp="http://schemas.openxmlformats.org/drawingml/2006/wordprocessingDrawing" xmlns:w10="urn:schemas-microsoft-com:office:word" xmlns:w="http://schemas.openxmlformats.org/wordprocessingml/2006/main" xmlns:w14="http://schemas.microsoft.com/office/word/2010/wordml" xmlns:w15="http://schemas.microsoft.com/office/word/2012/wordml" xmlns:wpg="http://schemas.microsoft.com/office/word/2010/wordprocessingGroup" xmlns:wpi="http://schemas.microsoft.com/office/word/2010/wordprocessingInk" xmlns:wne="http://schemas.microsoft.com/office/word/2006/wordml" xmlns:wps="http://schemas.microsoft.com/office/word/2010/wordprocessingShape" mc:Ignorable="w14 w15 wp14">
+<w:footnotes xmlns:wpc="http://schemas.microsoft.com/office/word/2010/wordprocessingCanvas" xmlns:cx="http://schemas.microsoft.com/office/drawing/2014/chartex" xmlns:cx1="http://schemas.microsoft.com/office/drawing/2015/9/8/chartex" xmlns:cx2="http://schemas.microsoft.com/office/drawing/2015/10/21/chartex" xmlns:cx3="http://schemas.microsoft.com/office/drawing/2016/5/9/chartex" xmlns:cx4="http://schemas.microsoft.com/office/drawing/2016/5/10/chartex" xmlns:cx5="http://schemas.microsoft.com/office/drawing/2016/5/11/chartex" xmlns:cx6="http://schemas.microsoft.com/office/drawing/2016/5/12/chartex" xmlns:cx7="http://schemas.microsoft.com/office/drawing/2016/5/13/chartex" xmlns:cx8="http://schemas.microsoft.com/office/drawing/2016/5/14/chartex" xmlns:mc="http://schemas.openxmlformats.org/markup-compatibility/2006" xmlns:aink="http://schemas.microsoft.com/office/drawing/2016/ink" xmlns:am3d="http://schemas.microsoft.com/office/drawing/2017/model3d" xmlns:o="urn:schemas-microsoft-com:office:office" xmlns:r="http://schemas.openxmlformats.org/officeDocument/2006/relationships" xmlns:m="http://schemas.openxmlformats.org/officeDocument/2006/math" xmlns:v="urn:schemas-microsoft-com:vml" xmlns:wp14="http://schemas.microsoft.com/office/word/2010/wordprocessingDrawing" xmlns:wp="http://schemas.openxmlformats.org/drawingml/2006/wordprocessingDrawing" xmlns:w10="urn:schemas-microsoft-com:office:word" xmlns:w="http://schemas.openxmlformats.org/wordprocessingml/2006/main" xmlns:w14="http://schemas.microsoft.com/office/word/2010/wordml" xmlns:w15="http://schemas.microsoft.com/office/word/2012/wordml" xmlns:w16cid="http://schemas.microsoft.com/office/word/2016/wordml/cid" xmlns:w16se="http://schemas.microsoft.com/office/word/2015/wordml/symex" xmlns:wpg="http://schemas.microsoft.com/office/word/2010/wordprocessingGroup" xmlns:wpi="http://schemas.microsoft.com/office/word/2010/wordprocessingInk" xmlns:wne="http://schemas.microsoft.com/office/word/2006/wordml" xmlns:wps="http://schemas.microsoft.com/office/word/2010/wordprocessingShape" mc:Ignorable="w14 w15 w16se w16cid wp14">
   <w:footnote w:type="separator" w:id="-1">
     <w:p>
       <w:pPr>
@@ -7412,6 +7392,7 @@
         <w:t xml:space="preserve"> and noise emissions forecast in future aviation scenarios in the UK. Proceedings of </w:t>
       </w:r>
       <w:proofErr w:type="spellStart"/>
+      <w:proofErr w:type="gramStart"/>
       <w:r>
         <w:rPr>
           <w:rFonts w:ascii="Times New Roman" w:hAnsi="Times New Roman" w:cs="Times New Roman"/>
@@ -7421,6 +7402,7 @@
         <w:t>inter.noise</w:t>
       </w:r>
       <w:proofErr w:type="spellEnd"/>
+      <w:proofErr w:type="gramEnd"/>
       <w:r>
         <w:rPr>
           <w:rFonts w:ascii="Times New Roman" w:hAnsi="Times New Roman" w:cs="Times New Roman"/>
@@ -7445,25 +7427,7 @@
           <w:szCs w:val="18"/>
           <w:lang w:val="en-US"/>
         </w:rPr>
-        <w:t>, A. J</w:t>
-      </w:r>
-      <w:proofErr w:type="gramStart"/>
-      <w:r>
-        <w:rPr>
-          <w:rFonts w:ascii="Times New Roman" w:hAnsi="Times New Roman" w:cs="Times New Roman"/>
-          <w:szCs w:val="18"/>
-          <w:lang w:val="en-US"/>
-        </w:rPr>
-        <w:t>. ,</w:t>
-      </w:r>
-      <w:proofErr w:type="gramEnd"/>
-      <w:r>
-        <w:rPr>
-          <w:rFonts w:ascii="Times New Roman" w:hAnsi="Times New Roman" w:cs="Times New Roman"/>
-          <w:szCs w:val="18"/>
-          <w:lang w:val="en-US"/>
-        </w:rPr>
-        <w:t xml:space="preserve"> Self, R. H. and </w:t>
+        <w:t xml:space="preserve">, A. J. , Self, R. H. and </w:t>
       </w:r>
       <w:proofErr w:type="spellStart"/>
       <w:r>
@@ -7961,7 +7925,7 @@
 </file>
 
 <file path=word/numbering.xml><?xml version="1.0" encoding="utf-8"?>
-<w:numbering xmlns:wpc="http://schemas.microsoft.com/office/word/2010/wordprocessingCanvas" xmlns:mc="http://schemas.openxmlformats.org/markup-compatibility/2006" xmlns:o="urn:schemas-microsoft-com:office:office" xmlns:r="http://schemas.openxmlformats.org/officeDocument/2006/relationships" xmlns:m="http://schemas.openxmlformats.org/officeDocument/2006/math" xmlns:v="urn:schemas-microsoft-com:vml" xmlns:wp14="http://schemas.microsoft.com/office/word/2010/wordprocessingDrawing" xmlns:wp="http://schemas.openxmlformats.org/drawingml/2006/wordprocessingDrawing" xmlns:w10="urn:schemas-microsoft-com:office:word" xmlns:w="http://schemas.openxmlformats.org/wordprocessingml/2006/main" xmlns:w14="http://schemas.microsoft.com/office/word/2010/wordml" xmlns:w15="http://schemas.microsoft.com/office/word/2012/wordml" xmlns:wpg="http://schemas.microsoft.com/office/word/2010/wordprocessingGroup" xmlns:wpi="http://schemas.microsoft.com/office/word/2010/wordprocessingInk" xmlns:wne="http://schemas.microsoft.com/office/word/2006/wordml" xmlns:wps="http://schemas.microsoft.com/office/word/2010/wordprocessingShape" mc:Ignorable="w14 w15 wp14">
+<w:numbering xmlns:wpc="http://schemas.microsoft.com/office/word/2010/wordprocessingCanvas" xmlns:cx="http://schemas.microsoft.com/office/drawing/2014/chartex" xmlns:cx1="http://schemas.microsoft.com/office/drawing/2015/9/8/chartex" xmlns:cx2="http://schemas.microsoft.com/office/drawing/2015/10/21/chartex" xmlns:cx3="http://schemas.microsoft.com/office/drawing/2016/5/9/chartex" xmlns:cx4="http://schemas.microsoft.com/office/drawing/2016/5/10/chartex" xmlns:cx5="http://schemas.microsoft.com/office/drawing/2016/5/11/chartex" xmlns:cx6="http://schemas.microsoft.com/office/drawing/2016/5/12/chartex" xmlns:cx7="http://schemas.microsoft.com/office/drawing/2016/5/13/chartex" xmlns:cx8="http://schemas.microsoft.com/office/drawing/2016/5/14/chartex" xmlns:mc="http://schemas.openxmlformats.org/markup-compatibility/2006" xmlns:aink="http://schemas.microsoft.com/office/drawing/2016/ink" xmlns:am3d="http://schemas.microsoft.com/office/drawing/2017/model3d" xmlns:o="urn:schemas-microsoft-com:office:office" xmlns:r="http://schemas.openxmlformats.org/officeDocument/2006/relationships" xmlns:m="http://schemas.openxmlformats.org/officeDocument/2006/math" xmlns:v="urn:schemas-microsoft-com:vml" xmlns:wp14="http://schemas.microsoft.com/office/word/2010/wordprocessingDrawing" xmlns:wp="http://schemas.openxmlformats.org/drawingml/2006/wordprocessingDrawing" xmlns:w10="urn:schemas-microsoft-com:office:word" xmlns:w="http://schemas.openxmlformats.org/wordprocessingml/2006/main" xmlns:w14="http://schemas.microsoft.com/office/word/2010/wordml" xmlns:w15="http://schemas.microsoft.com/office/word/2012/wordml" xmlns:w16cid="http://schemas.microsoft.com/office/word/2016/wordml/cid" xmlns:w16se="http://schemas.microsoft.com/office/word/2015/wordml/symex" xmlns:wpg="http://schemas.microsoft.com/office/word/2010/wordprocessingGroup" xmlns:wpi="http://schemas.microsoft.com/office/word/2010/wordprocessingInk" xmlns:wne="http://schemas.microsoft.com/office/word/2006/wordml" xmlns:wps="http://schemas.microsoft.com/office/word/2010/wordprocessingShape" mc:Ignorable="w14 w15 w16se w16cid wp14">
   <w:abstractNum w:abstractNumId="0" w15:restartNumberingAfterBreak="0">
     <w:nsid w:val="146808CB"/>
     <w:multiLevelType w:val="multilevel"/>
@@ -8672,7 +8636,7 @@
 </file>
 
 <file path=word/styles.xml><?xml version="1.0" encoding="utf-8"?>
-<w:styles xmlns:mc="http://schemas.openxmlformats.org/markup-compatibility/2006" xmlns:r="http://schemas.openxmlformats.org/officeDocument/2006/relationships" xmlns:w="http://schemas.openxmlformats.org/wordprocessingml/2006/main" xmlns:w14="http://schemas.microsoft.com/office/word/2010/wordml" xmlns:w15="http://schemas.microsoft.com/office/word/2012/wordml" mc:Ignorable="w14 w15">
+<w:styles xmlns:mc="http://schemas.openxmlformats.org/markup-compatibility/2006" xmlns:r="http://schemas.openxmlformats.org/officeDocument/2006/relationships" xmlns:w="http://schemas.openxmlformats.org/wordprocessingml/2006/main" xmlns:w14="http://schemas.microsoft.com/office/word/2010/wordml" xmlns:w15="http://schemas.microsoft.com/office/word/2012/wordml" xmlns:w16cid="http://schemas.microsoft.com/office/word/2016/wordml/cid" xmlns:w16se="http://schemas.microsoft.com/office/word/2015/wordml/symex" mc:Ignorable="w14 w15 w16se w16cid">
   <w:docDefaults>
     <w:rPrDefault>
       <w:rPr>
@@ -8684,7 +8648,7 @@
     </w:rPrDefault>
     <w:pPrDefault/>
   </w:docDefaults>
-  <w:latentStyles w:defLockedState="0" w:defUIPriority="99" w:defSemiHidden="0" w:defUnhideWhenUsed="0" w:defQFormat="0" w:count="371">
+  <w:latentStyles w:defLockedState="0" w:defUIPriority="99" w:defSemiHidden="0" w:defUnhideWhenUsed="0" w:defQFormat="0" w:count="375">
     <w:lsdException w:name="Normal" w:uiPriority="0" w:qFormat="1"/>
     <w:lsdException w:name="heading 1" w:uiPriority="9" w:qFormat="1"/>
     <w:lsdException w:name="heading 2" w:semiHidden="1" w:uiPriority="9" w:unhideWhenUsed="1" w:qFormat="1"/>
@@ -8790,7 +8754,6 @@
     <w:lsdException w:name="HTML Sample" w:semiHidden="1" w:unhideWhenUsed="1"/>
     <w:lsdException w:name="HTML Typewriter" w:semiHidden="1" w:unhideWhenUsed="1"/>
     <w:lsdException w:name="HTML Variable" w:semiHidden="1" w:unhideWhenUsed="1"/>
-    <w:lsdException w:name="Normal Table" w:semiHidden="1" w:unhideWhenUsed="1"/>
     <w:lsdException w:name="annotation subject" w:semiHidden="1" w:unhideWhenUsed="1"/>
     <w:lsdException w:name="No List" w:semiHidden="1" w:unhideWhenUsed="1"/>
     <w:lsdException w:name="Outline List 1" w:semiHidden="1" w:unhideWhenUsed="1"/>
@@ -8834,10 +8797,8 @@
     <w:lsdException w:name="Table Elegant" w:semiHidden="1" w:unhideWhenUsed="1"/>
     <w:lsdException w:name="Table Professional" w:semiHidden="1" w:unhideWhenUsed="1"/>
     <w:lsdException w:name="Table Subtle 1" w:semiHidden="1" w:unhideWhenUsed="1"/>
-    <w:lsdException w:name="Table Subtle 2" w:semiHidden="1" w:unhideWhenUsed="1"/>
     <w:lsdException w:name="Table Web 1" w:semiHidden="1" w:unhideWhenUsed="1"/>
     <w:lsdException w:name="Table Web 2" w:semiHidden="1" w:unhideWhenUsed="1"/>
-    <w:lsdException w:name="Table Web 3" w:semiHidden="1" w:unhideWhenUsed="1"/>
     <w:lsdException w:name="Balloon Text" w:semiHidden="1" w:unhideWhenUsed="1"/>
     <w:lsdException w:name="Table Grid" w:uiPriority="39"/>
     <w:lsdException w:name="Table Theme" w:semiHidden="1" w:unhideWhenUsed="1"/>
@@ -9056,6 +9017,10 @@
     <w:lsdException w:name="List Table 5 Dark Accent 6" w:uiPriority="50"/>
     <w:lsdException w:name="List Table 6 Colorful Accent 6" w:uiPriority="51"/>
     <w:lsdException w:name="List Table 7 Colorful Accent 6" w:uiPriority="52"/>
+    <w:lsdException w:name="Mention" w:semiHidden="1" w:unhideWhenUsed="1"/>
+    <w:lsdException w:name="Smart Hyperlink" w:semiHidden="1" w:unhideWhenUsed="1"/>
+    <w:lsdException w:name="Hashtag" w:semiHidden="1" w:unhideWhenUsed="1"/>
+    <w:lsdException w:name="Unresolved Mention" w:semiHidden="1" w:unhideWhenUsed="1"/>
   </w:latentStyles>
   <w:style w:type="paragraph" w:default="1" w:styleId="Normal">
     <w:name w:val="Normal"/>

</xml_diff>